<commit_message>
router object and it's method
</commit_message>
<xml_diff>
--- a/ExpressJS note.docx
+++ b/ExpressJS note.docx
@@ -26718,197 +26718,3271 @@
           <w:sz w:val="24"/>
           <w:szCs w:val="24"/>
         </w:rPr>
-        <w:t xml:space="preserve"> err, req, res, next</w:t>
-      </w:r>
+        <w:t xml:space="preserve"> err, req, res, </w:t>
+      </w:r>
+      <w:proofErr w:type="gramStart"/>
+      <w:r>
+        <w:rPr>
+          <w:sz w:val="24"/>
+          <w:szCs w:val="24"/>
+        </w:rPr>
+        <w:t>next</w:t>
+      </w:r>
+      <w:r>
+        <w:rPr>
+          <w:sz w:val="24"/>
+          <w:szCs w:val="24"/>
+        </w:rPr>
+        <w:t xml:space="preserve"> </w:t>
+      </w:r>
+      <w:r>
+        <w:rPr>
+          <w:sz w:val="24"/>
+          <w:szCs w:val="24"/>
+        </w:rPr>
+        <w:t>.</w:t>
+      </w:r>
+      <w:proofErr w:type="gramEnd"/>
+      <w:r>
+        <w:rPr>
+          <w:sz w:val="24"/>
+          <w:szCs w:val="24"/>
+        </w:rPr>
+        <w:t xml:space="preserve"> First it takes ‘err’ parameter. </w:t>
+      </w:r>
+      <w:r>
+        <w:rPr>
+          <w:sz w:val="24"/>
+          <w:szCs w:val="24"/>
+        </w:rPr>
+        <w:t xml:space="preserve">Express server mainly </w:t>
+      </w:r>
+      <w:proofErr w:type="gramStart"/>
+      <w:r>
+        <w:rPr>
+          <w:sz w:val="24"/>
+          <w:szCs w:val="24"/>
+        </w:rPr>
+        <w:t>know</w:t>
+      </w:r>
+      <w:proofErr w:type="gramEnd"/>
+      <w:r>
+        <w:rPr>
+          <w:sz w:val="24"/>
+          <w:szCs w:val="24"/>
+        </w:rPr>
+        <w:t xml:space="preserve"> which middleware need to call, it find by middleware parameter. When express server see that a function has 4 </w:t>
+      </w:r>
+      <w:proofErr w:type="gramStart"/>
+      <w:r>
+        <w:rPr>
+          <w:sz w:val="24"/>
+          <w:szCs w:val="24"/>
+        </w:rPr>
+        <w:t>parameter</w:t>
+      </w:r>
+      <w:proofErr w:type="gramEnd"/>
+      <w:r>
+        <w:rPr>
+          <w:sz w:val="24"/>
+          <w:szCs w:val="24"/>
+        </w:rPr>
+        <w:t xml:space="preserve"> with err object. Then express understand that this is the error handling middleware. this middleware</w:t>
+      </w:r>
+      <w:r>
+        <w:rPr>
+          <w:sz w:val="24"/>
+          <w:szCs w:val="24"/>
+        </w:rPr>
+        <w:t xml:space="preserve"> occurs</w:t>
+      </w:r>
+      <w:r>
+        <w:rPr>
+          <w:sz w:val="24"/>
+          <w:szCs w:val="24"/>
+        </w:rPr>
+        <w:t xml:space="preserve"> when any error is thrown to the server.</w:t>
+      </w:r>
+      <w:r>
+        <w:rPr>
+          <w:sz w:val="24"/>
+          <w:szCs w:val="24"/>
+        </w:rPr>
+        <w:t xml:space="preserve"> </w:t>
+      </w:r>
+      <w:proofErr w:type="gramStart"/>
+      <w:r>
+        <w:rPr>
+          <w:sz w:val="24"/>
+          <w:szCs w:val="24"/>
+        </w:rPr>
+        <w:t>So</w:t>
+      </w:r>
+      <w:proofErr w:type="gramEnd"/>
+      <w:r>
+        <w:rPr>
+          <w:sz w:val="24"/>
+          <w:szCs w:val="24"/>
+        </w:rPr>
+        <w:t xml:space="preserve"> if want to use this error handling we must provide error handling.</w:t>
+      </w:r>
+    </w:p>
+    <w:p>
+      <w:pPr>
+        <w:rPr>
+          <w:sz w:val="24"/>
+          <w:szCs w:val="24"/>
+        </w:rPr>
+      </w:pPr>
+    </w:p>
+    <w:p>
+      <w:pPr>
+        <w:rPr>
+          <w:sz w:val="24"/>
+          <w:szCs w:val="24"/>
+        </w:rPr>
+      </w:pPr>
+    </w:p>
+    <w:p>
+      <w:pPr>
+        <w:rPr>
+          <w:sz w:val="24"/>
+          <w:szCs w:val="24"/>
+        </w:rPr>
+      </w:pPr>
+    </w:p>
+    <w:p>
+      <w:pPr>
+        <w:rPr>
+          <w:sz w:val="24"/>
+          <w:szCs w:val="24"/>
+        </w:rPr>
+      </w:pPr>
+    </w:p>
+    <w:p>
+      <w:pPr>
+        <w:rPr>
+          <w:sz w:val="24"/>
+          <w:szCs w:val="24"/>
+        </w:rPr>
+      </w:pPr>
+    </w:p>
+    <w:p>
+      <w:pPr>
+        <w:rPr>
+          <w:sz w:val="24"/>
+          <w:szCs w:val="24"/>
+        </w:rPr>
+      </w:pPr>
+    </w:p>
+    <w:p>
+      <w:pPr>
+        <w:rPr>
+          <w:sz w:val="24"/>
+          <w:szCs w:val="24"/>
+        </w:rPr>
+      </w:pPr>
+    </w:p>
+    <w:p>
+      <w:pPr>
+        <w:rPr>
+          <w:sz w:val="24"/>
+          <w:szCs w:val="24"/>
+        </w:rPr>
+      </w:pPr>
+    </w:p>
+    <w:p>
+      <w:pPr>
+        <w:rPr>
+          <w:sz w:val="24"/>
+          <w:szCs w:val="24"/>
+        </w:rPr>
+      </w:pPr>
+    </w:p>
+    <w:p>
+      <w:pPr>
+        <w:rPr>
+          <w:sz w:val="24"/>
+          <w:szCs w:val="24"/>
+        </w:rPr>
+      </w:pPr>
+    </w:p>
+    <w:p>
+      <w:pPr>
+        <w:rPr>
+          <w:sz w:val="24"/>
+          <w:szCs w:val="24"/>
+        </w:rPr>
+      </w:pPr>
+    </w:p>
+    <w:p>
+      <w:pPr>
+        <w:rPr>
+          <w:sz w:val="24"/>
+          <w:szCs w:val="24"/>
+        </w:rPr>
+      </w:pPr>
+    </w:p>
+    <w:p>
+      <w:pPr>
+        <w:jc w:val="center"/>
+        <w:rPr>
+          <w:b/>
+          <w:bCs/>
+          <w:sz w:val="32"/>
+          <w:szCs w:val="32"/>
+        </w:rPr>
+      </w:pPr>
+      <w:r>
+        <w:rPr>
+          <w:b/>
+          <w:bCs/>
+          <w:sz w:val="32"/>
+          <w:szCs w:val="32"/>
+        </w:rPr>
+        <w:lastRenderedPageBreak/>
+        <w:t>Middleware</w:t>
+      </w:r>
+    </w:p>
+    <w:p>
+      <w:pPr>
+        <w:rPr>
+          <w:sz w:val="24"/>
+          <w:szCs w:val="24"/>
+        </w:rPr>
+      </w:pPr>
+      <w:r>
+        <w:rPr>
+          <w:sz w:val="24"/>
+          <w:szCs w:val="24"/>
+        </w:rPr>
+        <w:t>To handle or manage route</w:t>
+      </w:r>
+      <w:r>
+        <w:rPr>
+          <w:sz w:val="24"/>
+          <w:szCs w:val="24"/>
+        </w:rPr>
+        <w:t>, express give us router object</w:t>
+      </w:r>
+      <w:r>
+        <w:rPr>
+          <w:sz w:val="24"/>
+          <w:szCs w:val="24"/>
+        </w:rPr>
+        <w:t xml:space="preserve">. We can work with this object </w:t>
+      </w:r>
+      <w:proofErr w:type="spellStart"/>
+      <w:r>
+        <w:rPr>
+          <w:sz w:val="24"/>
+          <w:szCs w:val="24"/>
+        </w:rPr>
+        <w:t>api</w:t>
+      </w:r>
+      <w:proofErr w:type="spellEnd"/>
+      <w:r>
+        <w:rPr>
+          <w:sz w:val="24"/>
+          <w:szCs w:val="24"/>
+        </w:rPr>
+        <w:t xml:space="preserve"> route.</w:t>
+      </w:r>
+      <w:r>
+        <w:rPr>
+          <w:sz w:val="24"/>
+          <w:szCs w:val="24"/>
+        </w:rPr>
+        <w:t xml:space="preserve"> By </w:t>
+      </w:r>
+      <w:proofErr w:type="gramStart"/>
+      <w:r>
+        <w:rPr>
+          <w:sz w:val="24"/>
+          <w:szCs w:val="24"/>
+        </w:rPr>
+        <w:t>default</w:t>
+      </w:r>
+      <w:proofErr w:type="gramEnd"/>
+      <w:r>
+        <w:rPr>
+          <w:sz w:val="24"/>
+          <w:szCs w:val="24"/>
+        </w:rPr>
+        <w:t xml:space="preserve"> we use app object as router. But we can make router object using </w:t>
+      </w:r>
+      <w:proofErr w:type="spellStart"/>
+      <w:proofErr w:type="gramStart"/>
+      <w:r>
+        <w:rPr>
+          <w:sz w:val="24"/>
+          <w:szCs w:val="24"/>
+        </w:rPr>
+        <w:t>express.Router</w:t>
+      </w:r>
+      <w:proofErr w:type="spellEnd"/>
+      <w:proofErr w:type="gramEnd"/>
+      <w:r>
+        <w:rPr>
+          <w:sz w:val="24"/>
+          <w:szCs w:val="24"/>
+        </w:rPr>
+        <w:t>() function called.</w:t>
+      </w:r>
+      <w:r>
+        <w:rPr>
+          <w:sz w:val="24"/>
+          <w:szCs w:val="24"/>
+        </w:rPr>
+        <w:t xml:space="preserve"> It enables us to make a router object to create more router in the sperate file.</w:t>
+      </w:r>
+      <w:r>
+        <w:rPr>
+          <w:sz w:val="24"/>
+          <w:szCs w:val="24"/>
+        </w:rPr>
+        <w:t xml:space="preserve"> Suppose in separate we make a router object like</w:t>
+      </w:r>
+    </w:p>
+    <w:p>
+      <w:pPr>
+        <w:rPr>
+          <w:sz w:val="24"/>
+          <w:szCs w:val="24"/>
+        </w:rPr>
+      </w:pPr>
+      <w:r>
+        <w:rPr>
+          <w:sz w:val="24"/>
+          <w:szCs w:val="24"/>
+        </w:rPr>
+        <w:t xml:space="preserve">Const express = require(‘express’); const </w:t>
+      </w:r>
+      <w:proofErr w:type="spellStart"/>
+      <w:r>
+        <w:rPr>
+          <w:sz w:val="24"/>
+          <w:szCs w:val="24"/>
+        </w:rPr>
+        <w:t>adminRoute</w:t>
+      </w:r>
+      <w:proofErr w:type="spellEnd"/>
+      <w:r>
+        <w:rPr>
+          <w:sz w:val="24"/>
+          <w:szCs w:val="24"/>
+        </w:rPr>
+        <w:t xml:space="preserve"> = </w:t>
+      </w:r>
+      <w:proofErr w:type="spellStart"/>
+      <w:proofErr w:type="gramStart"/>
+      <w:r>
+        <w:rPr>
+          <w:sz w:val="24"/>
+          <w:szCs w:val="24"/>
+        </w:rPr>
+        <w:t>express.Router</w:t>
+      </w:r>
+      <w:proofErr w:type="spellEnd"/>
+      <w:proofErr w:type="gramEnd"/>
+      <w:r>
+        <w:rPr>
+          <w:sz w:val="24"/>
+          <w:szCs w:val="24"/>
+        </w:rPr>
+        <w:t>();</w:t>
+      </w:r>
+    </w:p>
+    <w:p>
+      <w:pPr>
+        <w:rPr>
+          <w:sz w:val="24"/>
+          <w:szCs w:val="24"/>
+        </w:rPr>
+      </w:pPr>
+      <w:r>
+        <w:rPr>
+          <w:sz w:val="24"/>
+          <w:szCs w:val="24"/>
+        </w:rPr>
+        <w:t xml:space="preserve">Here </w:t>
+      </w:r>
+      <w:proofErr w:type="spellStart"/>
+      <w:r>
+        <w:rPr>
+          <w:sz w:val="24"/>
+          <w:szCs w:val="24"/>
+        </w:rPr>
+        <w:t>adminRoute</w:t>
+      </w:r>
+      <w:proofErr w:type="spellEnd"/>
+      <w:r>
+        <w:rPr>
+          <w:sz w:val="24"/>
+          <w:szCs w:val="24"/>
+        </w:rPr>
+        <w:t xml:space="preserve"> is route object. Now we can make </w:t>
+      </w:r>
+      <w:proofErr w:type="spellStart"/>
+      <w:r>
+        <w:rPr>
+          <w:sz w:val="24"/>
+          <w:szCs w:val="24"/>
+        </w:rPr>
+        <w:t>api</w:t>
+      </w:r>
+      <w:proofErr w:type="spellEnd"/>
+      <w:r>
+        <w:rPr>
+          <w:sz w:val="24"/>
+          <w:szCs w:val="24"/>
+        </w:rPr>
+        <w:t xml:space="preserve"> route by using this router object</w:t>
+      </w:r>
+    </w:p>
+    <w:p>
+      <w:pPr>
+        <w:rPr>
+          <w:sz w:val="24"/>
+          <w:szCs w:val="24"/>
+        </w:rPr>
+      </w:pPr>
+      <w:r>
+        <w:rPr>
+          <w:sz w:val="24"/>
+          <w:szCs w:val="24"/>
+        </w:rPr>
+        <w:t xml:space="preserve">Then in the server we can use it by using as middleware like </w:t>
+      </w:r>
+      <w:proofErr w:type="spellStart"/>
+      <w:proofErr w:type="gramStart"/>
+      <w:r>
+        <w:rPr>
+          <w:sz w:val="24"/>
+          <w:szCs w:val="24"/>
+        </w:rPr>
+        <w:t>app.use</w:t>
+      </w:r>
+      <w:proofErr w:type="spellEnd"/>
+      <w:r>
+        <w:rPr>
+          <w:sz w:val="24"/>
+          <w:szCs w:val="24"/>
+        </w:rPr>
+        <w:t>(</w:t>
+      </w:r>
+      <w:proofErr w:type="gramEnd"/>
+      <w:r>
+        <w:rPr>
+          <w:sz w:val="24"/>
+          <w:szCs w:val="24"/>
+        </w:rPr>
+        <w:t xml:space="preserve">‘admin’, </w:t>
+      </w:r>
+      <w:proofErr w:type="spellStart"/>
+      <w:r>
+        <w:rPr>
+          <w:sz w:val="24"/>
+          <w:szCs w:val="24"/>
+        </w:rPr>
+        <w:t>adminRoute</w:t>
+      </w:r>
+      <w:proofErr w:type="spellEnd"/>
+      <w:r>
+        <w:rPr>
+          <w:sz w:val="24"/>
+          <w:szCs w:val="24"/>
+        </w:rPr>
+        <w:t>).</w:t>
+      </w:r>
+    </w:p>
+    <w:p>
+      <w:pPr>
+        <w:rPr>
+          <w:sz w:val="24"/>
+          <w:szCs w:val="24"/>
+        </w:rPr>
+      </w:pPr>
+      <w:r>
+        <w:rPr>
+          <w:sz w:val="24"/>
+          <w:szCs w:val="24"/>
+        </w:rPr>
+        <w:t xml:space="preserve">When user hit the ‘admin’ route. Then the </w:t>
+      </w:r>
+      <w:r>
+        <w:rPr>
+          <w:sz w:val="24"/>
+          <w:szCs w:val="24"/>
+        </w:rPr>
+        <w:t xml:space="preserve">program </w:t>
+      </w:r>
+      <w:proofErr w:type="gramStart"/>
+      <w:r>
+        <w:rPr>
+          <w:sz w:val="24"/>
+          <w:szCs w:val="24"/>
+        </w:rPr>
+        <w:t>move</w:t>
+      </w:r>
+      <w:proofErr w:type="gramEnd"/>
+      <w:r>
+        <w:rPr>
+          <w:sz w:val="24"/>
+          <w:szCs w:val="24"/>
+        </w:rPr>
+        <w:t xml:space="preserve"> to the </w:t>
+      </w:r>
+      <w:proofErr w:type="spellStart"/>
+      <w:r>
+        <w:rPr>
+          <w:sz w:val="24"/>
+          <w:szCs w:val="24"/>
+        </w:rPr>
+        <w:t>adminRoute</w:t>
+      </w:r>
+      <w:proofErr w:type="spellEnd"/>
+      <w:r>
+        <w:rPr>
+          <w:sz w:val="24"/>
+          <w:szCs w:val="24"/>
+        </w:rPr>
+        <w:t xml:space="preserve"> router where we define </w:t>
+      </w:r>
+      <w:proofErr w:type="spellStart"/>
+      <w:r>
+        <w:rPr>
+          <w:sz w:val="24"/>
+          <w:szCs w:val="24"/>
+        </w:rPr>
+        <w:t>api</w:t>
+      </w:r>
+      <w:proofErr w:type="spellEnd"/>
+      <w:r>
+        <w:rPr>
+          <w:sz w:val="24"/>
+          <w:szCs w:val="24"/>
+        </w:rPr>
+        <w:t xml:space="preserve"> route for this object.</w:t>
+      </w:r>
+    </w:p>
+    <w:p>
+      <w:pPr>
+        <w:rPr>
+          <w:b/>
+          <w:bCs/>
+          <w:sz w:val="24"/>
+          <w:szCs w:val="24"/>
+        </w:rPr>
+      </w:pPr>
+      <w:r>
+        <w:rPr>
+          <w:b/>
+          <w:bCs/>
+          <w:sz w:val="24"/>
+          <w:szCs w:val="24"/>
+        </w:rPr>
+        <w:t>adminRoter.js file:</w:t>
+      </w:r>
+    </w:p>
+    <w:p>
+      <w:pPr>
+        <w:shd w:val="clear" w:color="auto" w:fill="1F1F1F"/>
+        <w:spacing w:before="0" w:after="0" w:line="360" w:lineRule="atLeast"/>
+        <w:rPr>
+          <w:rFonts w:ascii="Consolas" w:eastAsia="Times New Roman" w:hAnsi="Consolas" w:cs="Times New Roman"/>
+          <w:color w:val="CCCCCC"/>
+          <w:sz w:val="27"/>
+          <w:szCs w:val="27"/>
+        </w:rPr>
+      </w:pPr>
+      <w:r>
+        <w:rPr>
+          <w:rFonts w:ascii="Consolas" w:eastAsia="Times New Roman" w:hAnsi="Consolas" w:cs="Times New Roman"/>
+          <w:color w:val="569CD6"/>
+          <w:sz w:val="27"/>
+          <w:szCs w:val="27"/>
+        </w:rPr>
+        <w:t>const</w:t>
+      </w:r>
+      <w:r>
+        <w:rPr>
+          <w:rFonts w:ascii="Consolas" w:eastAsia="Times New Roman" w:hAnsi="Consolas" w:cs="Times New Roman"/>
+          <w:color w:val="CCCCCC"/>
+          <w:sz w:val="27"/>
+          <w:szCs w:val="27"/>
+        </w:rPr>
+        <w:t xml:space="preserve"> </w:t>
+      </w:r>
+      <w:r>
+        <w:rPr>
+          <w:rFonts w:ascii="Consolas" w:eastAsia="Times New Roman" w:hAnsi="Consolas" w:cs="Times New Roman"/>
+          <w:color w:val="DCDCAA"/>
+          <w:sz w:val="27"/>
+          <w:szCs w:val="27"/>
+        </w:rPr>
+        <w:t>express</w:t>
+      </w:r>
+      <w:r>
+        <w:rPr>
+          <w:rFonts w:ascii="Consolas" w:eastAsia="Times New Roman" w:hAnsi="Consolas" w:cs="Times New Roman"/>
+          <w:color w:val="CCCCCC"/>
+          <w:sz w:val="27"/>
+          <w:szCs w:val="27"/>
+        </w:rPr>
+        <w:t xml:space="preserve"> </w:t>
+      </w:r>
+      <w:r>
+        <w:rPr>
+          <w:rFonts w:ascii="Consolas" w:eastAsia="Times New Roman" w:hAnsi="Consolas" w:cs="Times New Roman"/>
+          <w:color w:val="D4D4D4"/>
+          <w:sz w:val="27"/>
+          <w:szCs w:val="27"/>
+        </w:rPr>
+        <w:t>=</w:t>
+      </w:r>
+      <w:r>
+        <w:rPr>
+          <w:rFonts w:ascii="Consolas" w:eastAsia="Times New Roman" w:hAnsi="Consolas" w:cs="Times New Roman"/>
+          <w:color w:val="CCCCCC"/>
+          <w:sz w:val="27"/>
+          <w:szCs w:val="27"/>
+        </w:rPr>
+        <w:t xml:space="preserve"> </w:t>
+      </w:r>
+      <w:r>
+        <w:rPr>
+          <w:rFonts w:ascii="Consolas" w:eastAsia="Times New Roman" w:hAnsi="Consolas" w:cs="Times New Roman"/>
+          <w:color w:val="DCDCAA"/>
+          <w:sz w:val="27"/>
+          <w:szCs w:val="27"/>
+        </w:rPr>
+        <w:t>require</w:t>
+      </w:r>
+      <w:r>
+        <w:rPr>
+          <w:rFonts w:ascii="Consolas" w:eastAsia="Times New Roman" w:hAnsi="Consolas" w:cs="Times New Roman"/>
+          <w:color w:val="CCCCCC"/>
+          <w:sz w:val="27"/>
+          <w:szCs w:val="27"/>
+        </w:rPr>
+        <w:t>(</w:t>
+      </w:r>
+      <w:r>
+        <w:rPr>
+          <w:rFonts w:ascii="Consolas" w:eastAsia="Times New Roman" w:hAnsi="Consolas" w:cs="Times New Roman"/>
+          <w:color w:val="CE9178"/>
+          <w:sz w:val="27"/>
+          <w:szCs w:val="27"/>
+        </w:rPr>
+        <w:t>"express"</w:t>
+      </w:r>
+      <w:r>
+        <w:rPr>
+          <w:rFonts w:ascii="Consolas" w:eastAsia="Times New Roman" w:hAnsi="Consolas" w:cs="Times New Roman"/>
+          <w:color w:val="CCCCCC"/>
+          <w:sz w:val="27"/>
+          <w:szCs w:val="27"/>
+        </w:rPr>
+        <w:t>);</w:t>
+      </w:r>
+    </w:p>
+    <w:p>
+      <w:pPr>
+        <w:shd w:val="clear" w:color="auto" w:fill="1F1F1F"/>
+        <w:spacing w:before="0" w:after="0" w:line="360" w:lineRule="atLeast"/>
+        <w:rPr>
+          <w:rFonts w:ascii="Consolas" w:eastAsia="Times New Roman" w:hAnsi="Consolas" w:cs="Times New Roman"/>
+          <w:color w:val="CCCCCC"/>
+          <w:sz w:val="27"/>
+          <w:szCs w:val="27"/>
+        </w:rPr>
+      </w:pPr>
+      <w:r>
+        <w:rPr>
+          <w:rFonts w:ascii="Consolas" w:eastAsia="Times New Roman" w:hAnsi="Consolas" w:cs="Times New Roman"/>
+          <w:color w:val="569CD6"/>
+          <w:sz w:val="27"/>
+          <w:szCs w:val="27"/>
+        </w:rPr>
+        <w:t>const</w:t>
+      </w:r>
+      <w:r>
+        <w:rPr>
+          <w:rFonts w:ascii="Consolas" w:eastAsia="Times New Roman" w:hAnsi="Consolas" w:cs="Times New Roman"/>
+          <w:color w:val="CCCCCC"/>
+          <w:sz w:val="27"/>
+          <w:szCs w:val="27"/>
+        </w:rPr>
+        <w:t xml:space="preserve"> </w:t>
+      </w:r>
+      <w:proofErr w:type="spellStart"/>
+      <w:r>
+        <w:rPr>
+          <w:rFonts w:ascii="Consolas" w:eastAsia="Times New Roman" w:hAnsi="Consolas" w:cs="Times New Roman"/>
+          <w:color w:val="4FC1FF"/>
+          <w:sz w:val="27"/>
+          <w:szCs w:val="27"/>
+        </w:rPr>
+        <w:t>adminRoute</w:t>
+      </w:r>
+      <w:proofErr w:type="spellEnd"/>
+      <w:r>
+        <w:rPr>
+          <w:rFonts w:ascii="Consolas" w:eastAsia="Times New Roman" w:hAnsi="Consolas" w:cs="Times New Roman"/>
+          <w:color w:val="CCCCCC"/>
+          <w:sz w:val="27"/>
+          <w:szCs w:val="27"/>
+        </w:rPr>
+        <w:t xml:space="preserve"> </w:t>
+      </w:r>
+      <w:r>
+        <w:rPr>
+          <w:rFonts w:ascii="Consolas" w:eastAsia="Times New Roman" w:hAnsi="Consolas" w:cs="Times New Roman"/>
+          <w:color w:val="D4D4D4"/>
+          <w:sz w:val="27"/>
+          <w:szCs w:val="27"/>
+        </w:rPr>
+        <w:t>=</w:t>
+      </w:r>
+      <w:r>
+        <w:rPr>
+          <w:rFonts w:ascii="Consolas" w:eastAsia="Times New Roman" w:hAnsi="Consolas" w:cs="Times New Roman"/>
+          <w:color w:val="CCCCCC"/>
+          <w:sz w:val="27"/>
+          <w:szCs w:val="27"/>
+        </w:rPr>
+        <w:t xml:space="preserve"> </w:t>
+      </w:r>
+      <w:proofErr w:type="spellStart"/>
+      <w:proofErr w:type="gramStart"/>
+      <w:r>
+        <w:rPr>
+          <w:rFonts w:ascii="Consolas" w:eastAsia="Times New Roman" w:hAnsi="Consolas" w:cs="Times New Roman"/>
+          <w:color w:val="DCDCAA"/>
+          <w:sz w:val="27"/>
+          <w:szCs w:val="27"/>
+        </w:rPr>
+        <w:t>express</w:t>
+      </w:r>
+      <w:r>
+        <w:rPr>
+          <w:rFonts w:ascii="Consolas" w:eastAsia="Times New Roman" w:hAnsi="Consolas" w:cs="Times New Roman"/>
+          <w:color w:val="CCCCCC"/>
+          <w:sz w:val="27"/>
+          <w:szCs w:val="27"/>
+        </w:rPr>
+        <w:t>.</w:t>
+      </w:r>
+      <w:r>
+        <w:rPr>
+          <w:rFonts w:ascii="Consolas" w:eastAsia="Times New Roman" w:hAnsi="Consolas" w:cs="Times New Roman"/>
+          <w:color w:val="DCDCAA"/>
+          <w:sz w:val="27"/>
+          <w:szCs w:val="27"/>
+        </w:rPr>
+        <w:t>Router</w:t>
+      </w:r>
+      <w:proofErr w:type="spellEnd"/>
+      <w:proofErr w:type="gramEnd"/>
+      <w:r>
+        <w:rPr>
+          <w:rFonts w:ascii="Consolas" w:eastAsia="Times New Roman" w:hAnsi="Consolas" w:cs="Times New Roman"/>
+          <w:color w:val="CCCCCC"/>
+          <w:sz w:val="27"/>
+          <w:szCs w:val="27"/>
+        </w:rPr>
+        <w:t>();</w:t>
+      </w:r>
+    </w:p>
+    <w:p>
+      <w:pPr>
+        <w:shd w:val="clear" w:color="auto" w:fill="1F1F1F"/>
+        <w:spacing w:before="0" w:after="0" w:line="360" w:lineRule="atLeast"/>
+        <w:rPr>
+          <w:rFonts w:ascii="Consolas" w:eastAsia="Times New Roman" w:hAnsi="Consolas" w:cs="Times New Roman"/>
+          <w:color w:val="CCCCCC"/>
+          <w:sz w:val="27"/>
+          <w:szCs w:val="27"/>
+        </w:rPr>
+      </w:pPr>
+    </w:p>
+    <w:p>
+      <w:pPr>
+        <w:shd w:val="clear" w:color="auto" w:fill="1F1F1F"/>
+        <w:spacing w:before="0" w:after="0" w:line="360" w:lineRule="atLeast"/>
+        <w:rPr>
+          <w:rFonts w:ascii="Consolas" w:eastAsia="Times New Roman" w:hAnsi="Consolas" w:cs="Times New Roman"/>
+          <w:color w:val="CCCCCC"/>
+          <w:sz w:val="27"/>
+          <w:szCs w:val="27"/>
+        </w:rPr>
+      </w:pPr>
+      <w:proofErr w:type="spellStart"/>
+      <w:proofErr w:type="gramStart"/>
+      <w:r>
+        <w:rPr>
+          <w:rFonts w:ascii="Consolas" w:eastAsia="Times New Roman" w:hAnsi="Consolas" w:cs="Times New Roman"/>
+          <w:color w:val="4FC1FF"/>
+          <w:sz w:val="27"/>
+          <w:szCs w:val="27"/>
+        </w:rPr>
+        <w:t>adminRoute</w:t>
+      </w:r>
+      <w:r>
+        <w:rPr>
+          <w:rFonts w:ascii="Consolas" w:eastAsia="Times New Roman" w:hAnsi="Consolas" w:cs="Times New Roman"/>
+          <w:color w:val="CCCCCC"/>
+          <w:sz w:val="27"/>
+          <w:szCs w:val="27"/>
+        </w:rPr>
+        <w:t>.</w:t>
+      </w:r>
+      <w:r>
+        <w:rPr>
+          <w:rFonts w:ascii="Consolas" w:eastAsia="Times New Roman" w:hAnsi="Consolas" w:cs="Times New Roman"/>
+          <w:color w:val="DCDCAA"/>
+          <w:sz w:val="27"/>
+          <w:szCs w:val="27"/>
+        </w:rPr>
+        <w:t>get</w:t>
+      </w:r>
+      <w:proofErr w:type="spellEnd"/>
+      <w:r>
+        <w:rPr>
+          <w:rFonts w:ascii="Consolas" w:eastAsia="Times New Roman" w:hAnsi="Consolas" w:cs="Times New Roman"/>
+          <w:color w:val="CCCCCC"/>
+          <w:sz w:val="27"/>
+          <w:szCs w:val="27"/>
+        </w:rPr>
+        <w:t>(</w:t>
+      </w:r>
+      <w:proofErr w:type="gramEnd"/>
+      <w:r>
+        <w:rPr>
+          <w:rFonts w:ascii="Consolas" w:eastAsia="Times New Roman" w:hAnsi="Consolas" w:cs="Times New Roman"/>
+          <w:color w:val="CE9178"/>
+          <w:sz w:val="27"/>
+          <w:szCs w:val="27"/>
+        </w:rPr>
+        <w:t>"/dashboard"</w:t>
+      </w:r>
+      <w:r>
+        <w:rPr>
+          <w:rFonts w:ascii="Consolas" w:eastAsia="Times New Roman" w:hAnsi="Consolas" w:cs="Times New Roman"/>
+          <w:color w:val="CCCCCC"/>
+          <w:sz w:val="27"/>
+          <w:szCs w:val="27"/>
+        </w:rPr>
+        <w:t>, (</w:t>
+      </w:r>
+      <w:r>
+        <w:rPr>
+          <w:rFonts w:ascii="Consolas" w:eastAsia="Times New Roman" w:hAnsi="Consolas" w:cs="Times New Roman"/>
+          <w:color w:val="9CDCFE"/>
+          <w:sz w:val="27"/>
+          <w:szCs w:val="27"/>
+        </w:rPr>
+        <w:t>req</w:t>
+      </w:r>
+      <w:r>
+        <w:rPr>
+          <w:rFonts w:ascii="Consolas" w:eastAsia="Times New Roman" w:hAnsi="Consolas" w:cs="Times New Roman"/>
+          <w:color w:val="CCCCCC"/>
+          <w:sz w:val="27"/>
+          <w:szCs w:val="27"/>
+        </w:rPr>
+        <w:t xml:space="preserve">, </w:t>
+      </w:r>
+      <w:r>
+        <w:rPr>
+          <w:rFonts w:ascii="Consolas" w:eastAsia="Times New Roman" w:hAnsi="Consolas" w:cs="Times New Roman"/>
+          <w:color w:val="9CDCFE"/>
+          <w:sz w:val="27"/>
+          <w:szCs w:val="27"/>
+        </w:rPr>
+        <w:t>res</w:t>
+      </w:r>
+      <w:r>
+        <w:rPr>
+          <w:rFonts w:ascii="Consolas" w:eastAsia="Times New Roman" w:hAnsi="Consolas" w:cs="Times New Roman"/>
+          <w:color w:val="CCCCCC"/>
+          <w:sz w:val="27"/>
+          <w:szCs w:val="27"/>
+        </w:rPr>
+        <w:t xml:space="preserve">) </w:t>
+      </w:r>
+      <w:r>
+        <w:rPr>
+          <w:rFonts w:ascii="Consolas" w:eastAsia="Times New Roman" w:hAnsi="Consolas" w:cs="Times New Roman"/>
+          <w:color w:val="569CD6"/>
+          <w:sz w:val="27"/>
+          <w:szCs w:val="27"/>
+        </w:rPr>
+        <w:t>=&gt;</w:t>
+      </w:r>
+      <w:r>
+        <w:rPr>
+          <w:rFonts w:ascii="Consolas" w:eastAsia="Times New Roman" w:hAnsi="Consolas" w:cs="Times New Roman"/>
+          <w:color w:val="CCCCCC"/>
+          <w:sz w:val="27"/>
+          <w:szCs w:val="27"/>
+        </w:rPr>
+        <w:t xml:space="preserve"> {</w:t>
+      </w:r>
+    </w:p>
+    <w:p>
+      <w:pPr>
+        <w:shd w:val="clear" w:color="auto" w:fill="1F1F1F"/>
+        <w:spacing w:before="0" w:after="0" w:line="360" w:lineRule="atLeast"/>
+        <w:rPr>
+          <w:rFonts w:ascii="Consolas" w:eastAsia="Times New Roman" w:hAnsi="Consolas" w:cs="Times New Roman"/>
+          <w:color w:val="CCCCCC"/>
+          <w:sz w:val="27"/>
+          <w:szCs w:val="27"/>
+        </w:rPr>
+      </w:pPr>
+      <w:r>
+        <w:rPr>
+          <w:rFonts w:ascii="Consolas" w:eastAsia="Times New Roman" w:hAnsi="Consolas" w:cs="Times New Roman"/>
+          <w:color w:val="CCCCCC"/>
+          <w:sz w:val="27"/>
+          <w:szCs w:val="27"/>
+        </w:rPr>
+        <w:t xml:space="preserve">  </w:t>
+      </w:r>
+      <w:proofErr w:type="gramStart"/>
+      <w:r>
+        <w:rPr>
+          <w:rFonts w:ascii="Consolas" w:eastAsia="Times New Roman" w:hAnsi="Consolas" w:cs="Times New Roman"/>
+          <w:color w:val="9CDCFE"/>
+          <w:sz w:val="27"/>
+          <w:szCs w:val="27"/>
+        </w:rPr>
+        <w:t>console</w:t>
+      </w:r>
+      <w:r>
+        <w:rPr>
+          <w:rFonts w:ascii="Consolas" w:eastAsia="Times New Roman" w:hAnsi="Consolas" w:cs="Times New Roman"/>
+          <w:color w:val="CCCCCC"/>
+          <w:sz w:val="27"/>
+          <w:szCs w:val="27"/>
+        </w:rPr>
+        <w:t>.</w:t>
+      </w:r>
+      <w:r>
+        <w:rPr>
+          <w:rFonts w:ascii="Consolas" w:eastAsia="Times New Roman" w:hAnsi="Consolas" w:cs="Times New Roman"/>
+          <w:color w:val="DCDCAA"/>
+          <w:sz w:val="27"/>
+          <w:szCs w:val="27"/>
+        </w:rPr>
+        <w:t>log</w:t>
+      </w:r>
+      <w:r>
+        <w:rPr>
+          <w:rFonts w:ascii="Consolas" w:eastAsia="Times New Roman" w:hAnsi="Consolas" w:cs="Times New Roman"/>
+          <w:color w:val="CCCCCC"/>
+          <w:sz w:val="27"/>
+          <w:szCs w:val="27"/>
+        </w:rPr>
+        <w:t>(</w:t>
+      </w:r>
+      <w:proofErr w:type="gramEnd"/>
+      <w:r>
+        <w:rPr>
+          <w:rFonts w:ascii="Consolas" w:eastAsia="Times New Roman" w:hAnsi="Consolas" w:cs="Times New Roman"/>
+          <w:color w:val="CE9178"/>
+          <w:sz w:val="27"/>
+          <w:szCs w:val="27"/>
+        </w:rPr>
+        <w:t>"this is dashboard"</w:t>
+      </w:r>
+      <w:r>
+        <w:rPr>
+          <w:rFonts w:ascii="Consolas" w:eastAsia="Times New Roman" w:hAnsi="Consolas" w:cs="Times New Roman"/>
+          <w:color w:val="CCCCCC"/>
+          <w:sz w:val="27"/>
+          <w:szCs w:val="27"/>
+        </w:rPr>
+        <w:t>);</w:t>
+      </w:r>
+    </w:p>
+    <w:p>
+      <w:pPr>
+        <w:shd w:val="clear" w:color="auto" w:fill="1F1F1F"/>
+        <w:spacing w:before="0" w:after="0" w:line="360" w:lineRule="atLeast"/>
+        <w:rPr>
+          <w:rFonts w:ascii="Consolas" w:eastAsia="Times New Roman" w:hAnsi="Consolas" w:cs="Times New Roman"/>
+          <w:color w:val="CCCCCC"/>
+          <w:sz w:val="27"/>
+          <w:szCs w:val="27"/>
+        </w:rPr>
+      </w:pPr>
+      <w:r>
+        <w:rPr>
+          <w:rFonts w:ascii="Consolas" w:eastAsia="Times New Roman" w:hAnsi="Consolas" w:cs="Times New Roman"/>
+          <w:color w:val="CCCCCC"/>
+          <w:sz w:val="27"/>
+          <w:szCs w:val="27"/>
+        </w:rPr>
+        <w:t>});</w:t>
+      </w:r>
+    </w:p>
+    <w:p>
+      <w:pPr>
+        <w:shd w:val="clear" w:color="auto" w:fill="1F1F1F"/>
+        <w:spacing w:before="0" w:after="0" w:line="360" w:lineRule="atLeast"/>
+        <w:rPr>
+          <w:rFonts w:ascii="Consolas" w:eastAsia="Times New Roman" w:hAnsi="Consolas" w:cs="Times New Roman"/>
+          <w:color w:val="CCCCCC"/>
+          <w:sz w:val="27"/>
+          <w:szCs w:val="27"/>
+        </w:rPr>
+      </w:pPr>
+    </w:p>
+    <w:p>
+      <w:pPr>
+        <w:shd w:val="clear" w:color="auto" w:fill="1F1F1F"/>
+        <w:spacing w:before="0" w:after="0" w:line="360" w:lineRule="atLeast"/>
+        <w:rPr>
+          <w:rFonts w:ascii="Consolas" w:eastAsia="Times New Roman" w:hAnsi="Consolas" w:cs="Times New Roman"/>
+          <w:color w:val="CCCCCC"/>
+          <w:sz w:val="27"/>
+          <w:szCs w:val="27"/>
+        </w:rPr>
+      </w:pPr>
+      <w:proofErr w:type="spellStart"/>
+      <w:proofErr w:type="gramStart"/>
+      <w:r>
+        <w:rPr>
+          <w:rFonts w:ascii="Consolas" w:eastAsia="Times New Roman" w:hAnsi="Consolas" w:cs="Times New Roman"/>
+          <w:color w:val="4FC1FF"/>
+          <w:sz w:val="27"/>
+          <w:szCs w:val="27"/>
+        </w:rPr>
+        <w:t>module</w:t>
+      </w:r>
+      <w:r>
+        <w:rPr>
+          <w:rFonts w:ascii="Consolas" w:eastAsia="Times New Roman" w:hAnsi="Consolas" w:cs="Times New Roman"/>
+          <w:color w:val="CCCCCC"/>
+          <w:sz w:val="27"/>
+          <w:szCs w:val="27"/>
+        </w:rPr>
+        <w:t>.</w:t>
+      </w:r>
+      <w:r>
+        <w:rPr>
+          <w:rFonts w:ascii="Consolas" w:eastAsia="Times New Roman" w:hAnsi="Consolas" w:cs="Times New Roman"/>
+          <w:color w:val="4FC1FF"/>
+          <w:sz w:val="27"/>
+          <w:szCs w:val="27"/>
+        </w:rPr>
+        <w:t>exports</w:t>
+      </w:r>
+      <w:proofErr w:type="spellEnd"/>
+      <w:proofErr w:type="gramEnd"/>
+      <w:r>
+        <w:rPr>
+          <w:rFonts w:ascii="Consolas" w:eastAsia="Times New Roman" w:hAnsi="Consolas" w:cs="Times New Roman"/>
+          <w:color w:val="CCCCCC"/>
+          <w:sz w:val="27"/>
+          <w:szCs w:val="27"/>
+        </w:rPr>
+        <w:t xml:space="preserve"> </w:t>
+      </w:r>
+      <w:r>
+        <w:rPr>
+          <w:rFonts w:ascii="Consolas" w:eastAsia="Times New Roman" w:hAnsi="Consolas" w:cs="Times New Roman"/>
+          <w:color w:val="D4D4D4"/>
+          <w:sz w:val="27"/>
+          <w:szCs w:val="27"/>
+        </w:rPr>
+        <w:t>=</w:t>
+      </w:r>
+      <w:r>
+        <w:rPr>
+          <w:rFonts w:ascii="Consolas" w:eastAsia="Times New Roman" w:hAnsi="Consolas" w:cs="Times New Roman"/>
+          <w:color w:val="CCCCCC"/>
+          <w:sz w:val="27"/>
+          <w:szCs w:val="27"/>
+        </w:rPr>
+        <w:t xml:space="preserve"> </w:t>
+      </w:r>
+      <w:proofErr w:type="spellStart"/>
+      <w:r>
+        <w:rPr>
+          <w:rFonts w:ascii="Consolas" w:eastAsia="Times New Roman" w:hAnsi="Consolas" w:cs="Times New Roman"/>
+          <w:color w:val="4FC1FF"/>
+          <w:sz w:val="27"/>
+          <w:szCs w:val="27"/>
+        </w:rPr>
+        <w:t>adminRoute</w:t>
+      </w:r>
+      <w:proofErr w:type="spellEnd"/>
+      <w:r>
+        <w:rPr>
+          <w:rFonts w:ascii="Consolas" w:eastAsia="Times New Roman" w:hAnsi="Consolas" w:cs="Times New Roman"/>
+          <w:color w:val="CCCCCC"/>
+          <w:sz w:val="27"/>
+          <w:szCs w:val="27"/>
+        </w:rPr>
+        <w:t>;</w:t>
+      </w:r>
+    </w:p>
+    <w:p>
+      <w:pPr>
+        <w:rPr>
+          <w:sz w:val="24"/>
+          <w:szCs w:val="24"/>
+        </w:rPr>
+      </w:pPr>
+      <w:r>
+        <w:rPr>
+          <w:sz w:val="24"/>
+          <w:szCs w:val="24"/>
+        </w:rPr>
+        <w:t>express server router:</w:t>
+      </w:r>
+    </w:p>
+    <w:p>
+      <w:pPr>
+        <w:shd w:val="clear" w:color="auto" w:fill="1F1F1F"/>
+        <w:spacing w:before="0" w:after="0" w:line="360" w:lineRule="atLeast"/>
+        <w:rPr>
+          <w:rFonts w:ascii="Consolas" w:eastAsia="Times New Roman" w:hAnsi="Consolas" w:cs="Times New Roman"/>
+          <w:color w:val="CCCCCC"/>
+          <w:sz w:val="27"/>
+          <w:szCs w:val="27"/>
+        </w:rPr>
+      </w:pPr>
+      <w:r>
+        <w:rPr>
+          <w:rFonts w:ascii="Consolas" w:eastAsia="Times New Roman" w:hAnsi="Consolas" w:cs="Times New Roman"/>
+          <w:color w:val="569CD6"/>
+          <w:sz w:val="27"/>
+          <w:szCs w:val="27"/>
+        </w:rPr>
+        <w:t>const</w:t>
+      </w:r>
+      <w:r>
+        <w:rPr>
+          <w:rFonts w:ascii="Consolas" w:eastAsia="Times New Roman" w:hAnsi="Consolas" w:cs="Times New Roman"/>
+          <w:color w:val="CCCCCC"/>
+          <w:sz w:val="27"/>
+          <w:szCs w:val="27"/>
+        </w:rPr>
+        <w:t xml:space="preserve"> </w:t>
+      </w:r>
+      <w:r>
+        <w:rPr>
+          <w:rFonts w:ascii="Consolas" w:eastAsia="Times New Roman" w:hAnsi="Consolas" w:cs="Times New Roman"/>
+          <w:color w:val="DCDCAA"/>
+          <w:sz w:val="27"/>
+          <w:szCs w:val="27"/>
+        </w:rPr>
+        <w:t>express</w:t>
+      </w:r>
+      <w:r>
+        <w:rPr>
+          <w:rFonts w:ascii="Consolas" w:eastAsia="Times New Roman" w:hAnsi="Consolas" w:cs="Times New Roman"/>
+          <w:color w:val="CCCCCC"/>
+          <w:sz w:val="27"/>
+          <w:szCs w:val="27"/>
+        </w:rPr>
+        <w:t xml:space="preserve"> </w:t>
+      </w:r>
+      <w:r>
+        <w:rPr>
+          <w:rFonts w:ascii="Consolas" w:eastAsia="Times New Roman" w:hAnsi="Consolas" w:cs="Times New Roman"/>
+          <w:color w:val="D4D4D4"/>
+          <w:sz w:val="27"/>
+          <w:szCs w:val="27"/>
+        </w:rPr>
+        <w:t>=</w:t>
+      </w:r>
+      <w:r>
+        <w:rPr>
+          <w:rFonts w:ascii="Consolas" w:eastAsia="Times New Roman" w:hAnsi="Consolas" w:cs="Times New Roman"/>
+          <w:color w:val="CCCCCC"/>
+          <w:sz w:val="27"/>
+          <w:szCs w:val="27"/>
+        </w:rPr>
+        <w:t xml:space="preserve"> </w:t>
+      </w:r>
+      <w:r>
+        <w:rPr>
+          <w:rFonts w:ascii="Consolas" w:eastAsia="Times New Roman" w:hAnsi="Consolas" w:cs="Times New Roman"/>
+          <w:color w:val="DCDCAA"/>
+          <w:sz w:val="27"/>
+          <w:szCs w:val="27"/>
+        </w:rPr>
+        <w:t>require</w:t>
+      </w:r>
+      <w:r>
+        <w:rPr>
+          <w:rFonts w:ascii="Consolas" w:eastAsia="Times New Roman" w:hAnsi="Consolas" w:cs="Times New Roman"/>
+          <w:color w:val="CCCCCC"/>
+          <w:sz w:val="27"/>
+          <w:szCs w:val="27"/>
+        </w:rPr>
+        <w:t>(</w:t>
+      </w:r>
+      <w:r>
+        <w:rPr>
+          <w:rFonts w:ascii="Consolas" w:eastAsia="Times New Roman" w:hAnsi="Consolas" w:cs="Times New Roman"/>
+          <w:color w:val="CE9178"/>
+          <w:sz w:val="27"/>
+          <w:szCs w:val="27"/>
+        </w:rPr>
+        <w:t>"express"</w:t>
+      </w:r>
+      <w:r>
+        <w:rPr>
+          <w:rFonts w:ascii="Consolas" w:eastAsia="Times New Roman" w:hAnsi="Consolas" w:cs="Times New Roman"/>
+          <w:color w:val="CCCCCC"/>
+          <w:sz w:val="27"/>
+          <w:szCs w:val="27"/>
+        </w:rPr>
+        <w:t>);</w:t>
+      </w:r>
+    </w:p>
+    <w:p>
+      <w:pPr>
+        <w:shd w:val="clear" w:color="auto" w:fill="1F1F1F"/>
+        <w:spacing w:before="0" w:after="0" w:line="360" w:lineRule="atLeast"/>
+        <w:rPr>
+          <w:rFonts w:ascii="Consolas" w:eastAsia="Times New Roman" w:hAnsi="Consolas" w:cs="Times New Roman"/>
+          <w:color w:val="CCCCCC"/>
+          <w:sz w:val="27"/>
+          <w:szCs w:val="27"/>
+        </w:rPr>
+      </w:pPr>
+      <w:r>
+        <w:rPr>
+          <w:rFonts w:ascii="Consolas" w:eastAsia="Times New Roman" w:hAnsi="Consolas" w:cs="Times New Roman"/>
+          <w:color w:val="569CD6"/>
+          <w:sz w:val="27"/>
+          <w:szCs w:val="27"/>
+        </w:rPr>
+        <w:t>const</w:t>
+      </w:r>
+      <w:r>
+        <w:rPr>
+          <w:rFonts w:ascii="Consolas" w:eastAsia="Times New Roman" w:hAnsi="Consolas" w:cs="Times New Roman"/>
+          <w:color w:val="CCCCCC"/>
+          <w:sz w:val="27"/>
+          <w:szCs w:val="27"/>
+        </w:rPr>
+        <w:t xml:space="preserve"> </w:t>
+      </w:r>
+      <w:r>
+        <w:rPr>
+          <w:rFonts w:ascii="Consolas" w:eastAsia="Times New Roman" w:hAnsi="Consolas" w:cs="Times New Roman"/>
+          <w:color w:val="4FC1FF"/>
+          <w:sz w:val="27"/>
+          <w:szCs w:val="27"/>
+        </w:rPr>
+        <w:t>app</w:t>
+      </w:r>
+      <w:r>
+        <w:rPr>
+          <w:rFonts w:ascii="Consolas" w:eastAsia="Times New Roman" w:hAnsi="Consolas" w:cs="Times New Roman"/>
+          <w:color w:val="CCCCCC"/>
+          <w:sz w:val="27"/>
+          <w:szCs w:val="27"/>
+        </w:rPr>
+        <w:t xml:space="preserve"> </w:t>
+      </w:r>
+      <w:r>
+        <w:rPr>
+          <w:rFonts w:ascii="Consolas" w:eastAsia="Times New Roman" w:hAnsi="Consolas" w:cs="Times New Roman"/>
+          <w:color w:val="D4D4D4"/>
+          <w:sz w:val="27"/>
+          <w:szCs w:val="27"/>
+        </w:rPr>
+        <w:t>=</w:t>
+      </w:r>
+      <w:r>
+        <w:rPr>
+          <w:rFonts w:ascii="Consolas" w:eastAsia="Times New Roman" w:hAnsi="Consolas" w:cs="Times New Roman"/>
+          <w:color w:val="CCCCCC"/>
+          <w:sz w:val="27"/>
+          <w:szCs w:val="27"/>
+        </w:rPr>
+        <w:t xml:space="preserve"> </w:t>
+      </w:r>
+      <w:proofErr w:type="gramStart"/>
+      <w:r>
+        <w:rPr>
+          <w:rFonts w:ascii="Consolas" w:eastAsia="Times New Roman" w:hAnsi="Consolas" w:cs="Times New Roman"/>
+          <w:color w:val="DCDCAA"/>
+          <w:sz w:val="27"/>
+          <w:szCs w:val="27"/>
+        </w:rPr>
+        <w:t>express</w:t>
+      </w:r>
+      <w:r>
+        <w:rPr>
+          <w:rFonts w:ascii="Consolas" w:eastAsia="Times New Roman" w:hAnsi="Consolas" w:cs="Times New Roman"/>
+          <w:color w:val="CCCCCC"/>
+          <w:sz w:val="27"/>
+          <w:szCs w:val="27"/>
+        </w:rPr>
+        <w:t>(</w:t>
+      </w:r>
+      <w:proofErr w:type="gramEnd"/>
+      <w:r>
+        <w:rPr>
+          <w:rFonts w:ascii="Consolas" w:eastAsia="Times New Roman" w:hAnsi="Consolas" w:cs="Times New Roman"/>
+          <w:color w:val="CCCCCC"/>
+          <w:sz w:val="27"/>
+          <w:szCs w:val="27"/>
+        </w:rPr>
+        <w:t>);</w:t>
+      </w:r>
+    </w:p>
+    <w:p>
+      <w:pPr>
+        <w:shd w:val="clear" w:color="auto" w:fill="1F1F1F"/>
+        <w:spacing w:before="0" w:after="0" w:line="360" w:lineRule="atLeast"/>
+        <w:rPr>
+          <w:rFonts w:ascii="Consolas" w:eastAsia="Times New Roman" w:hAnsi="Consolas" w:cs="Times New Roman"/>
+          <w:color w:val="CCCCCC"/>
+          <w:sz w:val="27"/>
+          <w:szCs w:val="27"/>
+        </w:rPr>
+      </w:pPr>
+    </w:p>
+    <w:p>
+      <w:pPr>
+        <w:shd w:val="clear" w:color="auto" w:fill="1F1F1F"/>
+        <w:spacing w:before="0" w:after="0" w:line="360" w:lineRule="atLeast"/>
+        <w:rPr>
+          <w:rFonts w:ascii="Consolas" w:eastAsia="Times New Roman" w:hAnsi="Consolas" w:cs="Times New Roman"/>
+          <w:color w:val="CCCCCC"/>
+          <w:sz w:val="27"/>
+          <w:szCs w:val="27"/>
+        </w:rPr>
+      </w:pPr>
+      <w:r>
+        <w:rPr>
+          <w:rFonts w:ascii="Consolas" w:eastAsia="Times New Roman" w:hAnsi="Consolas" w:cs="Times New Roman"/>
+          <w:color w:val="569CD6"/>
+          <w:sz w:val="27"/>
+          <w:szCs w:val="27"/>
+        </w:rPr>
+        <w:t>const</w:t>
+      </w:r>
+      <w:r>
+        <w:rPr>
+          <w:rFonts w:ascii="Consolas" w:eastAsia="Times New Roman" w:hAnsi="Consolas" w:cs="Times New Roman"/>
+          <w:color w:val="CCCCCC"/>
+          <w:sz w:val="27"/>
+          <w:szCs w:val="27"/>
+        </w:rPr>
+        <w:t xml:space="preserve"> </w:t>
+      </w:r>
+      <w:proofErr w:type="spellStart"/>
+      <w:r>
+        <w:rPr>
+          <w:rFonts w:ascii="Consolas" w:eastAsia="Times New Roman" w:hAnsi="Consolas" w:cs="Times New Roman"/>
+          <w:color w:val="4FC1FF"/>
+          <w:sz w:val="27"/>
+          <w:szCs w:val="27"/>
+        </w:rPr>
+        <w:t>adminRoute</w:t>
+      </w:r>
+      <w:proofErr w:type="spellEnd"/>
+      <w:r>
+        <w:rPr>
+          <w:rFonts w:ascii="Consolas" w:eastAsia="Times New Roman" w:hAnsi="Consolas" w:cs="Times New Roman"/>
+          <w:color w:val="CCCCCC"/>
+          <w:sz w:val="27"/>
+          <w:szCs w:val="27"/>
+        </w:rPr>
+        <w:t xml:space="preserve"> </w:t>
+      </w:r>
+      <w:r>
+        <w:rPr>
+          <w:rFonts w:ascii="Consolas" w:eastAsia="Times New Roman" w:hAnsi="Consolas" w:cs="Times New Roman"/>
+          <w:color w:val="D4D4D4"/>
+          <w:sz w:val="27"/>
+          <w:szCs w:val="27"/>
+        </w:rPr>
+        <w:t>=</w:t>
+      </w:r>
+      <w:r>
+        <w:rPr>
+          <w:rFonts w:ascii="Consolas" w:eastAsia="Times New Roman" w:hAnsi="Consolas" w:cs="Times New Roman"/>
+          <w:color w:val="CCCCCC"/>
+          <w:sz w:val="27"/>
+          <w:szCs w:val="27"/>
+        </w:rPr>
+        <w:t xml:space="preserve"> </w:t>
+      </w:r>
+      <w:r>
+        <w:rPr>
+          <w:rFonts w:ascii="Consolas" w:eastAsia="Times New Roman" w:hAnsi="Consolas" w:cs="Times New Roman"/>
+          <w:color w:val="DCDCAA"/>
+          <w:sz w:val="27"/>
+          <w:szCs w:val="27"/>
+        </w:rPr>
+        <w:t>require</w:t>
+      </w:r>
+      <w:r>
+        <w:rPr>
+          <w:rFonts w:ascii="Consolas" w:eastAsia="Times New Roman" w:hAnsi="Consolas" w:cs="Times New Roman"/>
+          <w:color w:val="CCCCCC"/>
+          <w:sz w:val="27"/>
+          <w:szCs w:val="27"/>
+        </w:rPr>
+        <w:t>(</w:t>
+      </w:r>
+      <w:proofErr w:type="gramStart"/>
+      <w:r>
+        <w:rPr>
+          <w:rFonts w:ascii="Consolas" w:eastAsia="Times New Roman" w:hAnsi="Consolas" w:cs="Times New Roman"/>
+          <w:color w:val="CE9178"/>
+          <w:sz w:val="27"/>
+          <w:szCs w:val="27"/>
+        </w:rPr>
+        <w:t>"./</w:t>
+      </w:r>
+      <w:proofErr w:type="spellStart"/>
+      <w:proofErr w:type="gramEnd"/>
+      <w:r>
+        <w:rPr>
+          <w:rFonts w:ascii="Consolas" w:eastAsia="Times New Roman" w:hAnsi="Consolas" w:cs="Times New Roman"/>
+          <w:color w:val="CE9178"/>
+          <w:sz w:val="27"/>
+          <w:szCs w:val="27"/>
+        </w:rPr>
+        <w:t>adminRoute</w:t>
+      </w:r>
+      <w:proofErr w:type="spellEnd"/>
+      <w:r>
+        <w:rPr>
+          <w:rFonts w:ascii="Consolas" w:eastAsia="Times New Roman" w:hAnsi="Consolas" w:cs="Times New Roman"/>
+          <w:color w:val="CE9178"/>
+          <w:sz w:val="27"/>
+          <w:szCs w:val="27"/>
+        </w:rPr>
+        <w:t>"</w:t>
+      </w:r>
+      <w:r>
+        <w:rPr>
+          <w:rFonts w:ascii="Consolas" w:eastAsia="Times New Roman" w:hAnsi="Consolas" w:cs="Times New Roman"/>
+          <w:color w:val="CCCCCC"/>
+          <w:sz w:val="27"/>
+          <w:szCs w:val="27"/>
+        </w:rPr>
+        <w:t>);</w:t>
+      </w:r>
+    </w:p>
+    <w:p>
+      <w:pPr>
+        <w:shd w:val="clear" w:color="auto" w:fill="1F1F1F"/>
+        <w:spacing w:before="0" w:after="0" w:line="360" w:lineRule="atLeast"/>
+        <w:rPr>
+          <w:rFonts w:ascii="Consolas" w:eastAsia="Times New Roman" w:hAnsi="Consolas" w:cs="Times New Roman"/>
+          <w:color w:val="CCCCCC"/>
+          <w:sz w:val="27"/>
+          <w:szCs w:val="27"/>
+        </w:rPr>
+      </w:pPr>
+      <w:proofErr w:type="spellStart"/>
+      <w:proofErr w:type="gramStart"/>
+      <w:r>
+        <w:rPr>
+          <w:rFonts w:ascii="Consolas" w:eastAsia="Times New Roman" w:hAnsi="Consolas" w:cs="Times New Roman"/>
+          <w:color w:val="4FC1FF"/>
+          <w:sz w:val="27"/>
+          <w:szCs w:val="27"/>
+        </w:rPr>
+        <w:t>app</w:t>
+      </w:r>
+      <w:r>
+        <w:rPr>
+          <w:rFonts w:ascii="Consolas" w:eastAsia="Times New Roman" w:hAnsi="Consolas" w:cs="Times New Roman"/>
+          <w:color w:val="CCCCCC"/>
+          <w:sz w:val="27"/>
+          <w:szCs w:val="27"/>
+        </w:rPr>
+        <w:t>.</w:t>
+      </w:r>
+      <w:r>
+        <w:rPr>
+          <w:rFonts w:ascii="Consolas" w:eastAsia="Times New Roman" w:hAnsi="Consolas" w:cs="Times New Roman"/>
+          <w:color w:val="DCDCAA"/>
+          <w:sz w:val="27"/>
+          <w:szCs w:val="27"/>
+        </w:rPr>
+        <w:t>get</w:t>
+      </w:r>
+      <w:proofErr w:type="spellEnd"/>
+      <w:r>
+        <w:rPr>
+          <w:rFonts w:ascii="Consolas" w:eastAsia="Times New Roman" w:hAnsi="Consolas" w:cs="Times New Roman"/>
+          <w:color w:val="CCCCCC"/>
+          <w:sz w:val="27"/>
+          <w:szCs w:val="27"/>
+        </w:rPr>
+        <w:t>(</w:t>
+      </w:r>
+      <w:proofErr w:type="gramEnd"/>
+      <w:r>
+        <w:rPr>
+          <w:rFonts w:ascii="Consolas" w:eastAsia="Times New Roman" w:hAnsi="Consolas" w:cs="Times New Roman"/>
+          <w:color w:val="CE9178"/>
+          <w:sz w:val="27"/>
+          <w:szCs w:val="27"/>
+        </w:rPr>
+        <w:t>"/about"</w:t>
+      </w:r>
+      <w:r>
+        <w:rPr>
+          <w:rFonts w:ascii="Consolas" w:eastAsia="Times New Roman" w:hAnsi="Consolas" w:cs="Times New Roman"/>
+          <w:color w:val="CCCCCC"/>
+          <w:sz w:val="27"/>
+          <w:szCs w:val="27"/>
+        </w:rPr>
+        <w:t>, (</w:t>
+      </w:r>
+      <w:r>
+        <w:rPr>
+          <w:rFonts w:ascii="Consolas" w:eastAsia="Times New Roman" w:hAnsi="Consolas" w:cs="Times New Roman"/>
+          <w:color w:val="9CDCFE"/>
+          <w:sz w:val="27"/>
+          <w:szCs w:val="27"/>
+        </w:rPr>
+        <w:t>req</w:t>
+      </w:r>
+      <w:r>
+        <w:rPr>
+          <w:rFonts w:ascii="Consolas" w:eastAsia="Times New Roman" w:hAnsi="Consolas" w:cs="Times New Roman"/>
+          <w:color w:val="CCCCCC"/>
+          <w:sz w:val="27"/>
+          <w:szCs w:val="27"/>
+        </w:rPr>
+        <w:t xml:space="preserve">, </w:t>
+      </w:r>
+      <w:r>
+        <w:rPr>
+          <w:rFonts w:ascii="Consolas" w:eastAsia="Times New Roman" w:hAnsi="Consolas" w:cs="Times New Roman"/>
+          <w:color w:val="9CDCFE"/>
+          <w:sz w:val="27"/>
+          <w:szCs w:val="27"/>
+        </w:rPr>
+        <w:t>res</w:t>
+      </w:r>
+      <w:r>
+        <w:rPr>
+          <w:rFonts w:ascii="Consolas" w:eastAsia="Times New Roman" w:hAnsi="Consolas" w:cs="Times New Roman"/>
+          <w:color w:val="CCCCCC"/>
+          <w:sz w:val="27"/>
+          <w:szCs w:val="27"/>
+        </w:rPr>
+        <w:t xml:space="preserve">) </w:t>
+      </w:r>
+      <w:r>
+        <w:rPr>
+          <w:rFonts w:ascii="Consolas" w:eastAsia="Times New Roman" w:hAnsi="Consolas" w:cs="Times New Roman"/>
+          <w:color w:val="569CD6"/>
+          <w:sz w:val="27"/>
+          <w:szCs w:val="27"/>
+        </w:rPr>
+        <w:t>=&gt;</w:t>
+      </w:r>
+      <w:r>
+        <w:rPr>
+          <w:rFonts w:ascii="Consolas" w:eastAsia="Times New Roman" w:hAnsi="Consolas" w:cs="Times New Roman"/>
+          <w:color w:val="CCCCCC"/>
+          <w:sz w:val="27"/>
+          <w:szCs w:val="27"/>
+        </w:rPr>
+        <w:t xml:space="preserve"> {</w:t>
+      </w:r>
+    </w:p>
+    <w:p>
+      <w:pPr>
+        <w:shd w:val="clear" w:color="auto" w:fill="1F1F1F"/>
+        <w:spacing w:before="0" w:after="0" w:line="360" w:lineRule="atLeast"/>
+        <w:rPr>
+          <w:rFonts w:ascii="Consolas" w:eastAsia="Times New Roman" w:hAnsi="Consolas" w:cs="Times New Roman"/>
+          <w:color w:val="CCCCCC"/>
+          <w:sz w:val="27"/>
+          <w:szCs w:val="27"/>
+        </w:rPr>
+      </w:pPr>
+      <w:r>
+        <w:rPr>
+          <w:rFonts w:ascii="Consolas" w:eastAsia="Times New Roman" w:hAnsi="Consolas" w:cs="Times New Roman"/>
+          <w:color w:val="CCCCCC"/>
+          <w:sz w:val="27"/>
+          <w:szCs w:val="27"/>
+        </w:rPr>
+        <w:t xml:space="preserve">  </w:t>
+      </w:r>
+      <w:r>
+        <w:rPr>
+          <w:rFonts w:ascii="Consolas" w:eastAsia="Times New Roman" w:hAnsi="Consolas" w:cs="Times New Roman"/>
+          <w:color w:val="9CDCFE"/>
+          <w:sz w:val="27"/>
+          <w:szCs w:val="27"/>
+        </w:rPr>
+        <w:t>console</w:t>
+      </w:r>
+      <w:r>
+        <w:rPr>
+          <w:rFonts w:ascii="Consolas" w:eastAsia="Times New Roman" w:hAnsi="Consolas" w:cs="Times New Roman"/>
+          <w:color w:val="CCCCCC"/>
+          <w:sz w:val="27"/>
+          <w:szCs w:val="27"/>
+        </w:rPr>
+        <w:t>.</w:t>
+      </w:r>
+      <w:r>
+        <w:rPr>
+          <w:rFonts w:ascii="Consolas" w:eastAsia="Times New Roman" w:hAnsi="Consolas" w:cs="Times New Roman"/>
+          <w:color w:val="DCDCAA"/>
+          <w:sz w:val="27"/>
+          <w:szCs w:val="27"/>
+        </w:rPr>
+        <w:t>log</w:t>
+      </w:r>
+      <w:r>
+        <w:rPr>
+          <w:rFonts w:ascii="Consolas" w:eastAsia="Times New Roman" w:hAnsi="Consolas" w:cs="Times New Roman"/>
+          <w:color w:val="CCCCCC"/>
+          <w:sz w:val="27"/>
+          <w:szCs w:val="27"/>
+        </w:rPr>
+        <w:t>(</w:t>
+      </w:r>
+      <w:r>
+        <w:rPr>
+          <w:rFonts w:ascii="Consolas" w:eastAsia="Times New Roman" w:hAnsi="Consolas" w:cs="Times New Roman"/>
+          <w:color w:val="CE9178"/>
+          <w:sz w:val="27"/>
+          <w:szCs w:val="27"/>
+        </w:rPr>
+        <w:t>"about"</w:t>
+      </w:r>
+      <w:r>
+        <w:rPr>
+          <w:rFonts w:ascii="Consolas" w:eastAsia="Times New Roman" w:hAnsi="Consolas" w:cs="Times New Roman"/>
+          <w:color w:val="CCCCCC"/>
+          <w:sz w:val="27"/>
+          <w:szCs w:val="27"/>
+        </w:rPr>
+        <w:t>);</w:t>
+      </w:r>
+    </w:p>
+    <w:p>
+      <w:pPr>
+        <w:shd w:val="clear" w:color="auto" w:fill="1F1F1F"/>
+        <w:spacing w:before="0" w:after="0" w:line="360" w:lineRule="atLeast"/>
+        <w:rPr>
+          <w:rFonts w:ascii="Consolas" w:eastAsia="Times New Roman" w:hAnsi="Consolas" w:cs="Times New Roman"/>
+          <w:color w:val="CCCCCC"/>
+          <w:sz w:val="27"/>
+          <w:szCs w:val="27"/>
+        </w:rPr>
+      </w:pPr>
+      <w:r>
+        <w:rPr>
+          <w:rFonts w:ascii="Consolas" w:eastAsia="Times New Roman" w:hAnsi="Consolas" w:cs="Times New Roman"/>
+          <w:color w:val="CCCCCC"/>
+          <w:sz w:val="27"/>
+          <w:szCs w:val="27"/>
+        </w:rPr>
+        <w:t>});</w:t>
+      </w:r>
+    </w:p>
+    <w:p>
+      <w:pPr>
+        <w:shd w:val="clear" w:color="auto" w:fill="1F1F1F"/>
+        <w:spacing w:before="0" w:after="0" w:line="360" w:lineRule="atLeast"/>
+        <w:rPr>
+          <w:rFonts w:ascii="Consolas" w:eastAsia="Times New Roman" w:hAnsi="Consolas" w:cs="Times New Roman"/>
+          <w:color w:val="CCCCCC"/>
+          <w:sz w:val="27"/>
+          <w:szCs w:val="27"/>
+        </w:rPr>
+      </w:pPr>
+    </w:p>
+    <w:p>
+      <w:pPr>
+        <w:shd w:val="clear" w:color="auto" w:fill="1F1F1F"/>
+        <w:spacing w:before="0" w:after="0" w:line="360" w:lineRule="atLeast"/>
+        <w:rPr>
+          <w:rFonts w:ascii="Consolas" w:eastAsia="Times New Roman" w:hAnsi="Consolas" w:cs="Times New Roman"/>
+          <w:color w:val="CCCCCC"/>
+          <w:sz w:val="27"/>
+          <w:szCs w:val="27"/>
+        </w:rPr>
+      </w:pPr>
+      <w:proofErr w:type="spellStart"/>
+      <w:proofErr w:type="gramStart"/>
+      <w:r>
+        <w:rPr>
+          <w:rFonts w:ascii="Consolas" w:eastAsia="Times New Roman" w:hAnsi="Consolas" w:cs="Times New Roman"/>
+          <w:color w:val="4FC1FF"/>
+          <w:sz w:val="27"/>
+          <w:szCs w:val="27"/>
+        </w:rPr>
+        <w:t>app</w:t>
+      </w:r>
+      <w:r>
+        <w:rPr>
+          <w:rFonts w:ascii="Consolas" w:eastAsia="Times New Roman" w:hAnsi="Consolas" w:cs="Times New Roman"/>
+          <w:color w:val="CCCCCC"/>
+          <w:sz w:val="27"/>
+          <w:szCs w:val="27"/>
+        </w:rPr>
+        <w:t>.</w:t>
+      </w:r>
+      <w:r>
+        <w:rPr>
+          <w:rFonts w:ascii="Consolas" w:eastAsia="Times New Roman" w:hAnsi="Consolas" w:cs="Times New Roman"/>
+          <w:color w:val="DCDCAA"/>
+          <w:sz w:val="27"/>
+          <w:szCs w:val="27"/>
+        </w:rPr>
+        <w:t>use</w:t>
+      </w:r>
+      <w:proofErr w:type="spellEnd"/>
+      <w:r>
+        <w:rPr>
+          <w:rFonts w:ascii="Consolas" w:eastAsia="Times New Roman" w:hAnsi="Consolas" w:cs="Times New Roman"/>
+          <w:color w:val="CCCCCC"/>
+          <w:sz w:val="27"/>
+          <w:szCs w:val="27"/>
+        </w:rPr>
+        <w:t>(</w:t>
+      </w:r>
+      <w:proofErr w:type="gramEnd"/>
+      <w:r>
+        <w:rPr>
+          <w:rFonts w:ascii="Consolas" w:eastAsia="Times New Roman" w:hAnsi="Consolas" w:cs="Times New Roman"/>
+          <w:color w:val="CE9178"/>
+          <w:sz w:val="27"/>
+          <w:szCs w:val="27"/>
+        </w:rPr>
+        <w:t>"/admin"</w:t>
+      </w:r>
+      <w:r>
+        <w:rPr>
+          <w:rFonts w:ascii="Consolas" w:eastAsia="Times New Roman" w:hAnsi="Consolas" w:cs="Times New Roman"/>
+          <w:color w:val="CCCCCC"/>
+          <w:sz w:val="27"/>
+          <w:szCs w:val="27"/>
+        </w:rPr>
+        <w:t xml:space="preserve">, </w:t>
+      </w:r>
+      <w:proofErr w:type="spellStart"/>
+      <w:r>
+        <w:rPr>
+          <w:rFonts w:ascii="Consolas" w:eastAsia="Times New Roman" w:hAnsi="Consolas" w:cs="Times New Roman"/>
+          <w:color w:val="4FC1FF"/>
+          <w:sz w:val="27"/>
+          <w:szCs w:val="27"/>
+        </w:rPr>
+        <w:t>adminRoute</w:t>
+      </w:r>
+      <w:proofErr w:type="spellEnd"/>
+      <w:r>
+        <w:rPr>
+          <w:rFonts w:ascii="Consolas" w:eastAsia="Times New Roman" w:hAnsi="Consolas" w:cs="Times New Roman"/>
+          <w:color w:val="CCCCCC"/>
+          <w:sz w:val="27"/>
+          <w:szCs w:val="27"/>
+        </w:rPr>
+        <w:t xml:space="preserve">); </w:t>
+      </w:r>
+      <w:r>
+        <w:rPr>
+          <w:rFonts w:ascii="Consolas" w:eastAsia="Times New Roman" w:hAnsi="Consolas" w:cs="Times New Roman"/>
+          <w:color w:val="6A9955"/>
+          <w:sz w:val="27"/>
+          <w:szCs w:val="27"/>
+        </w:rPr>
+        <w:t xml:space="preserve">// by pass the </w:t>
+      </w:r>
+      <w:proofErr w:type="spellStart"/>
+      <w:r>
+        <w:rPr>
+          <w:rFonts w:ascii="Consolas" w:eastAsia="Times New Roman" w:hAnsi="Consolas" w:cs="Times New Roman"/>
+          <w:color w:val="6A9955"/>
+          <w:sz w:val="27"/>
+          <w:szCs w:val="27"/>
+        </w:rPr>
+        <w:t>api</w:t>
+      </w:r>
+      <w:proofErr w:type="spellEnd"/>
+      <w:r>
+        <w:rPr>
+          <w:rFonts w:ascii="Consolas" w:eastAsia="Times New Roman" w:hAnsi="Consolas" w:cs="Times New Roman"/>
+          <w:color w:val="6A9955"/>
+          <w:sz w:val="27"/>
+          <w:szCs w:val="27"/>
+        </w:rPr>
+        <w:t xml:space="preserve"> route to the admin route</w:t>
+      </w:r>
+    </w:p>
+    <w:p>
+      <w:pPr>
+        <w:shd w:val="clear" w:color="auto" w:fill="1F1F1F"/>
+        <w:spacing w:before="0" w:after="0" w:line="360" w:lineRule="atLeast"/>
+        <w:rPr>
+          <w:rFonts w:ascii="Consolas" w:eastAsia="Times New Roman" w:hAnsi="Consolas" w:cs="Times New Roman"/>
+          <w:color w:val="CCCCCC"/>
+          <w:sz w:val="27"/>
+          <w:szCs w:val="27"/>
+        </w:rPr>
+      </w:pPr>
+    </w:p>
+    <w:p>
+      <w:pPr>
+        <w:shd w:val="clear" w:color="auto" w:fill="1F1F1F"/>
+        <w:spacing w:before="0" w:after="0" w:line="360" w:lineRule="atLeast"/>
+        <w:rPr>
+          <w:rFonts w:ascii="Consolas" w:eastAsia="Times New Roman" w:hAnsi="Consolas" w:cs="Times New Roman"/>
+          <w:color w:val="CCCCCC"/>
+          <w:sz w:val="27"/>
+          <w:szCs w:val="27"/>
+        </w:rPr>
+      </w:pPr>
+      <w:proofErr w:type="spellStart"/>
+      <w:proofErr w:type="gramStart"/>
+      <w:r>
+        <w:rPr>
+          <w:rFonts w:ascii="Consolas" w:eastAsia="Times New Roman" w:hAnsi="Consolas" w:cs="Times New Roman"/>
+          <w:color w:val="4FC1FF"/>
+          <w:sz w:val="27"/>
+          <w:szCs w:val="27"/>
+        </w:rPr>
+        <w:t>app</w:t>
+      </w:r>
+      <w:r>
+        <w:rPr>
+          <w:rFonts w:ascii="Consolas" w:eastAsia="Times New Roman" w:hAnsi="Consolas" w:cs="Times New Roman"/>
+          <w:color w:val="CCCCCC"/>
+          <w:sz w:val="27"/>
+          <w:szCs w:val="27"/>
+        </w:rPr>
+        <w:t>.</w:t>
+      </w:r>
+      <w:r>
+        <w:rPr>
+          <w:rFonts w:ascii="Consolas" w:eastAsia="Times New Roman" w:hAnsi="Consolas" w:cs="Times New Roman"/>
+          <w:color w:val="DCDCAA"/>
+          <w:sz w:val="27"/>
+          <w:szCs w:val="27"/>
+        </w:rPr>
+        <w:t>listen</w:t>
+      </w:r>
+      <w:proofErr w:type="spellEnd"/>
+      <w:proofErr w:type="gramEnd"/>
+      <w:r>
+        <w:rPr>
+          <w:rFonts w:ascii="Consolas" w:eastAsia="Times New Roman" w:hAnsi="Consolas" w:cs="Times New Roman"/>
+          <w:color w:val="CCCCCC"/>
+          <w:sz w:val="27"/>
+          <w:szCs w:val="27"/>
+        </w:rPr>
+        <w:t>(</w:t>
+      </w:r>
+      <w:r>
+        <w:rPr>
+          <w:rFonts w:ascii="Consolas" w:eastAsia="Times New Roman" w:hAnsi="Consolas" w:cs="Times New Roman"/>
+          <w:color w:val="B5CEA8"/>
+          <w:sz w:val="27"/>
+          <w:szCs w:val="27"/>
+        </w:rPr>
+        <w:t>5000</w:t>
+      </w:r>
+      <w:r>
+        <w:rPr>
+          <w:rFonts w:ascii="Consolas" w:eastAsia="Times New Roman" w:hAnsi="Consolas" w:cs="Times New Roman"/>
+          <w:color w:val="CCCCCC"/>
+          <w:sz w:val="27"/>
+          <w:szCs w:val="27"/>
+        </w:rPr>
+        <w:t xml:space="preserve">, () </w:t>
+      </w:r>
+      <w:r>
+        <w:rPr>
+          <w:rFonts w:ascii="Consolas" w:eastAsia="Times New Roman" w:hAnsi="Consolas" w:cs="Times New Roman"/>
+          <w:color w:val="569CD6"/>
+          <w:sz w:val="27"/>
+          <w:szCs w:val="27"/>
+        </w:rPr>
+        <w:t>=&gt;</w:t>
+      </w:r>
+      <w:r>
+        <w:rPr>
+          <w:rFonts w:ascii="Consolas" w:eastAsia="Times New Roman" w:hAnsi="Consolas" w:cs="Times New Roman"/>
+          <w:color w:val="CCCCCC"/>
+          <w:sz w:val="27"/>
+          <w:szCs w:val="27"/>
+        </w:rPr>
+        <w:t xml:space="preserve"> </w:t>
+      </w:r>
+      <w:r>
+        <w:rPr>
+          <w:rFonts w:ascii="Consolas" w:eastAsia="Times New Roman" w:hAnsi="Consolas" w:cs="Times New Roman"/>
+          <w:color w:val="9CDCFE"/>
+          <w:sz w:val="27"/>
+          <w:szCs w:val="27"/>
+        </w:rPr>
+        <w:t>console</w:t>
+      </w:r>
+      <w:r>
+        <w:rPr>
+          <w:rFonts w:ascii="Consolas" w:eastAsia="Times New Roman" w:hAnsi="Consolas" w:cs="Times New Roman"/>
+          <w:color w:val="CCCCCC"/>
+          <w:sz w:val="27"/>
+          <w:szCs w:val="27"/>
+        </w:rPr>
+        <w:t>.</w:t>
+      </w:r>
+      <w:r>
+        <w:rPr>
+          <w:rFonts w:ascii="Consolas" w:eastAsia="Times New Roman" w:hAnsi="Consolas" w:cs="Times New Roman"/>
+          <w:color w:val="DCDCAA"/>
+          <w:sz w:val="27"/>
+          <w:szCs w:val="27"/>
+        </w:rPr>
+        <w:t>log</w:t>
+      </w:r>
+      <w:r>
+        <w:rPr>
+          <w:rFonts w:ascii="Consolas" w:eastAsia="Times New Roman" w:hAnsi="Consolas" w:cs="Times New Roman"/>
+          <w:color w:val="CCCCCC"/>
+          <w:sz w:val="27"/>
+          <w:szCs w:val="27"/>
+        </w:rPr>
+        <w:t>(</w:t>
+      </w:r>
+      <w:r>
+        <w:rPr>
+          <w:rFonts w:ascii="Consolas" w:eastAsia="Times New Roman" w:hAnsi="Consolas" w:cs="Times New Roman"/>
+          <w:color w:val="CE9178"/>
+          <w:sz w:val="27"/>
+          <w:szCs w:val="27"/>
+        </w:rPr>
+        <w:t xml:space="preserve">"listening </w:t>
+      </w:r>
+      <w:proofErr w:type="spellStart"/>
+      <w:r>
+        <w:rPr>
+          <w:rFonts w:ascii="Consolas" w:eastAsia="Times New Roman" w:hAnsi="Consolas" w:cs="Times New Roman"/>
+          <w:color w:val="CE9178"/>
+          <w:sz w:val="27"/>
+          <w:szCs w:val="27"/>
+        </w:rPr>
+        <w:t>onport</w:t>
+      </w:r>
+      <w:proofErr w:type="spellEnd"/>
+      <w:r>
+        <w:rPr>
+          <w:rFonts w:ascii="Consolas" w:eastAsia="Times New Roman" w:hAnsi="Consolas" w:cs="Times New Roman"/>
+          <w:color w:val="CE9178"/>
+          <w:sz w:val="27"/>
+          <w:szCs w:val="27"/>
+        </w:rPr>
+        <w:t xml:space="preserve"> 5000"</w:t>
+      </w:r>
+      <w:r>
+        <w:rPr>
+          <w:rFonts w:ascii="Consolas" w:eastAsia="Times New Roman" w:hAnsi="Consolas" w:cs="Times New Roman"/>
+          <w:color w:val="CCCCCC"/>
+          <w:sz w:val="27"/>
+          <w:szCs w:val="27"/>
+        </w:rPr>
+        <w:t>));</w:t>
+      </w:r>
+    </w:p>
+    <w:p>
+      <w:pPr>
+        <w:shd w:val="clear" w:color="auto" w:fill="1F1F1F"/>
+        <w:spacing w:before="0" w:after="0" w:line="360" w:lineRule="atLeast"/>
+        <w:rPr>
+          <w:rFonts w:ascii="Consolas" w:eastAsia="Times New Roman" w:hAnsi="Consolas" w:cs="Times New Roman"/>
+          <w:color w:val="CCCCCC"/>
+          <w:sz w:val="27"/>
+          <w:szCs w:val="27"/>
+        </w:rPr>
+      </w:pPr>
+    </w:p>
+    <w:p>
+      <w:pPr>
+        <w:shd w:val="clear" w:color="auto" w:fill="FFFFFF" w:themeFill="background1"/>
+        <w:spacing w:before="0" w:after="0" w:line="360" w:lineRule="atLeast"/>
+        <w:rPr>
+          <w:rFonts w:ascii="Consolas" w:eastAsia="Times New Roman" w:hAnsi="Consolas" w:cs="Times New Roman"/>
+          <w:color w:val="000000" w:themeColor="text1"/>
+          <w:sz w:val="27"/>
+          <w:szCs w:val="27"/>
+        </w:rPr>
+      </w:pPr>
+      <w:proofErr w:type="spellStart"/>
+      <w:proofErr w:type="gramStart"/>
+      <w:r>
+        <w:rPr>
+          <w:rFonts w:ascii="Consolas" w:eastAsia="Times New Roman" w:hAnsi="Consolas" w:cs="Times New Roman"/>
+          <w:color w:val="000000" w:themeColor="text1"/>
+          <w:sz w:val="27"/>
+          <w:szCs w:val="27"/>
+        </w:rPr>
+        <w:lastRenderedPageBreak/>
+        <w:t>adminRoute.all</w:t>
+      </w:r>
+      <w:proofErr w:type="spellEnd"/>
+      <w:r>
+        <w:rPr>
+          <w:rFonts w:ascii="Consolas" w:eastAsia="Times New Roman" w:hAnsi="Consolas" w:cs="Times New Roman"/>
+          <w:color w:val="000000" w:themeColor="text1"/>
+          <w:sz w:val="27"/>
+          <w:szCs w:val="27"/>
+        </w:rPr>
+        <w:t>(</w:t>
+      </w:r>
+      <w:proofErr w:type="gramEnd"/>
+      <w:r>
+        <w:rPr>
+          <w:rFonts w:ascii="Consolas" w:eastAsia="Times New Roman" w:hAnsi="Consolas" w:cs="Times New Roman"/>
+          <w:color w:val="000000" w:themeColor="text1"/>
+          <w:sz w:val="27"/>
+          <w:szCs w:val="27"/>
+        </w:rPr>
+        <w:t>‘*’, log</w:t>
+      </w:r>
+      <w:r>
+        <w:rPr>
+          <w:rFonts w:ascii="Consolas" w:eastAsia="Times New Roman" w:hAnsi="Consolas" w:cs="Times New Roman"/>
+          <w:color w:val="000000" w:themeColor="text1"/>
+          <w:sz w:val="27"/>
+          <w:szCs w:val="27"/>
+        </w:rPr>
+        <w:t>) this function called with any http method.</w:t>
+      </w:r>
+    </w:p>
+    <w:p>
+      <w:pPr>
+        <w:shd w:val="clear" w:color="auto" w:fill="FFFFFF" w:themeFill="background1"/>
+        <w:spacing w:before="0" w:after="0" w:line="360" w:lineRule="atLeast"/>
+        <w:rPr>
+          <w:rFonts w:ascii="Consolas" w:eastAsia="Times New Roman" w:hAnsi="Consolas" w:cs="Times New Roman"/>
+          <w:color w:val="000000" w:themeColor="text1"/>
+          <w:sz w:val="27"/>
+          <w:szCs w:val="27"/>
+        </w:rPr>
+      </w:pPr>
+    </w:p>
+    <w:p>
+      <w:pPr>
+        <w:shd w:val="clear" w:color="auto" w:fill="FFFFFF" w:themeFill="background1"/>
+        <w:spacing w:before="0" w:after="0" w:line="360" w:lineRule="atLeast"/>
+        <w:rPr>
+          <w:rFonts w:ascii="Consolas" w:eastAsia="Times New Roman" w:hAnsi="Consolas" w:cs="Times New Roman"/>
+          <w:color w:val="000000" w:themeColor="text1"/>
+          <w:sz w:val="27"/>
+          <w:szCs w:val="27"/>
+        </w:rPr>
+      </w:pPr>
+      <w:proofErr w:type="spellStart"/>
+      <w:r>
+        <w:rPr>
+          <w:rFonts w:ascii="Consolas" w:eastAsia="Times New Roman" w:hAnsi="Consolas" w:cs="Times New Roman"/>
+          <w:color w:val="000000" w:themeColor="text1"/>
+          <w:sz w:val="27"/>
+          <w:szCs w:val="27"/>
+        </w:rPr>
+        <w:t>publicRoute.param</w:t>
+      </w:r>
+      <w:proofErr w:type="spellEnd"/>
+      <w:r>
+        <w:rPr>
+          <w:rFonts w:ascii="Consolas" w:eastAsia="Times New Roman" w:hAnsi="Consolas" w:cs="Times New Roman"/>
+          <w:color w:val="000000" w:themeColor="text1"/>
+          <w:sz w:val="27"/>
+          <w:szCs w:val="27"/>
+        </w:rPr>
+        <w:t>(‘user’, (req, res, next, id) =&gt; {</w:t>
+      </w:r>
+    </w:p>
+    <w:p>
+      <w:pPr>
+        <w:shd w:val="clear" w:color="auto" w:fill="FFFFFF" w:themeFill="background1"/>
+        <w:spacing w:before="0" w:after="0" w:line="360" w:lineRule="atLeast"/>
+        <w:rPr>
+          <w:rFonts w:ascii="Consolas" w:eastAsia="Times New Roman" w:hAnsi="Consolas" w:cs="Times New Roman"/>
+          <w:color w:val="000000" w:themeColor="text1"/>
+          <w:sz w:val="27"/>
+          <w:szCs w:val="27"/>
+        </w:rPr>
+      </w:pPr>
+      <w:r>
+        <w:rPr>
+          <w:rFonts w:ascii="Consolas" w:eastAsia="Times New Roman" w:hAnsi="Consolas" w:cs="Times New Roman"/>
+          <w:color w:val="000000" w:themeColor="text1"/>
+          <w:sz w:val="27"/>
+          <w:szCs w:val="27"/>
+        </w:rPr>
+        <w:t>if(id===2) do something;</w:t>
+      </w:r>
+    </w:p>
+    <w:p>
+      <w:pPr>
+        <w:shd w:val="clear" w:color="auto" w:fill="FFFFFF" w:themeFill="background1"/>
+        <w:spacing w:before="0" w:after="0" w:line="360" w:lineRule="atLeast"/>
+        <w:rPr>
+          <w:rFonts w:ascii="Consolas" w:eastAsia="Times New Roman" w:hAnsi="Consolas" w:cs="Times New Roman"/>
+          <w:color w:val="000000" w:themeColor="text1"/>
+          <w:sz w:val="27"/>
+          <w:szCs w:val="27"/>
+        </w:rPr>
+      </w:pPr>
+      <w:r>
+        <w:rPr>
+          <w:rFonts w:ascii="Consolas" w:eastAsia="Times New Roman" w:hAnsi="Consolas" w:cs="Times New Roman"/>
+          <w:color w:val="000000" w:themeColor="text1"/>
+          <w:sz w:val="27"/>
+          <w:szCs w:val="27"/>
+        </w:rPr>
+        <w:t xml:space="preserve">else do </w:t>
+      </w:r>
+      <w:proofErr w:type="gramStart"/>
+      <w:r>
+        <w:rPr>
+          <w:rFonts w:ascii="Consolas" w:eastAsia="Times New Roman" w:hAnsi="Consolas" w:cs="Times New Roman"/>
+          <w:color w:val="000000" w:themeColor="text1"/>
+          <w:sz w:val="27"/>
+          <w:szCs w:val="27"/>
+        </w:rPr>
+        <w:t>something }</w:t>
+      </w:r>
+      <w:proofErr w:type="gramEnd"/>
+      <w:r>
+        <w:rPr>
+          <w:rFonts w:ascii="Consolas" w:eastAsia="Times New Roman" w:hAnsi="Consolas" w:cs="Times New Roman"/>
+          <w:color w:val="000000" w:themeColor="text1"/>
+          <w:sz w:val="27"/>
+          <w:szCs w:val="27"/>
+        </w:rPr>
+        <w:t>);</w:t>
+      </w:r>
+    </w:p>
+    <w:p>
+      <w:pPr>
+        <w:shd w:val="clear" w:color="auto" w:fill="FFFFFF" w:themeFill="background1"/>
+        <w:spacing w:before="0" w:after="0" w:line="360" w:lineRule="atLeast"/>
+        <w:rPr>
+          <w:rFonts w:ascii="Consolas" w:eastAsia="Times New Roman" w:hAnsi="Consolas" w:cs="Times New Roman"/>
+          <w:color w:val="000000" w:themeColor="text1"/>
+          <w:sz w:val="24"/>
+          <w:szCs w:val="24"/>
+        </w:rPr>
+      </w:pPr>
+    </w:p>
+    <w:p>
+      <w:pPr>
+        <w:shd w:val="clear" w:color="auto" w:fill="FFFFFF" w:themeFill="background1"/>
+        <w:spacing w:before="0" w:after="0" w:line="360" w:lineRule="atLeast"/>
+        <w:rPr>
+          <w:rFonts w:ascii="Consolas" w:eastAsia="Times New Roman" w:hAnsi="Consolas" w:cs="Times New Roman"/>
+          <w:color w:val="000000" w:themeColor="text1"/>
+          <w:sz w:val="24"/>
+          <w:szCs w:val="24"/>
+        </w:rPr>
+      </w:pPr>
+      <w:r>
+        <w:rPr>
+          <w:rFonts w:ascii="Consolas" w:eastAsia="Times New Roman" w:hAnsi="Consolas" w:cs="Times New Roman"/>
+          <w:color w:val="000000" w:themeColor="text1"/>
+          <w:sz w:val="24"/>
+          <w:szCs w:val="24"/>
+        </w:rPr>
+        <w:t>we can use others way like calling a function</w:t>
+      </w:r>
+    </w:p>
+    <w:p>
+      <w:pPr>
+        <w:shd w:val="clear" w:color="auto" w:fill="FFFFFF" w:themeFill="background1"/>
+        <w:spacing w:before="0" w:after="0" w:line="360" w:lineRule="atLeast"/>
+        <w:rPr>
+          <w:rFonts w:ascii="Consolas" w:eastAsia="Times New Roman" w:hAnsi="Consolas" w:cs="Times New Roman"/>
+          <w:color w:val="000000" w:themeColor="text1"/>
+          <w:sz w:val="24"/>
+          <w:szCs w:val="24"/>
+        </w:rPr>
+      </w:pPr>
+      <w:proofErr w:type="spellStart"/>
+      <w:r>
+        <w:rPr>
+          <w:rFonts w:ascii="Consolas" w:eastAsia="Times New Roman" w:hAnsi="Consolas" w:cs="Times New Roman"/>
+          <w:color w:val="000000" w:themeColor="text1"/>
+          <w:sz w:val="24"/>
+          <w:szCs w:val="24"/>
+        </w:rPr>
+        <w:t>publicRoute.param</w:t>
+      </w:r>
+      <w:proofErr w:type="spellEnd"/>
+      <w:r>
+        <w:rPr>
+          <w:rFonts w:ascii="Consolas" w:eastAsia="Times New Roman" w:hAnsi="Consolas" w:cs="Times New Roman"/>
+          <w:color w:val="000000" w:themeColor="text1"/>
+          <w:sz w:val="24"/>
+          <w:szCs w:val="24"/>
+        </w:rPr>
+        <w:t>((param, option) =&gt; (req, res, next, id) =&gt; {</w:t>
+      </w:r>
+    </w:p>
+    <w:p>
+      <w:pPr>
+        <w:shd w:val="clear" w:color="auto" w:fill="FFFFFF" w:themeFill="background1"/>
+        <w:spacing w:before="0" w:after="0" w:line="360" w:lineRule="atLeast"/>
+        <w:rPr>
+          <w:rFonts w:ascii="Consolas" w:eastAsia="Times New Roman" w:hAnsi="Consolas" w:cs="Times New Roman"/>
+          <w:color w:val="000000" w:themeColor="text1"/>
+          <w:sz w:val="24"/>
+          <w:szCs w:val="24"/>
+        </w:rPr>
+      </w:pPr>
+      <w:proofErr w:type="gramStart"/>
+      <w:r>
+        <w:rPr>
+          <w:rFonts w:ascii="Consolas" w:eastAsia="Times New Roman" w:hAnsi="Consolas" w:cs="Times New Roman"/>
+          <w:color w:val="000000" w:themeColor="text1"/>
+          <w:sz w:val="24"/>
+          <w:szCs w:val="24"/>
+        </w:rPr>
+        <w:t>if(</w:t>
+      </w:r>
+      <w:proofErr w:type="gramEnd"/>
+      <w:r>
+        <w:rPr>
+          <w:rFonts w:ascii="Consolas" w:eastAsia="Times New Roman" w:hAnsi="Consolas" w:cs="Times New Roman"/>
+          <w:color w:val="000000" w:themeColor="text1"/>
+          <w:sz w:val="24"/>
+          <w:szCs w:val="24"/>
+        </w:rPr>
+        <w:t>id ==</w:t>
+      </w:r>
+      <w:r>
+        <w:rPr>
+          <w:rFonts w:ascii="Consolas" w:eastAsia="Times New Roman" w:hAnsi="Consolas" w:cs="Times New Roman"/>
+          <w:color w:val="000000" w:themeColor="text1"/>
+          <w:sz w:val="24"/>
+          <w:szCs w:val="24"/>
+        </w:rPr>
+        <w:t>= option) next();</w:t>
+      </w:r>
+    </w:p>
+    <w:p>
+      <w:pPr>
+        <w:shd w:val="clear" w:color="auto" w:fill="FFFFFF" w:themeFill="background1"/>
+        <w:spacing w:before="0" w:after="0" w:line="360" w:lineRule="atLeast"/>
+        <w:rPr>
+          <w:rFonts w:ascii="Consolas" w:eastAsia="Times New Roman" w:hAnsi="Consolas" w:cs="Times New Roman"/>
+          <w:color w:val="000000" w:themeColor="text1"/>
+          <w:sz w:val="24"/>
+          <w:szCs w:val="24"/>
+        </w:rPr>
+      </w:pPr>
+      <w:r>
+        <w:rPr>
+          <w:rFonts w:ascii="Consolas" w:eastAsia="Times New Roman" w:hAnsi="Consolas" w:cs="Times New Roman"/>
+          <w:color w:val="000000" w:themeColor="text1"/>
+          <w:sz w:val="24"/>
+          <w:szCs w:val="24"/>
+        </w:rPr>
+        <w:t xml:space="preserve">else </w:t>
+      </w:r>
+      <w:proofErr w:type="spellStart"/>
+      <w:proofErr w:type="gramStart"/>
+      <w:r>
+        <w:rPr>
+          <w:rFonts w:ascii="Consolas" w:eastAsia="Times New Roman" w:hAnsi="Consolas" w:cs="Times New Roman"/>
+          <w:color w:val="000000" w:themeColor="text1"/>
+          <w:sz w:val="24"/>
+          <w:szCs w:val="24"/>
+        </w:rPr>
+        <w:t>res.sendStatus</w:t>
+      </w:r>
+      <w:proofErr w:type="spellEnd"/>
+      <w:proofErr w:type="gramEnd"/>
+      <w:r>
+        <w:rPr>
+          <w:rFonts w:ascii="Consolas" w:eastAsia="Times New Roman" w:hAnsi="Consolas" w:cs="Times New Roman"/>
+          <w:color w:val="000000" w:themeColor="text1"/>
+          <w:sz w:val="24"/>
+          <w:szCs w:val="24"/>
+        </w:rPr>
+        <w:t>(403)</w:t>
+      </w:r>
+    </w:p>
+    <w:p>
+      <w:pPr>
+        <w:shd w:val="clear" w:color="auto" w:fill="FFFFFF" w:themeFill="background1"/>
+        <w:spacing w:before="0" w:after="0" w:line="360" w:lineRule="atLeast"/>
+        <w:rPr>
+          <w:rFonts w:ascii="Consolas" w:eastAsia="Times New Roman" w:hAnsi="Consolas" w:cs="Times New Roman"/>
+          <w:color w:val="000000" w:themeColor="text1"/>
+          <w:sz w:val="24"/>
+          <w:szCs w:val="24"/>
+        </w:rPr>
+      </w:pPr>
+      <w:r>
+        <w:rPr>
+          <w:rFonts w:ascii="Consolas" w:eastAsia="Times New Roman" w:hAnsi="Consolas" w:cs="Times New Roman"/>
+          <w:color w:val="000000" w:themeColor="text1"/>
+          <w:sz w:val="24"/>
+          <w:szCs w:val="24"/>
+        </w:rPr>
+        <w:t>}</w:t>
+      </w:r>
+    </w:p>
+    <w:p>
+      <w:pPr>
+        <w:shd w:val="clear" w:color="auto" w:fill="FFFFFF" w:themeFill="background1"/>
+        <w:spacing w:before="0" w:after="0" w:line="360" w:lineRule="atLeast"/>
+        <w:rPr>
+          <w:rFonts w:ascii="Consolas" w:eastAsia="Times New Roman" w:hAnsi="Consolas" w:cs="Times New Roman"/>
+          <w:color w:val="000000" w:themeColor="text1"/>
+          <w:sz w:val="24"/>
+          <w:szCs w:val="24"/>
+        </w:rPr>
+      </w:pPr>
+      <w:r>
+        <w:rPr>
+          <w:rFonts w:ascii="Consolas" w:eastAsia="Times New Roman" w:hAnsi="Consolas" w:cs="Times New Roman"/>
+          <w:color w:val="000000" w:themeColor="text1"/>
+          <w:sz w:val="24"/>
+          <w:szCs w:val="24"/>
+        </w:rPr>
+        <w:t>);</w:t>
+      </w:r>
+    </w:p>
+    <w:p>
+      <w:pPr>
+        <w:shd w:val="clear" w:color="auto" w:fill="FFFFFF" w:themeFill="background1"/>
+        <w:spacing w:before="0" w:after="0" w:line="360" w:lineRule="atLeast"/>
+        <w:rPr>
+          <w:rFonts w:ascii="Consolas" w:eastAsia="Times New Roman" w:hAnsi="Consolas" w:cs="Times New Roman"/>
+          <w:color w:val="000000" w:themeColor="text1"/>
+          <w:sz w:val="24"/>
+          <w:szCs w:val="24"/>
+        </w:rPr>
+      </w:pPr>
+    </w:p>
+    <w:p>
+      <w:pPr>
+        <w:shd w:val="clear" w:color="auto" w:fill="FFFFFF" w:themeFill="background1"/>
+        <w:spacing w:before="0" w:after="0" w:line="360" w:lineRule="atLeast"/>
+        <w:rPr>
+          <w:rFonts w:ascii="Consolas" w:eastAsia="Times New Roman" w:hAnsi="Consolas" w:cs="Times New Roman"/>
+          <w:color w:val="000000" w:themeColor="text1"/>
+          <w:sz w:val="24"/>
+          <w:szCs w:val="24"/>
+        </w:rPr>
+      </w:pPr>
+      <w:proofErr w:type="spellStart"/>
+      <w:r>
+        <w:rPr>
+          <w:rFonts w:ascii="Consolas" w:eastAsia="Times New Roman" w:hAnsi="Consolas" w:cs="Times New Roman"/>
+          <w:color w:val="000000" w:themeColor="text1"/>
+          <w:sz w:val="24"/>
+          <w:szCs w:val="24"/>
+        </w:rPr>
+        <w:t>publicRoute.param</w:t>
+      </w:r>
+      <w:proofErr w:type="spellEnd"/>
+      <w:r>
+        <w:rPr>
+          <w:rFonts w:ascii="Consolas" w:eastAsia="Times New Roman" w:hAnsi="Consolas" w:cs="Times New Roman"/>
+          <w:color w:val="000000" w:themeColor="text1"/>
+          <w:sz w:val="24"/>
+          <w:szCs w:val="24"/>
+        </w:rPr>
+        <w:t>(‘user’, ‘213’);</w:t>
+      </w:r>
+    </w:p>
+    <w:p>
+      <w:pPr>
+        <w:shd w:val="clear" w:color="auto" w:fill="FFFFFF" w:themeFill="background1"/>
+        <w:spacing w:before="0" w:after="0" w:line="360" w:lineRule="atLeast"/>
+        <w:rPr>
+          <w:rFonts w:ascii="Consolas" w:eastAsia="Times New Roman" w:hAnsi="Consolas" w:cs="Times New Roman"/>
+          <w:color w:val="000000" w:themeColor="text1"/>
+          <w:sz w:val="24"/>
+          <w:szCs w:val="24"/>
+        </w:rPr>
+      </w:pPr>
+    </w:p>
+    <w:p>
+      <w:pPr>
+        <w:shd w:val="clear" w:color="auto" w:fill="FFFFFF" w:themeFill="background1"/>
+        <w:spacing w:before="0" w:after="0" w:line="360" w:lineRule="atLeast"/>
+        <w:rPr>
+          <w:rFonts w:ascii="Consolas" w:eastAsia="Times New Roman" w:hAnsi="Consolas" w:cs="Times New Roman"/>
+          <w:color w:val="000000" w:themeColor="text1"/>
+          <w:sz w:val="24"/>
+          <w:szCs w:val="24"/>
+        </w:rPr>
+      </w:pPr>
+      <w:proofErr w:type="spellStart"/>
+      <w:proofErr w:type="gramStart"/>
+      <w:r>
+        <w:rPr>
+          <w:rFonts w:ascii="Consolas" w:eastAsia="Times New Roman" w:hAnsi="Consolas" w:cs="Times New Roman"/>
+          <w:b/>
+          <w:bCs/>
+          <w:color w:val="000000" w:themeColor="text1"/>
+          <w:sz w:val="24"/>
+          <w:szCs w:val="24"/>
+        </w:rPr>
+        <w:t>router.route</w:t>
+      </w:r>
+      <w:proofErr w:type="spellEnd"/>
+      <w:proofErr w:type="gramEnd"/>
+      <w:r>
+        <w:rPr>
+          <w:rFonts w:ascii="Consolas" w:eastAsia="Times New Roman" w:hAnsi="Consolas" w:cs="Times New Roman"/>
+          <w:b/>
+          <w:bCs/>
+          <w:color w:val="000000" w:themeColor="text1"/>
+          <w:sz w:val="24"/>
+          <w:szCs w:val="24"/>
+        </w:rPr>
+        <w:t>()</w:t>
+      </w:r>
+      <w:r>
+        <w:rPr>
+          <w:rFonts w:ascii="Consolas" w:eastAsia="Times New Roman" w:hAnsi="Consolas" w:cs="Times New Roman"/>
+          <w:color w:val="000000" w:themeColor="text1"/>
+          <w:sz w:val="24"/>
+          <w:szCs w:val="24"/>
+        </w:rPr>
+        <w:t xml:space="preserve"> similar to </w:t>
+      </w:r>
+      <w:proofErr w:type="spellStart"/>
+      <w:r>
+        <w:rPr>
+          <w:rFonts w:ascii="Consolas" w:eastAsia="Times New Roman" w:hAnsi="Consolas" w:cs="Times New Roman"/>
+          <w:b/>
+          <w:bCs/>
+          <w:color w:val="000000" w:themeColor="text1"/>
+          <w:sz w:val="24"/>
+          <w:szCs w:val="24"/>
+        </w:rPr>
+        <w:t>app.route</w:t>
+      </w:r>
+      <w:proofErr w:type="spellEnd"/>
+      <w:r>
+        <w:rPr>
+          <w:rFonts w:ascii="Consolas" w:eastAsia="Times New Roman" w:hAnsi="Consolas" w:cs="Times New Roman"/>
+          <w:b/>
+          <w:bCs/>
+          <w:color w:val="000000" w:themeColor="text1"/>
+          <w:sz w:val="24"/>
+          <w:szCs w:val="24"/>
+        </w:rPr>
+        <w:t>()</w:t>
+      </w:r>
+      <w:r>
+        <w:rPr>
+          <w:rFonts w:ascii="Consolas" w:eastAsia="Times New Roman" w:hAnsi="Consolas" w:cs="Times New Roman"/>
+          <w:color w:val="000000" w:themeColor="text1"/>
+          <w:sz w:val="24"/>
+          <w:szCs w:val="24"/>
+        </w:rPr>
+        <w:t xml:space="preserve"> method</w:t>
+      </w:r>
+    </w:p>
+    <w:p>
+      <w:pPr>
+        <w:shd w:val="clear" w:color="auto" w:fill="FFFFFF" w:themeFill="background1"/>
+        <w:spacing w:before="0" w:after="0" w:line="360" w:lineRule="atLeast"/>
+        <w:rPr>
+          <w:rFonts w:ascii="Consolas" w:eastAsia="Times New Roman" w:hAnsi="Consolas" w:cs="Times New Roman"/>
+          <w:color w:val="000000" w:themeColor="text1"/>
+          <w:sz w:val="24"/>
+          <w:szCs w:val="24"/>
+        </w:rPr>
+      </w:pPr>
+      <w:r>
+        <w:rPr>
+          <w:rFonts w:ascii="Consolas" w:eastAsia="Times New Roman" w:hAnsi="Consolas" w:cs="Times New Roman"/>
+          <w:color w:val="000000" w:themeColor="text1"/>
+          <w:sz w:val="24"/>
+          <w:szCs w:val="24"/>
+        </w:rPr>
+        <w:t>this method takes common route path name. and then we make a chaining system for the different method.</w:t>
+      </w:r>
+    </w:p>
+    <w:p>
+      <w:pPr>
+        <w:shd w:val="clear" w:color="auto" w:fill="1F1F1F"/>
+        <w:spacing w:before="0" w:after="0" w:line="360" w:lineRule="atLeast"/>
+        <w:rPr>
+          <w:rFonts w:ascii="Consolas" w:eastAsia="Times New Roman" w:hAnsi="Consolas" w:cs="Times New Roman"/>
+          <w:color w:val="CCCCCC"/>
+          <w:sz w:val="27"/>
+          <w:szCs w:val="27"/>
+        </w:rPr>
+      </w:pPr>
+      <w:r>
+        <w:rPr>
+          <w:rFonts w:ascii="Consolas" w:eastAsia="Times New Roman" w:hAnsi="Consolas" w:cs="Times New Roman"/>
+          <w:color w:val="4FC1FF"/>
+          <w:sz w:val="27"/>
+          <w:szCs w:val="27"/>
+        </w:rPr>
+        <w:t>app</w:t>
+      </w:r>
+    </w:p>
+    <w:p>
+      <w:pPr>
+        <w:shd w:val="clear" w:color="auto" w:fill="1F1F1F"/>
+        <w:spacing w:before="0" w:after="0" w:line="360" w:lineRule="atLeast"/>
+        <w:rPr>
+          <w:rFonts w:ascii="Consolas" w:eastAsia="Times New Roman" w:hAnsi="Consolas" w:cs="Times New Roman"/>
+          <w:color w:val="CCCCCC"/>
+          <w:sz w:val="27"/>
+          <w:szCs w:val="27"/>
+        </w:rPr>
+      </w:pPr>
+      <w:r>
+        <w:rPr>
+          <w:rFonts w:ascii="Consolas" w:eastAsia="Times New Roman" w:hAnsi="Consolas" w:cs="Times New Roman"/>
+          <w:color w:val="CCCCCC"/>
+          <w:sz w:val="27"/>
+          <w:szCs w:val="27"/>
+        </w:rPr>
+        <w:t xml:space="preserve">  </w:t>
+      </w:r>
+      <w:proofErr w:type="gramStart"/>
+      <w:r>
+        <w:rPr>
+          <w:rFonts w:ascii="Consolas" w:eastAsia="Times New Roman" w:hAnsi="Consolas" w:cs="Times New Roman"/>
+          <w:color w:val="CCCCCC"/>
+          <w:sz w:val="27"/>
+          <w:szCs w:val="27"/>
+        </w:rPr>
+        <w:t>.</w:t>
+      </w:r>
+      <w:r>
+        <w:rPr>
+          <w:rFonts w:ascii="Consolas" w:eastAsia="Times New Roman" w:hAnsi="Consolas" w:cs="Times New Roman"/>
+          <w:color w:val="DCDCAA"/>
+          <w:sz w:val="27"/>
+          <w:szCs w:val="27"/>
+        </w:rPr>
+        <w:t>route</w:t>
+      </w:r>
+      <w:proofErr w:type="gramEnd"/>
+      <w:r>
+        <w:rPr>
+          <w:rFonts w:ascii="Consolas" w:eastAsia="Times New Roman" w:hAnsi="Consolas" w:cs="Times New Roman"/>
+          <w:color w:val="CCCCCC"/>
+          <w:sz w:val="27"/>
+          <w:szCs w:val="27"/>
+        </w:rPr>
+        <w:t>(</w:t>
+      </w:r>
+      <w:r>
+        <w:rPr>
+          <w:rFonts w:ascii="Consolas" w:eastAsia="Times New Roman" w:hAnsi="Consolas" w:cs="Times New Roman"/>
+          <w:color w:val="CE9178"/>
+          <w:sz w:val="27"/>
+          <w:szCs w:val="27"/>
+        </w:rPr>
+        <w:t>"/user"</w:t>
+      </w:r>
+      <w:r>
+        <w:rPr>
+          <w:rFonts w:ascii="Consolas" w:eastAsia="Times New Roman" w:hAnsi="Consolas" w:cs="Times New Roman"/>
+          <w:color w:val="CCCCCC"/>
+          <w:sz w:val="27"/>
+          <w:szCs w:val="27"/>
+        </w:rPr>
+        <w:t>)</w:t>
+      </w:r>
+    </w:p>
+    <w:p>
+      <w:pPr>
+        <w:shd w:val="clear" w:color="auto" w:fill="1F1F1F"/>
+        <w:spacing w:before="0" w:after="0" w:line="360" w:lineRule="atLeast"/>
+        <w:rPr>
+          <w:rFonts w:ascii="Consolas" w:eastAsia="Times New Roman" w:hAnsi="Consolas" w:cs="Times New Roman"/>
+          <w:color w:val="CCCCCC"/>
+          <w:sz w:val="27"/>
+          <w:szCs w:val="27"/>
+        </w:rPr>
+      </w:pPr>
+      <w:r>
+        <w:rPr>
+          <w:rFonts w:ascii="Consolas" w:eastAsia="Times New Roman" w:hAnsi="Consolas" w:cs="Times New Roman"/>
+          <w:color w:val="CCCCCC"/>
+          <w:sz w:val="27"/>
+          <w:szCs w:val="27"/>
+        </w:rPr>
+        <w:t xml:space="preserve">  </w:t>
+      </w:r>
+      <w:proofErr w:type="gramStart"/>
+      <w:r>
+        <w:rPr>
+          <w:rFonts w:ascii="Consolas" w:eastAsia="Times New Roman" w:hAnsi="Consolas" w:cs="Times New Roman"/>
+          <w:color w:val="CCCCCC"/>
+          <w:sz w:val="27"/>
+          <w:szCs w:val="27"/>
+        </w:rPr>
+        <w:t>.</w:t>
+      </w:r>
+      <w:r>
+        <w:rPr>
+          <w:rFonts w:ascii="Consolas" w:eastAsia="Times New Roman" w:hAnsi="Consolas" w:cs="Times New Roman"/>
+          <w:color w:val="DCDCAA"/>
+          <w:sz w:val="27"/>
+          <w:szCs w:val="27"/>
+        </w:rPr>
+        <w:t>get</w:t>
+      </w:r>
+      <w:proofErr w:type="gramEnd"/>
+      <w:r>
+        <w:rPr>
+          <w:rFonts w:ascii="Consolas" w:eastAsia="Times New Roman" w:hAnsi="Consolas" w:cs="Times New Roman"/>
+          <w:color w:val="CCCCCC"/>
+          <w:sz w:val="27"/>
+          <w:szCs w:val="27"/>
+        </w:rPr>
+        <w:t>((</w:t>
+      </w:r>
+      <w:r>
+        <w:rPr>
+          <w:rFonts w:ascii="Consolas" w:eastAsia="Times New Roman" w:hAnsi="Consolas" w:cs="Times New Roman"/>
+          <w:color w:val="9CDCFE"/>
+          <w:sz w:val="27"/>
+          <w:szCs w:val="27"/>
+        </w:rPr>
+        <w:t>req</w:t>
+      </w:r>
+      <w:r>
+        <w:rPr>
+          <w:rFonts w:ascii="Consolas" w:eastAsia="Times New Roman" w:hAnsi="Consolas" w:cs="Times New Roman"/>
+          <w:color w:val="CCCCCC"/>
+          <w:sz w:val="27"/>
+          <w:szCs w:val="27"/>
+        </w:rPr>
+        <w:t xml:space="preserve">, </w:t>
+      </w:r>
+      <w:r>
+        <w:rPr>
+          <w:rFonts w:ascii="Consolas" w:eastAsia="Times New Roman" w:hAnsi="Consolas" w:cs="Times New Roman"/>
+          <w:color w:val="9CDCFE"/>
+          <w:sz w:val="27"/>
+          <w:szCs w:val="27"/>
+        </w:rPr>
+        <w:t>res</w:t>
+      </w:r>
+      <w:r>
+        <w:rPr>
+          <w:rFonts w:ascii="Consolas" w:eastAsia="Times New Roman" w:hAnsi="Consolas" w:cs="Times New Roman"/>
+          <w:color w:val="CCCCCC"/>
+          <w:sz w:val="27"/>
+          <w:szCs w:val="27"/>
+        </w:rPr>
+        <w:t xml:space="preserve">) </w:t>
+      </w:r>
+      <w:r>
+        <w:rPr>
+          <w:rFonts w:ascii="Consolas" w:eastAsia="Times New Roman" w:hAnsi="Consolas" w:cs="Times New Roman"/>
+          <w:color w:val="569CD6"/>
+          <w:sz w:val="27"/>
+          <w:szCs w:val="27"/>
+        </w:rPr>
+        <w:t>=&gt;</w:t>
+      </w:r>
+      <w:r>
+        <w:rPr>
+          <w:rFonts w:ascii="Consolas" w:eastAsia="Times New Roman" w:hAnsi="Consolas" w:cs="Times New Roman"/>
+          <w:color w:val="CCCCCC"/>
+          <w:sz w:val="27"/>
+          <w:szCs w:val="27"/>
+        </w:rPr>
+        <w:t xml:space="preserve"> {</w:t>
+      </w:r>
+    </w:p>
+    <w:p>
+      <w:pPr>
+        <w:shd w:val="clear" w:color="auto" w:fill="1F1F1F"/>
+        <w:spacing w:before="0" w:after="0" w:line="360" w:lineRule="atLeast"/>
+        <w:rPr>
+          <w:rFonts w:ascii="Consolas" w:eastAsia="Times New Roman" w:hAnsi="Consolas" w:cs="Times New Roman"/>
+          <w:color w:val="CCCCCC"/>
+          <w:sz w:val="27"/>
+          <w:szCs w:val="27"/>
+        </w:rPr>
+      </w:pPr>
+      <w:r>
+        <w:rPr>
+          <w:rFonts w:ascii="Consolas" w:eastAsia="Times New Roman" w:hAnsi="Consolas" w:cs="Times New Roman"/>
+          <w:color w:val="CCCCCC"/>
+          <w:sz w:val="27"/>
+          <w:szCs w:val="27"/>
+        </w:rPr>
+        <w:t xml:space="preserve">    </w:t>
+      </w:r>
+      <w:r>
+        <w:rPr>
+          <w:rFonts w:ascii="Consolas" w:eastAsia="Times New Roman" w:hAnsi="Consolas" w:cs="Times New Roman"/>
+          <w:color w:val="9CDCFE"/>
+          <w:sz w:val="27"/>
+          <w:szCs w:val="27"/>
+        </w:rPr>
+        <w:t>console</w:t>
+      </w:r>
+      <w:r>
+        <w:rPr>
+          <w:rFonts w:ascii="Consolas" w:eastAsia="Times New Roman" w:hAnsi="Consolas" w:cs="Times New Roman"/>
+          <w:color w:val="CCCCCC"/>
+          <w:sz w:val="27"/>
+          <w:szCs w:val="27"/>
+        </w:rPr>
+        <w:t>.</w:t>
+      </w:r>
+      <w:r>
+        <w:rPr>
+          <w:rFonts w:ascii="Consolas" w:eastAsia="Times New Roman" w:hAnsi="Consolas" w:cs="Times New Roman"/>
+          <w:color w:val="DCDCAA"/>
+          <w:sz w:val="27"/>
+          <w:szCs w:val="27"/>
+        </w:rPr>
+        <w:t>log</w:t>
+      </w:r>
+      <w:r>
+        <w:rPr>
+          <w:rFonts w:ascii="Consolas" w:eastAsia="Times New Roman" w:hAnsi="Consolas" w:cs="Times New Roman"/>
+          <w:color w:val="CCCCCC"/>
+          <w:sz w:val="27"/>
+          <w:szCs w:val="27"/>
+        </w:rPr>
+        <w:t>(</w:t>
+      </w:r>
+      <w:r>
+        <w:rPr>
+          <w:rFonts w:ascii="Consolas" w:eastAsia="Times New Roman" w:hAnsi="Consolas" w:cs="Times New Roman"/>
+          <w:color w:val="CE9178"/>
+          <w:sz w:val="27"/>
+          <w:szCs w:val="27"/>
+        </w:rPr>
+        <w:t>"get"</w:t>
+      </w:r>
+      <w:r>
+        <w:rPr>
+          <w:rFonts w:ascii="Consolas" w:eastAsia="Times New Roman" w:hAnsi="Consolas" w:cs="Times New Roman"/>
+          <w:color w:val="CCCCCC"/>
+          <w:sz w:val="27"/>
+          <w:szCs w:val="27"/>
+        </w:rPr>
+        <w:t>);</w:t>
+      </w:r>
+    </w:p>
+    <w:p>
+      <w:pPr>
+        <w:shd w:val="clear" w:color="auto" w:fill="1F1F1F"/>
+        <w:spacing w:before="0" w:after="0" w:line="360" w:lineRule="atLeast"/>
+        <w:rPr>
+          <w:rFonts w:ascii="Consolas" w:eastAsia="Times New Roman" w:hAnsi="Consolas" w:cs="Times New Roman"/>
+          <w:color w:val="CCCCCC"/>
+          <w:sz w:val="27"/>
+          <w:szCs w:val="27"/>
+        </w:rPr>
+      </w:pPr>
+      <w:r>
+        <w:rPr>
+          <w:rFonts w:ascii="Consolas" w:eastAsia="Times New Roman" w:hAnsi="Consolas" w:cs="Times New Roman"/>
+          <w:color w:val="CCCCCC"/>
+          <w:sz w:val="27"/>
+          <w:szCs w:val="27"/>
+        </w:rPr>
+        <w:t>  })</w:t>
+      </w:r>
+    </w:p>
+    <w:p>
+      <w:pPr>
+        <w:shd w:val="clear" w:color="auto" w:fill="1F1F1F"/>
+        <w:spacing w:before="0" w:after="0" w:line="360" w:lineRule="atLeast"/>
+        <w:rPr>
+          <w:rFonts w:ascii="Consolas" w:eastAsia="Times New Roman" w:hAnsi="Consolas" w:cs="Times New Roman"/>
+          <w:color w:val="CCCCCC"/>
+          <w:sz w:val="27"/>
+          <w:szCs w:val="27"/>
+        </w:rPr>
+      </w:pPr>
+      <w:r>
+        <w:rPr>
+          <w:rFonts w:ascii="Consolas" w:eastAsia="Times New Roman" w:hAnsi="Consolas" w:cs="Times New Roman"/>
+          <w:color w:val="CCCCCC"/>
+          <w:sz w:val="27"/>
+          <w:szCs w:val="27"/>
+        </w:rPr>
+        <w:t xml:space="preserve">  </w:t>
+      </w:r>
+      <w:proofErr w:type="gramStart"/>
+      <w:r>
+        <w:rPr>
+          <w:rFonts w:ascii="Consolas" w:eastAsia="Times New Roman" w:hAnsi="Consolas" w:cs="Times New Roman"/>
+          <w:color w:val="CCCCCC"/>
+          <w:sz w:val="27"/>
+          <w:szCs w:val="27"/>
+        </w:rPr>
+        <w:t>.</w:t>
+      </w:r>
+      <w:r>
+        <w:rPr>
+          <w:rFonts w:ascii="Consolas" w:eastAsia="Times New Roman" w:hAnsi="Consolas" w:cs="Times New Roman"/>
+          <w:color w:val="DCDCAA"/>
+          <w:sz w:val="27"/>
+          <w:szCs w:val="27"/>
+        </w:rPr>
+        <w:t>post</w:t>
+      </w:r>
+      <w:proofErr w:type="gramEnd"/>
+      <w:r>
+        <w:rPr>
+          <w:rFonts w:ascii="Consolas" w:eastAsia="Times New Roman" w:hAnsi="Consolas" w:cs="Times New Roman"/>
+          <w:color w:val="CCCCCC"/>
+          <w:sz w:val="27"/>
+          <w:szCs w:val="27"/>
+        </w:rPr>
+        <w:t>((</w:t>
+      </w:r>
+      <w:r>
+        <w:rPr>
+          <w:rFonts w:ascii="Consolas" w:eastAsia="Times New Roman" w:hAnsi="Consolas" w:cs="Times New Roman"/>
+          <w:color w:val="9CDCFE"/>
+          <w:sz w:val="27"/>
+          <w:szCs w:val="27"/>
+        </w:rPr>
+        <w:t>req</w:t>
+      </w:r>
+      <w:r>
+        <w:rPr>
+          <w:rFonts w:ascii="Consolas" w:eastAsia="Times New Roman" w:hAnsi="Consolas" w:cs="Times New Roman"/>
+          <w:color w:val="CCCCCC"/>
+          <w:sz w:val="27"/>
+          <w:szCs w:val="27"/>
+        </w:rPr>
+        <w:t xml:space="preserve">, </w:t>
+      </w:r>
+      <w:r>
+        <w:rPr>
+          <w:rFonts w:ascii="Consolas" w:eastAsia="Times New Roman" w:hAnsi="Consolas" w:cs="Times New Roman"/>
+          <w:color w:val="9CDCFE"/>
+          <w:sz w:val="27"/>
+          <w:szCs w:val="27"/>
+        </w:rPr>
+        <w:t>res</w:t>
+      </w:r>
+      <w:r>
+        <w:rPr>
+          <w:rFonts w:ascii="Consolas" w:eastAsia="Times New Roman" w:hAnsi="Consolas" w:cs="Times New Roman"/>
+          <w:color w:val="CCCCCC"/>
+          <w:sz w:val="27"/>
+          <w:szCs w:val="27"/>
+        </w:rPr>
+        <w:t xml:space="preserve">) </w:t>
+      </w:r>
+      <w:r>
+        <w:rPr>
+          <w:rFonts w:ascii="Consolas" w:eastAsia="Times New Roman" w:hAnsi="Consolas" w:cs="Times New Roman"/>
+          <w:color w:val="569CD6"/>
+          <w:sz w:val="27"/>
+          <w:szCs w:val="27"/>
+        </w:rPr>
+        <w:t>=&gt;</w:t>
+      </w:r>
+      <w:r>
+        <w:rPr>
+          <w:rFonts w:ascii="Consolas" w:eastAsia="Times New Roman" w:hAnsi="Consolas" w:cs="Times New Roman"/>
+          <w:color w:val="CCCCCC"/>
+          <w:sz w:val="27"/>
+          <w:szCs w:val="27"/>
+        </w:rPr>
+        <w:t xml:space="preserve"> {</w:t>
+      </w:r>
+    </w:p>
+    <w:p>
+      <w:pPr>
+        <w:shd w:val="clear" w:color="auto" w:fill="1F1F1F"/>
+        <w:spacing w:before="0" w:after="0" w:line="360" w:lineRule="atLeast"/>
+        <w:rPr>
+          <w:rFonts w:ascii="Consolas" w:eastAsia="Times New Roman" w:hAnsi="Consolas" w:cs="Times New Roman"/>
+          <w:color w:val="CCCCCC"/>
+          <w:sz w:val="27"/>
+          <w:szCs w:val="27"/>
+        </w:rPr>
+      </w:pPr>
+      <w:r>
+        <w:rPr>
+          <w:rFonts w:ascii="Consolas" w:eastAsia="Times New Roman" w:hAnsi="Consolas" w:cs="Times New Roman"/>
+          <w:color w:val="CCCCCC"/>
+          <w:sz w:val="27"/>
+          <w:szCs w:val="27"/>
+        </w:rPr>
+        <w:t xml:space="preserve">    </w:t>
+      </w:r>
+      <w:r>
+        <w:rPr>
+          <w:rFonts w:ascii="Consolas" w:eastAsia="Times New Roman" w:hAnsi="Consolas" w:cs="Times New Roman"/>
+          <w:color w:val="9CDCFE"/>
+          <w:sz w:val="27"/>
+          <w:szCs w:val="27"/>
+        </w:rPr>
+        <w:t>console</w:t>
+      </w:r>
+      <w:r>
+        <w:rPr>
+          <w:rFonts w:ascii="Consolas" w:eastAsia="Times New Roman" w:hAnsi="Consolas" w:cs="Times New Roman"/>
+          <w:color w:val="CCCCCC"/>
+          <w:sz w:val="27"/>
+          <w:szCs w:val="27"/>
+        </w:rPr>
+        <w:t>.</w:t>
+      </w:r>
+      <w:r>
+        <w:rPr>
+          <w:rFonts w:ascii="Consolas" w:eastAsia="Times New Roman" w:hAnsi="Consolas" w:cs="Times New Roman"/>
+          <w:color w:val="DCDCAA"/>
+          <w:sz w:val="27"/>
+          <w:szCs w:val="27"/>
+        </w:rPr>
+        <w:t>log</w:t>
+      </w:r>
+      <w:r>
+        <w:rPr>
+          <w:rFonts w:ascii="Consolas" w:eastAsia="Times New Roman" w:hAnsi="Consolas" w:cs="Times New Roman"/>
+          <w:color w:val="CCCCCC"/>
+          <w:sz w:val="27"/>
+          <w:szCs w:val="27"/>
+        </w:rPr>
+        <w:t>(</w:t>
+      </w:r>
+      <w:r>
+        <w:rPr>
+          <w:rFonts w:ascii="Consolas" w:eastAsia="Times New Roman" w:hAnsi="Consolas" w:cs="Times New Roman"/>
+          <w:color w:val="CE9178"/>
+          <w:sz w:val="27"/>
+          <w:szCs w:val="27"/>
+        </w:rPr>
+        <w:t>"post"</w:t>
+      </w:r>
+      <w:r>
+        <w:rPr>
+          <w:rFonts w:ascii="Consolas" w:eastAsia="Times New Roman" w:hAnsi="Consolas" w:cs="Times New Roman"/>
+          <w:color w:val="CCCCCC"/>
+          <w:sz w:val="27"/>
+          <w:szCs w:val="27"/>
+        </w:rPr>
+        <w:t>);</w:t>
+      </w:r>
+    </w:p>
+    <w:p>
+      <w:pPr>
+        <w:shd w:val="clear" w:color="auto" w:fill="1F1F1F"/>
+        <w:spacing w:before="0" w:after="0" w:line="360" w:lineRule="atLeast"/>
+        <w:rPr>
+          <w:rFonts w:ascii="Consolas" w:eastAsia="Times New Roman" w:hAnsi="Consolas" w:cs="Times New Roman"/>
+          <w:color w:val="CCCCCC"/>
+          <w:sz w:val="27"/>
+          <w:szCs w:val="27"/>
+        </w:rPr>
+      </w:pPr>
+      <w:r>
+        <w:rPr>
+          <w:rFonts w:ascii="Consolas" w:eastAsia="Times New Roman" w:hAnsi="Consolas" w:cs="Times New Roman"/>
+          <w:color w:val="CCCCCC"/>
+          <w:sz w:val="27"/>
+          <w:szCs w:val="27"/>
+        </w:rPr>
+        <w:t>  });</w:t>
+      </w:r>
+    </w:p>
+    <w:p>
+      <w:pPr>
+        <w:shd w:val="clear" w:color="auto" w:fill="FFFFFF" w:themeFill="background1"/>
+        <w:spacing w:before="0" w:after="0" w:line="360" w:lineRule="atLeast"/>
+        <w:rPr>
+          <w:rFonts w:ascii="Consolas" w:eastAsia="Times New Roman" w:hAnsi="Consolas" w:cs="Times New Roman"/>
+          <w:color w:val="000000" w:themeColor="text1"/>
+          <w:sz w:val="24"/>
+          <w:szCs w:val="24"/>
+        </w:rPr>
+      </w:pPr>
+    </w:p>
+    <w:p>
+      <w:pPr>
+        <w:shd w:val="clear" w:color="auto" w:fill="FFFFFF" w:themeFill="background1"/>
+        <w:spacing w:before="0" w:after="0" w:line="360" w:lineRule="atLeast"/>
+        <w:rPr>
+          <w:rFonts w:ascii="Consolas" w:eastAsia="Times New Roman" w:hAnsi="Consolas" w:cs="Times New Roman"/>
+          <w:color w:val="000000" w:themeColor="text1"/>
+          <w:sz w:val="24"/>
+          <w:szCs w:val="24"/>
+        </w:rPr>
+      </w:pPr>
+      <w:proofErr w:type="spellStart"/>
+      <w:proofErr w:type="gramStart"/>
+      <w:r>
+        <w:rPr>
+          <w:rFonts w:ascii="Consolas" w:eastAsia="Times New Roman" w:hAnsi="Consolas" w:cs="Times New Roman"/>
+          <w:color w:val="000000" w:themeColor="text1"/>
+          <w:sz w:val="24"/>
+          <w:szCs w:val="24"/>
+        </w:rPr>
+        <w:t>R</w:t>
+      </w:r>
+      <w:r>
+        <w:rPr>
+          <w:rFonts w:ascii="Consolas" w:eastAsia="Times New Roman" w:hAnsi="Consolas" w:cs="Times New Roman"/>
+          <w:color w:val="000000" w:themeColor="text1"/>
+          <w:sz w:val="24"/>
+          <w:szCs w:val="24"/>
+        </w:rPr>
+        <w:t>outer</w:t>
+      </w:r>
+      <w:r>
+        <w:rPr>
+          <w:rFonts w:ascii="Consolas" w:eastAsia="Times New Roman" w:hAnsi="Consolas" w:cs="Times New Roman"/>
+          <w:color w:val="000000" w:themeColor="text1"/>
+          <w:sz w:val="24"/>
+          <w:szCs w:val="24"/>
+        </w:rPr>
+        <w:t>.use</w:t>
+      </w:r>
+      <w:proofErr w:type="spellEnd"/>
+      <w:r>
+        <w:rPr>
+          <w:rFonts w:ascii="Consolas" w:eastAsia="Times New Roman" w:hAnsi="Consolas" w:cs="Times New Roman"/>
+          <w:color w:val="000000" w:themeColor="text1"/>
+          <w:sz w:val="24"/>
+          <w:szCs w:val="24"/>
+        </w:rPr>
+        <w:t>(</w:t>
+      </w:r>
+      <w:proofErr w:type="gramEnd"/>
+      <w:r>
+        <w:rPr>
+          <w:rFonts w:ascii="Consolas" w:eastAsia="Times New Roman" w:hAnsi="Consolas" w:cs="Times New Roman"/>
+          <w:color w:val="000000" w:themeColor="text1"/>
+          <w:sz w:val="24"/>
+          <w:szCs w:val="24"/>
+        </w:rPr>
+        <w:t xml:space="preserve">) similar to </w:t>
+      </w:r>
+      <w:proofErr w:type="spellStart"/>
+      <w:r>
+        <w:rPr>
+          <w:rFonts w:ascii="Consolas" w:eastAsia="Times New Roman" w:hAnsi="Consolas" w:cs="Times New Roman"/>
+          <w:color w:val="000000" w:themeColor="text1"/>
+          <w:sz w:val="24"/>
+          <w:szCs w:val="24"/>
+        </w:rPr>
+        <w:t>app.use</w:t>
+      </w:r>
+      <w:proofErr w:type="spellEnd"/>
+      <w:r>
+        <w:rPr>
+          <w:rFonts w:ascii="Consolas" w:eastAsia="Times New Roman" w:hAnsi="Consolas" w:cs="Times New Roman"/>
+          <w:color w:val="000000" w:themeColor="text1"/>
+          <w:sz w:val="24"/>
+          <w:szCs w:val="24"/>
+        </w:rPr>
+        <w:t>()</w:t>
+      </w:r>
+    </w:p>
+    <w:p>
+      <w:pPr>
+        <w:shd w:val="clear" w:color="auto" w:fill="FFFFFF" w:themeFill="background1"/>
+        <w:spacing w:before="0" w:after="0" w:line="360" w:lineRule="atLeast"/>
+        <w:rPr>
+          <w:rFonts w:ascii="Consolas" w:eastAsia="Times New Roman" w:hAnsi="Consolas" w:cs="Times New Roman"/>
+          <w:color w:val="000000" w:themeColor="text1"/>
+          <w:sz w:val="24"/>
+          <w:szCs w:val="24"/>
+        </w:rPr>
+      </w:pPr>
+      <w:proofErr w:type="spellStart"/>
+      <w:proofErr w:type="gramStart"/>
+      <w:r>
+        <w:rPr>
+          <w:rFonts w:ascii="Consolas" w:eastAsia="Times New Roman" w:hAnsi="Consolas" w:cs="Times New Roman"/>
+          <w:color w:val="000000" w:themeColor="text1"/>
+          <w:sz w:val="24"/>
+          <w:szCs w:val="24"/>
+        </w:rPr>
+        <w:t>Router.use</w:t>
+      </w:r>
+      <w:proofErr w:type="spellEnd"/>
+      <w:r>
+        <w:rPr>
+          <w:rFonts w:ascii="Consolas" w:eastAsia="Times New Roman" w:hAnsi="Consolas" w:cs="Times New Roman"/>
+          <w:color w:val="000000" w:themeColor="text1"/>
+          <w:sz w:val="24"/>
+          <w:szCs w:val="24"/>
+        </w:rPr>
+        <w:t>(</w:t>
+      </w:r>
+      <w:proofErr w:type="gramEnd"/>
+      <w:r>
+        <w:rPr>
+          <w:rFonts w:ascii="Consolas" w:eastAsia="Times New Roman" w:hAnsi="Consolas" w:cs="Times New Roman"/>
+          <w:color w:val="000000" w:themeColor="text1"/>
+          <w:sz w:val="24"/>
+          <w:szCs w:val="24"/>
+        </w:rPr>
+        <w:t>) is not used by whole application</w:t>
+      </w:r>
+    </w:p>
+    <w:p>
+      <w:pPr>
+        <w:shd w:val="clear" w:color="auto" w:fill="FFFFFF" w:themeFill="background1"/>
+        <w:spacing w:before="0" w:after="0" w:line="360" w:lineRule="atLeast"/>
+        <w:rPr>
+          <w:rFonts w:ascii="Consolas" w:eastAsia="Times New Roman" w:hAnsi="Consolas" w:cs="Times New Roman"/>
+          <w:color w:val="000000" w:themeColor="text1"/>
+          <w:sz w:val="24"/>
+          <w:szCs w:val="24"/>
+        </w:rPr>
+      </w:pPr>
+    </w:p>
+    <w:p>
+      <w:pPr>
+        <w:shd w:val="clear" w:color="auto" w:fill="FFFFFF" w:themeFill="background1"/>
+        <w:spacing w:before="0" w:after="0" w:line="360" w:lineRule="atLeast"/>
+        <w:rPr>
+          <w:rFonts w:ascii="Consolas" w:eastAsia="Times New Roman" w:hAnsi="Consolas" w:cs="Times New Roman"/>
+          <w:color w:val="000000" w:themeColor="text1"/>
+          <w:sz w:val="24"/>
+          <w:szCs w:val="24"/>
+        </w:rPr>
+      </w:pPr>
+      <w:r>
+        <w:rPr>
+          <w:rFonts w:ascii="Consolas" w:eastAsia="Times New Roman" w:hAnsi="Consolas" w:cs="Times New Roman"/>
+          <w:color w:val="000000" w:themeColor="text1"/>
+          <w:sz w:val="24"/>
+          <w:szCs w:val="24"/>
+        </w:rPr>
+        <w:t>Express application mainly routing and middleware</w:t>
+      </w:r>
+    </w:p>
+    <w:p>
+      <w:pPr>
+        <w:shd w:val="clear" w:color="auto" w:fill="FFFFFF" w:themeFill="background1"/>
+        <w:spacing w:before="0" w:after="0" w:line="360" w:lineRule="atLeast"/>
+        <w:rPr>
+          <w:rFonts w:ascii="Consolas" w:eastAsia="Times New Roman" w:hAnsi="Consolas" w:cs="Times New Roman"/>
+          <w:color w:val="000000" w:themeColor="text1"/>
+          <w:sz w:val="24"/>
+          <w:szCs w:val="24"/>
+        </w:rPr>
+      </w:pPr>
+    </w:p>
+    <w:p>
+      <w:pPr>
+        <w:shd w:val="clear" w:color="auto" w:fill="FFFFFF" w:themeFill="background1"/>
+        <w:spacing w:before="0" w:after="0" w:line="360" w:lineRule="atLeast"/>
+        <w:rPr>
+          <w:rFonts w:ascii="Consolas" w:eastAsia="Times New Roman" w:hAnsi="Consolas" w:cs="Times New Roman"/>
+          <w:color w:val="000000" w:themeColor="text1"/>
+          <w:sz w:val="24"/>
+          <w:szCs w:val="24"/>
+        </w:rPr>
+      </w:pPr>
+    </w:p>
+    <w:p>
+      <w:pPr>
+        <w:shd w:val="clear" w:color="auto" w:fill="FFFFFF" w:themeFill="background1"/>
+        <w:spacing w:before="0" w:after="0" w:line="360" w:lineRule="atLeast"/>
+        <w:rPr>
+          <w:rFonts w:ascii="Consolas" w:eastAsia="Times New Roman" w:hAnsi="Consolas" w:cs="Times New Roman"/>
+          <w:color w:val="000000" w:themeColor="text1"/>
+          <w:sz w:val="24"/>
+          <w:szCs w:val="24"/>
+        </w:rPr>
+      </w:pPr>
+    </w:p>
+    <w:p>
+      <w:pPr>
+        <w:shd w:val="clear" w:color="auto" w:fill="FFFFFF" w:themeFill="background1"/>
+        <w:spacing w:before="0" w:after="0" w:line="360" w:lineRule="atLeast"/>
+        <w:rPr>
+          <w:rFonts w:ascii="Consolas" w:eastAsia="Times New Roman" w:hAnsi="Consolas" w:cs="Times New Roman"/>
+          <w:color w:val="000000" w:themeColor="text1"/>
+          <w:sz w:val="24"/>
+          <w:szCs w:val="24"/>
+        </w:rPr>
+      </w:pPr>
+    </w:p>
+    <w:p>
+      <w:pPr>
+        <w:shd w:val="clear" w:color="auto" w:fill="FFFFFF" w:themeFill="background1"/>
+        <w:spacing w:before="0" w:after="0" w:line="360" w:lineRule="atLeast"/>
+        <w:jc w:val="center"/>
+        <w:rPr>
+          <w:rFonts w:ascii="Consolas" w:eastAsia="Times New Roman" w:hAnsi="Consolas" w:cs="Times New Roman"/>
+          <w:b/>
+          <w:bCs/>
+          <w:color w:val="000000" w:themeColor="text1"/>
+          <w:sz w:val="36"/>
+          <w:szCs w:val="36"/>
+        </w:rPr>
+      </w:pPr>
+      <w:r>
+        <w:rPr>
+          <w:rFonts w:ascii="Consolas" w:eastAsia="Times New Roman" w:hAnsi="Consolas" w:cs="Times New Roman"/>
+          <w:b/>
+          <w:bCs/>
+          <w:color w:val="000000" w:themeColor="text1"/>
+          <w:sz w:val="36"/>
+          <w:szCs w:val="36"/>
+        </w:rPr>
+        <w:lastRenderedPageBreak/>
+        <w:t>Error handling</w:t>
+      </w:r>
+    </w:p>
+    <w:p>
+      <w:pPr>
+        <w:shd w:val="clear" w:color="auto" w:fill="FFFFFF" w:themeFill="background1"/>
+        <w:spacing w:before="0" w:after="0" w:line="360" w:lineRule="atLeast"/>
+        <w:rPr>
+          <w:rFonts w:ascii="Consolas" w:eastAsia="Times New Roman" w:hAnsi="Consolas" w:cs="Times New Roman"/>
+          <w:color w:val="000000" w:themeColor="text1"/>
+          <w:sz w:val="24"/>
+          <w:szCs w:val="24"/>
+        </w:rPr>
+      </w:pPr>
+    </w:p>
+    <w:p>
+      <w:pPr>
+        <w:shd w:val="clear" w:color="auto" w:fill="FFFFFF" w:themeFill="background1"/>
+        <w:spacing w:before="0" w:after="0" w:line="360" w:lineRule="atLeast"/>
+        <w:rPr>
+          <w:rFonts w:ascii="Consolas" w:eastAsia="Times New Roman" w:hAnsi="Consolas" w:cs="Times New Roman"/>
+          <w:color w:val="000000" w:themeColor="text1"/>
+          <w:sz w:val="24"/>
+          <w:szCs w:val="24"/>
+        </w:rPr>
+      </w:pPr>
       <w:bookmarkStart w:id="0" w:name="_GoBack"/>
       <w:bookmarkEnd w:id="0"/>
-      <w:r>
-        <w:rPr>
-          <w:sz w:val="24"/>
-          <w:szCs w:val="24"/>
-        </w:rPr>
-        <w:t xml:space="preserve">. First it takes ‘err’ parameter. </w:t>
-      </w:r>
-      <w:r>
-        <w:rPr>
-          <w:sz w:val="24"/>
-          <w:szCs w:val="24"/>
-        </w:rPr>
-        <w:t xml:space="preserve">Express server mainly </w:t>
-      </w:r>
-      <w:proofErr w:type="gramStart"/>
-      <w:r>
-        <w:rPr>
-          <w:sz w:val="24"/>
-          <w:szCs w:val="24"/>
-        </w:rPr>
-        <w:t>know</w:t>
-      </w:r>
-      <w:proofErr w:type="gramEnd"/>
-      <w:r>
-        <w:rPr>
-          <w:sz w:val="24"/>
-          <w:szCs w:val="24"/>
-        </w:rPr>
-        <w:t xml:space="preserve"> which middleware need to call, it find by middleware parameter. When express server see that a function has 4 </w:t>
-      </w:r>
-      <w:proofErr w:type="gramStart"/>
-      <w:r>
-        <w:rPr>
-          <w:sz w:val="24"/>
-          <w:szCs w:val="24"/>
-        </w:rPr>
-        <w:t>parameter</w:t>
-      </w:r>
-      <w:proofErr w:type="gramEnd"/>
-      <w:r>
-        <w:rPr>
-          <w:sz w:val="24"/>
-          <w:szCs w:val="24"/>
-        </w:rPr>
-        <w:t xml:space="preserve"> with err object. Then express understand that this is the error handling middleware. this middleware</w:t>
-      </w:r>
-      <w:r>
-        <w:rPr>
-          <w:sz w:val="24"/>
-          <w:szCs w:val="24"/>
-        </w:rPr>
-        <w:t xml:space="preserve"> occurs</w:t>
-      </w:r>
-      <w:r>
-        <w:rPr>
-          <w:sz w:val="24"/>
-          <w:szCs w:val="24"/>
-        </w:rPr>
-        <w:t xml:space="preserve"> when any error is thrown to the server.</w:t>
-      </w:r>
-      <w:r>
-        <w:rPr>
-          <w:sz w:val="24"/>
-          <w:szCs w:val="24"/>
-        </w:rPr>
-        <w:t xml:space="preserve"> </w:t>
-      </w:r>
-      <w:proofErr w:type="gramStart"/>
-      <w:r>
-        <w:rPr>
-          <w:sz w:val="24"/>
-          <w:szCs w:val="24"/>
-        </w:rPr>
-        <w:t>So</w:t>
-      </w:r>
-      <w:proofErr w:type="gramEnd"/>
-      <w:r>
-        <w:rPr>
-          <w:sz w:val="24"/>
-          <w:szCs w:val="24"/>
-        </w:rPr>
-        <w:t xml:space="preserve"> if want to use this error handling we must provide error handling.</w:t>
-      </w:r>
-    </w:p>
-    <w:p>
-      <w:pPr>
-        <w:rPr>
-          <w:sz w:val="24"/>
-          <w:szCs w:val="24"/>
-        </w:rPr>
-      </w:pPr>
-    </w:p>
-    <w:p>
-      <w:pPr>
-        <w:rPr>
-          <w:sz w:val="24"/>
-          <w:szCs w:val="24"/>
-        </w:rPr>
-      </w:pPr>
-    </w:p>
-    <w:p>
-      <w:pPr>
-        <w:rPr>
-          <w:sz w:val="24"/>
-          <w:szCs w:val="24"/>
-        </w:rPr>
-      </w:pPr>
-    </w:p>
-    <w:p>
-      <w:pPr>
-        <w:rPr>
-          <w:sz w:val="24"/>
-          <w:szCs w:val="24"/>
-        </w:rPr>
-      </w:pPr>
-    </w:p>
-    <w:p>
-      <w:pPr>
-        <w:rPr>
-          <w:sz w:val="24"/>
-          <w:szCs w:val="24"/>
-        </w:rPr>
-      </w:pPr>
-    </w:p>
-    <w:p>
-      <w:pPr>
-        <w:rPr>
-          <w:sz w:val="24"/>
-          <w:szCs w:val="24"/>
-        </w:rPr>
-      </w:pPr>
-    </w:p>
-    <w:p>
-      <w:pPr>
-        <w:rPr>
-          <w:sz w:val="24"/>
-          <w:szCs w:val="24"/>
-        </w:rPr>
-      </w:pPr>
-    </w:p>
-    <w:p>
-      <w:pPr>
-        <w:rPr>
-          <w:sz w:val="24"/>
-          <w:szCs w:val="24"/>
-        </w:rPr>
-      </w:pPr>
-    </w:p>
-    <w:p>
-      <w:pPr>
-        <w:rPr>
-          <w:sz w:val="24"/>
-          <w:szCs w:val="24"/>
-        </w:rPr>
-      </w:pPr>
-    </w:p>
-    <w:p>
-      <w:pPr>
-        <w:rPr>
-          <w:sz w:val="24"/>
-          <w:szCs w:val="24"/>
-        </w:rPr>
-      </w:pPr>
-    </w:p>
-    <w:p>
-      <w:pPr>
-        <w:rPr>
-          <w:sz w:val="24"/>
-          <w:szCs w:val="24"/>
-        </w:rPr>
-      </w:pPr>
-    </w:p>
-    <w:p>
-      <w:pPr>
-        <w:rPr>
-          <w:sz w:val="24"/>
-          <w:szCs w:val="24"/>
-        </w:rPr>
-      </w:pPr>
-    </w:p>
-    <w:p>
-      <w:pPr>
-        <w:rPr>
-          <w:sz w:val="24"/>
-          <w:szCs w:val="24"/>
-        </w:rPr>
-      </w:pPr>
     </w:p>
     <w:sectPr>
       <w:pgSz w:w="12240" w:h="15840"/>
@@ -27437,7 +30511,7 @@
   <w:style w:type="paragraph" w:default="1" w:styleId="Normal">
     <w:name w:val="Normal"/>
     <w:qFormat/>
-    <w:rsid w:val="002B4B2F"/>
+    <w:rsid w:val="00136999"/>
   </w:style>
   <w:style w:type="character" w:default="1" w:styleId="DefaultParagraphFont">
     <w:name w:val="Default Paragraph Font"/>

</xml_diff>

<commit_message>
error handling custom and default
</commit_message>
<xml_diff>
--- a/ExpressJS note.docx
+++ b/ExpressJS note.docx
@@ -29969,6 +29969,4413 @@
           <w:szCs w:val="24"/>
         </w:rPr>
       </w:pPr>
+      <w:r>
+        <w:rPr>
+          <w:rFonts w:ascii="Consolas" w:eastAsia="Times New Roman" w:hAnsi="Consolas" w:cs="Times New Roman"/>
+          <w:color w:val="000000" w:themeColor="text1"/>
+          <w:sz w:val="24"/>
+          <w:szCs w:val="24"/>
+        </w:rPr>
+        <w:t>Express by default handle error by throw new Error(“error”); if we throw this error. It automatically handled by the express. Our server will not crash</w:t>
+      </w:r>
+      <w:r>
+        <w:rPr>
+          <w:rFonts w:ascii="Consolas" w:eastAsia="Times New Roman" w:hAnsi="Consolas" w:cs="Times New Roman"/>
+          <w:color w:val="000000" w:themeColor="text1"/>
+          <w:sz w:val="24"/>
+          <w:szCs w:val="24"/>
+        </w:rPr>
+        <w:t xml:space="preserve">. Other example is let we want to response </w:t>
+      </w:r>
+      <w:proofErr w:type="gramStart"/>
+      <w:r>
+        <w:rPr>
+          <w:rFonts w:ascii="Consolas" w:eastAsia="Times New Roman" w:hAnsi="Consolas" w:cs="Times New Roman"/>
+          <w:color w:val="000000" w:themeColor="text1"/>
+          <w:sz w:val="24"/>
+          <w:szCs w:val="24"/>
+        </w:rPr>
+        <w:t>a</w:t>
+      </w:r>
+      <w:proofErr w:type="gramEnd"/>
+      <w:r>
+        <w:rPr>
+          <w:rFonts w:ascii="Consolas" w:eastAsia="Times New Roman" w:hAnsi="Consolas" w:cs="Times New Roman"/>
+          <w:color w:val="000000" w:themeColor="text1"/>
+          <w:sz w:val="24"/>
+          <w:szCs w:val="24"/>
+        </w:rPr>
+        <w:t xml:space="preserve"> object that is not exits or defined inside </w:t>
+      </w:r>
+      <w:proofErr w:type="spellStart"/>
+      <w:r>
+        <w:rPr>
+          <w:rFonts w:ascii="Consolas" w:eastAsia="Times New Roman" w:hAnsi="Consolas" w:cs="Times New Roman"/>
+          <w:color w:val="000000" w:themeColor="text1"/>
+          <w:sz w:val="24"/>
+          <w:szCs w:val="24"/>
+        </w:rPr>
+        <w:t>api</w:t>
+      </w:r>
+      <w:proofErr w:type="spellEnd"/>
+      <w:r>
+        <w:rPr>
+          <w:rFonts w:ascii="Consolas" w:eastAsia="Times New Roman" w:hAnsi="Consolas" w:cs="Times New Roman"/>
+          <w:color w:val="000000" w:themeColor="text1"/>
+          <w:sz w:val="24"/>
+          <w:szCs w:val="24"/>
+        </w:rPr>
+        <w:t xml:space="preserve"> route. But when user hit this route. They get response but server will not crash.</w:t>
+      </w:r>
+      <w:r>
+        <w:rPr>
+          <w:rFonts w:ascii="Consolas" w:eastAsia="Times New Roman" w:hAnsi="Consolas" w:cs="Times New Roman"/>
+          <w:color w:val="000000" w:themeColor="text1"/>
+          <w:sz w:val="24"/>
+          <w:szCs w:val="24"/>
+        </w:rPr>
+        <w:t xml:space="preserve"> Express default synchronous handle this error.</w:t>
+      </w:r>
+    </w:p>
+    <w:p>
+      <w:pPr>
+        <w:shd w:val="clear" w:color="auto" w:fill="1F1F1F"/>
+        <w:spacing w:before="0" w:after="0" w:line="360" w:lineRule="atLeast"/>
+        <w:rPr>
+          <w:rFonts w:ascii="Consolas" w:eastAsia="Times New Roman" w:hAnsi="Consolas" w:cs="Times New Roman"/>
+          <w:color w:val="CCCCCC"/>
+          <w:sz w:val="27"/>
+          <w:szCs w:val="27"/>
+        </w:rPr>
+      </w:pPr>
+      <w:r>
+        <w:rPr>
+          <w:rFonts w:ascii="Consolas" w:eastAsia="Times New Roman" w:hAnsi="Consolas" w:cs="Times New Roman"/>
+          <w:color w:val="569CD6"/>
+          <w:sz w:val="27"/>
+          <w:szCs w:val="27"/>
+        </w:rPr>
+        <w:t>const</w:t>
+      </w:r>
+      <w:r>
+        <w:rPr>
+          <w:rFonts w:ascii="Consolas" w:eastAsia="Times New Roman" w:hAnsi="Consolas" w:cs="Times New Roman"/>
+          <w:color w:val="CCCCCC"/>
+          <w:sz w:val="27"/>
+          <w:szCs w:val="27"/>
+        </w:rPr>
+        <w:t xml:space="preserve"> </w:t>
+      </w:r>
+      <w:r>
+        <w:rPr>
+          <w:rFonts w:ascii="Consolas" w:eastAsia="Times New Roman" w:hAnsi="Consolas" w:cs="Times New Roman"/>
+          <w:color w:val="DCDCAA"/>
+          <w:sz w:val="27"/>
+          <w:szCs w:val="27"/>
+        </w:rPr>
+        <w:t>express</w:t>
+      </w:r>
+      <w:r>
+        <w:rPr>
+          <w:rFonts w:ascii="Consolas" w:eastAsia="Times New Roman" w:hAnsi="Consolas" w:cs="Times New Roman"/>
+          <w:color w:val="CCCCCC"/>
+          <w:sz w:val="27"/>
+          <w:szCs w:val="27"/>
+        </w:rPr>
+        <w:t xml:space="preserve"> </w:t>
+      </w:r>
+      <w:r>
+        <w:rPr>
+          <w:rFonts w:ascii="Consolas" w:eastAsia="Times New Roman" w:hAnsi="Consolas" w:cs="Times New Roman"/>
+          <w:color w:val="D4D4D4"/>
+          <w:sz w:val="27"/>
+          <w:szCs w:val="27"/>
+        </w:rPr>
+        <w:t>=</w:t>
+      </w:r>
+      <w:r>
+        <w:rPr>
+          <w:rFonts w:ascii="Consolas" w:eastAsia="Times New Roman" w:hAnsi="Consolas" w:cs="Times New Roman"/>
+          <w:color w:val="CCCCCC"/>
+          <w:sz w:val="27"/>
+          <w:szCs w:val="27"/>
+        </w:rPr>
+        <w:t xml:space="preserve"> </w:t>
+      </w:r>
+      <w:r>
+        <w:rPr>
+          <w:rFonts w:ascii="Consolas" w:eastAsia="Times New Roman" w:hAnsi="Consolas" w:cs="Times New Roman"/>
+          <w:color w:val="DCDCAA"/>
+          <w:sz w:val="27"/>
+          <w:szCs w:val="27"/>
+        </w:rPr>
+        <w:t>require</w:t>
+      </w:r>
+      <w:r>
+        <w:rPr>
+          <w:rFonts w:ascii="Consolas" w:eastAsia="Times New Roman" w:hAnsi="Consolas" w:cs="Times New Roman"/>
+          <w:color w:val="CCCCCC"/>
+          <w:sz w:val="27"/>
+          <w:szCs w:val="27"/>
+        </w:rPr>
+        <w:t>(</w:t>
+      </w:r>
+      <w:r>
+        <w:rPr>
+          <w:rFonts w:ascii="Consolas" w:eastAsia="Times New Roman" w:hAnsi="Consolas" w:cs="Times New Roman"/>
+          <w:color w:val="CE9178"/>
+          <w:sz w:val="27"/>
+          <w:szCs w:val="27"/>
+        </w:rPr>
+        <w:t>"express"</w:t>
+      </w:r>
+      <w:r>
+        <w:rPr>
+          <w:rFonts w:ascii="Consolas" w:eastAsia="Times New Roman" w:hAnsi="Consolas" w:cs="Times New Roman"/>
+          <w:color w:val="CCCCCC"/>
+          <w:sz w:val="27"/>
+          <w:szCs w:val="27"/>
+        </w:rPr>
+        <w:t>);</w:t>
+      </w:r>
+    </w:p>
+    <w:p>
+      <w:pPr>
+        <w:shd w:val="clear" w:color="auto" w:fill="1F1F1F"/>
+        <w:spacing w:before="0" w:after="0" w:line="360" w:lineRule="atLeast"/>
+        <w:rPr>
+          <w:rFonts w:ascii="Consolas" w:eastAsia="Times New Roman" w:hAnsi="Consolas" w:cs="Times New Roman"/>
+          <w:color w:val="CCCCCC"/>
+          <w:sz w:val="27"/>
+          <w:szCs w:val="27"/>
+        </w:rPr>
+      </w:pPr>
+      <w:r>
+        <w:rPr>
+          <w:rFonts w:ascii="Consolas" w:eastAsia="Times New Roman" w:hAnsi="Consolas" w:cs="Times New Roman"/>
+          <w:color w:val="569CD6"/>
+          <w:sz w:val="27"/>
+          <w:szCs w:val="27"/>
+        </w:rPr>
+        <w:t>const</w:t>
+      </w:r>
+      <w:r>
+        <w:rPr>
+          <w:rFonts w:ascii="Consolas" w:eastAsia="Times New Roman" w:hAnsi="Consolas" w:cs="Times New Roman"/>
+          <w:color w:val="CCCCCC"/>
+          <w:sz w:val="27"/>
+          <w:szCs w:val="27"/>
+        </w:rPr>
+        <w:t xml:space="preserve"> </w:t>
+      </w:r>
+      <w:r>
+        <w:rPr>
+          <w:rFonts w:ascii="Consolas" w:eastAsia="Times New Roman" w:hAnsi="Consolas" w:cs="Times New Roman"/>
+          <w:color w:val="4FC1FF"/>
+          <w:sz w:val="27"/>
+          <w:szCs w:val="27"/>
+        </w:rPr>
+        <w:t>app</w:t>
+      </w:r>
+      <w:r>
+        <w:rPr>
+          <w:rFonts w:ascii="Consolas" w:eastAsia="Times New Roman" w:hAnsi="Consolas" w:cs="Times New Roman"/>
+          <w:color w:val="CCCCCC"/>
+          <w:sz w:val="27"/>
+          <w:szCs w:val="27"/>
+        </w:rPr>
+        <w:t xml:space="preserve"> </w:t>
+      </w:r>
+      <w:r>
+        <w:rPr>
+          <w:rFonts w:ascii="Consolas" w:eastAsia="Times New Roman" w:hAnsi="Consolas" w:cs="Times New Roman"/>
+          <w:color w:val="D4D4D4"/>
+          <w:sz w:val="27"/>
+          <w:szCs w:val="27"/>
+        </w:rPr>
+        <w:t>=</w:t>
+      </w:r>
+      <w:r>
+        <w:rPr>
+          <w:rFonts w:ascii="Consolas" w:eastAsia="Times New Roman" w:hAnsi="Consolas" w:cs="Times New Roman"/>
+          <w:color w:val="CCCCCC"/>
+          <w:sz w:val="27"/>
+          <w:szCs w:val="27"/>
+        </w:rPr>
+        <w:t xml:space="preserve"> </w:t>
+      </w:r>
+      <w:proofErr w:type="gramStart"/>
+      <w:r>
+        <w:rPr>
+          <w:rFonts w:ascii="Consolas" w:eastAsia="Times New Roman" w:hAnsi="Consolas" w:cs="Times New Roman"/>
+          <w:color w:val="DCDCAA"/>
+          <w:sz w:val="27"/>
+          <w:szCs w:val="27"/>
+        </w:rPr>
+        <w:t>express</w:t>
+      </w:r>
+      <w:r>
+        <w:rPr>
+          <w:rFonts w:ascii="Consolas" w:eastAsia="Times New Roman" w:hAnsi="Consolas" w:cs="Times New Roman"/>
+          <w:color w:val="CCCCCC"/>
+          <w:sz w:val="27"/>
+          <w:szCs w:val="27"/>
+        </w:rPr>
+        <w:t>(</w:t>
+      </w:r>
+      <w:proofErr w:type="gramEnd"/>
+      <w:r>
+        <w:rPr>
+          <w:rFonts w:ascii="Consolas" w:eastAsia="Times New Roman" w:hAnsi="Consolas" w:cs="Times New Roman"/>
+          <w:color w:val="CCCCCC"/>
+          <w:sz w:val="27"/>
+          <w:szCs w:val="27"/>
+        </w:rPr>
+        <w:t>);</w:t>
+      </w:r>
+    </w:p>
+    <w:p>
+      <w:pPr>
+        <w:shd w:val="clear" w:color="auto" w:fill="1F1F1F"/>
+        <w:spacing w:before="0" w:after="0" w:line="360" w:lineRule="atLeast"/>
+        <w:rPr>
+          <w:rFonts w:ascii="Consolas" w:eastAsia="Times New Roman" w:hAnsi="Consolas" w:cs="Times New Roman"/>
+          <w:color w:val="CCCCCC"/>
+          <w:sz w:val="27"/>
+          <w:szCs w:val="27"/>
+        </w:rPr>
+      </w:pPr>
+      <w:r>
+        <w:rPr>
+          <w:rFonts w:ascii="Consolas" w:eastAsia="Times New Roman" w:hAnsi="Consolas" w:cs="Times New Roman"/>
+          <w:color w:val="569CD6"/>
+          <w:sz w:val="27"/>
+          <w:szCs w:val="27"/>
+        </w:rPr>
+        <w:t>const</w:t>
+      </w:r>
+      <w:r>
+        <w:rPr>
+          <w:rFonts w:ascii="Consolas" w:eastAsia="Times New Roman" w:hAnsi="Consolas" w:cs="Times New Roman"/>
+          <w:color w:val="CCCCCC"/>
+          <w:sz w:val="27"/>
+          <w:szCs w:val="27"/>
+        </w:rPr>
+        <w:t xml:space="preserve"> </w:t>
+      </w:r>
+      <w:r>
+        <w:rPr>
+          <w:rFonts w:ascii="Consolas" w:eastAsia="Times New Roman" w:hAnsi="Consolas" w:cs="Times New Roman"/>
+          <w:color w:val="4FC1FF"/>
+          <w:sz w:val="27"/>
+          <w:szCs w:val="27"/>
+        </w:rPr>
+        <w:t>port</w:t>
+      </w:r>
+      <w:r>
+        <w:rPr>
+          <w:rFonts w:ascii="Consolas" w:eastAsia="Times New Roman" w:hAnsi="Consolas" w:cs="Times New Roman"/>
+          <w:color w:val="CCCCCC"/>
+          <w:sz w:val="27"/>
+          <w:szCs w:val="27"/>
+        </w:rPr>
+        <w:t xml:space="preserve"> </w:t>
+      </w:r>
+      <w:r>
+        <w:rPr>
+          <w:rFonts w:ascii="Consolas" w:eastAsia="Times New Roman" w:hAnsi="Consolas" w:cs="Times New Roman"/>
+          <w:color w:val="D4D4D4"/>
+          <w:sz w:val="27"/>
+          <w:szCs w:val="27"/>
+        </w:rPr>
+        <w:t>=</w:t>
+      </w:r>
+      <w:r>
+        <w:rPr>
+          <w:rFonts w:ascii="Consolas" w:eastAsia="Times New Roman" w:hAnsi="Consolas" w:cs="Times New Roman"/>
+          <w:color w:val="CCCCCC"/>
+          <w:sz w:val="27"/>
+          <w:szCs w:val="27"/>
+        </w:rPr>
+        <w:t xml:space="preserve"> </w:t>
+      </w:r>
+      <w:r>
+        <w:rPr>
+          <w:rFonts w:ascii="Consolas" w:eastAsia="Times New Roman" w:hAnsi="Consolas" w:cs="Times New Roman"/>
+          <w:color w:val="B5CEA8"/>
+          <w:sz w:val="27"/>
+          <w:szCs w:val="27"/>
+        </w:rPr>
+        <w:t>5000</w:t>
+      </w:r>
+      <w:r>
+        <w:rPr>
+          <w:rFonts w:ascii="Consolas" w:eastAsia="Times New Roman" w:hAnsi="Consolas" w:cs="Times New Roman"/>
+          <w:color w:val="CCCCCC"/>
+          <w:sz w:val="27"/>
+          <w:szCs w:val="27"/>
+        </w:rPr>
+        <w:t>;</w:t>
+      </w:r>
+    </w:p>
+    <w:p>
+      <w:pPr>
+        <w:shd w:val="clear" w:color="auto" w:fill="1F1F1F"/>
+        <w:spacing w:before="0" w:after="0" w:line="360" w:lineRule="atLeast"/>
+        <w:rPr>
+          <w:rFonts w:ascii="Consolas" w:eastAsia="Times New Roman" w:hAnsi="Consolas" w:cs="Times New Roman"/>
+          <w:color w:val="CCCCCC"/>
+          <w:sz w:val="27"/>
+          <w:szCs w:val="27"/>
+        </w:rPr>
+      </w:pPr>
+    </w:p>
+    <w:p>
+      <w:pPr>
+        <w:shd w:val="clear" w:color="auto" w:fill="1F1F1F"/>
+        <w:spacing w:before="0" w:after="0" w:line="360" w:lineRule="atLeast"/>
+        <w:rPr>
+          <w:rFonts w:ascii="Consolas" w:eastAsia="Times New Roman" w:hAnsi="Consolas" w:cs="Times New Roman"/>
+          <w:color w:val="CCCCCC"/>
+          <w:sz w:val="27"/>
+          <w:szCs w:val="27"/>
+        </w:rPr>
+      </w:pPr>
+      <w:proofErr w:type="spellStart"/>
+      <w:proofErr w:type="gramStart"/>
+      <w:r>
+        <w:rPr>
+          <w:rFonts w:ascii="Consolas" w:eastAsia="Times New Roman" w:hAnsi="Consolas" w:cs="Times New Roman"/>
+          <w:color w:val="4FC1FF"/>
+          <w:sz w:val="27"/>
+          <w:szCs w:val="27"/>
+        </w:rPr>
+        <w:t>app</w:t>
+      </w:r>
+      <w:r>
+        <w:rPr>
+          <w:rFonts w:ascii="Consolas" w:eastAsia="Times New Roman" w:hAnsi="Consolas" w:cs="Times New Roman"/>
+          <w:color w:val="CCCCCC"/>
+          <w:sz w:val="27"/>
+          <w:szCs w:val="27"/>
+        </w:rPr>
+        <w:t>.</w:t>
+      </w:r>
+      <w:r>
+        <w:rPr>
+          <w:rFonts w:ascii="Consolas" w:eastAsia="Times New Roman" w:hAnsi="Consolas" w:cs="Times New Roman"/>
+          <w:color w:val="DCDCAA"/>
+          <w:sz w:val="27"/>
+          <w:szCs w:val="27"/>
+        </w:rPr>
+        <w:t>get</w:t>
+      </w:r>
+      <w:proofErr w:type="spellEnd"/>
+      <w:r>
+        <w:rPr>
+          <w:rFonts w:ascii="Consolas" w:eastAsia="Times New Roman" w:hAnsi="Consolas" w:cs="Times New Roman"/>
+          <w:color w:val="CCCCCC"/>
+          <w:sz w:val="27"/>
+          <w:szCs w:val="27"/>
+        </w:rPr>
+        <w:t>(</w:t>
+      </w:r>
+      <w:proofErr w:type="gramEnd"/>
+      <w:r>
+        <w:rPr>
+          <w:rFonts w:ascii="Consolas" w:eastAsia="Times New Roman" w:hAnsi="Consolas" w:cs="Times New Roman"/>
+          <w:color w:val="CE9178"/>
+          <w:sz w:val="27"/>
+          <w:szCs w:val="27"/>
+        </w:rPr>
+        <w:t>"/"</w:t>
+      </w:r>
+      <w:r>
+        <w:rPr>
+          <w:rFonts w:ascii="Consolas" w:eastAsia="Times New Roman" w:hAnsi="Consolas" w:cs="Times New Roman"/>
+          <w:color w:val="CCCCCC"/>
+          <w:sz w:val="27"/>
+          <w:szCs w:val="27"/>
+        </w:rPr>
+        <w:t>, (</w:t>
+      </w:r>
+      <w:r>
+        <w:rPr>
+          <w:rFonts w:ascii="Consolas" w:eastAsia="Times New Roman" w:hAnsi="Consolas" w:cs="Times New Roman"/>
+          <w:color w:val="9CDCFE"/>
+          <w:sz w:val="27"/>
+          <w:szCs w:val="27"/>
+        </w:rPr>
+        <w:t>req</w:t>
+      </w:r>
+      <w:r>
+        <w:rPr>
+          <w:rFonts w:ascii="Consolas" w:eastAsia="Times New Roman" w:hAnsi="Consolas" w:cs="Times New Roman"/>
+          <w:color w:val="CCCCCC"/>
+          <w:sz w:val="27"/>
+          <w:szCs w:val="27"/>
+        </w:rPr>
+        <w:t xml:space="preserve">, </w:t>
+      </w:r>
+      <w:r>
+        <w:rPr>
+          <w:rFonts w:ascii="Consolas" w:eastAsia="Times New Roman" w:hAnsi="Consolas" w:cs="Times New Roman"/>
+          <w:color w:val="9CDCFE"/>
+          <w:sz w:val="27"/>
+          <w:szCs w:val="27"/>
+        </w:rPr>
+        <w:t>res</w:t>
+      </w:r>
+      <w:r>
+        <w:rPr>
+          <w:rFonts w:ascii="Consolas" w:eastAsia="Times New Roman" w:hAnsi="Consolas" w:cs="Times New Roman"/>
+          <w:color w:val="CCCCCC"/>
+          <w:sz w:val="27"/>
+          <w:szCs w:val="27"/>
+        </w:rPr>
+        <w:t xml:space="preserve">) </w:t>
+      </w:r>
+      <w:r>
+        <w:rPr>
+          <w:rFonts w:ascii="Consolas" w:eastAsia="Times New Roman" w:hAnsi="Consolas" w:cs="Times New Roman"/>
+          <w:color w:val="569CD6"/>
+          <w:sz w:val="27"/>
+          <w:szCs w:val="27"/>
+        </w:rPr>
+        <w:t>=&gt;</w:t>
+      </w:r>
+      <w:r>
+        <w:rPr>
+          <w:rFonts w:ascii="Consolas" w:eastAsia="Times New Roman" w:hAnsi="Consolas" w:cs="Times New Roman"/>
+          <w:color w:val="CCCCCC"/>
+          <w:sz w:val="27"/>
+          <w:szCs w:val="27"/>
+        </w:rPr>
+        <w:t xml:space="preserve"> {</w:t>
+      </w:r>
+    </w:p>
+    <w:p>
+      <w:pPr>
+        <w:shd w:val="clear" w:color="auto" w:fill="1F1F1F"/>
+        <w:spacing w:before="0" w:after="0" w:line="360" w:lineRule="atLeast"/>
+        <w:rPr>
+          <w:rFonts w:ascii="Consolas" w:eastAsia="Times New Roman" w:hAnsi="Consolas" w:cs="Times New Roman"/>
+          <w:color w:val="CCCCCC"/>
+          <w:sz w:val="27"/>
+          <w:szCs w:val="27"/>
+        </w:rPr>
+      </w:pPr>
+      <w:r>
+        <w:rPr>
+          <w:rFonts w:ascii="Consolas" w:eastAsia="Times New Roman" w:hAnsi="Consolas" w:cs="Times New Roman"/>
+          <w:color w:val="CCCCCC"/>
+          <w:sz w:val="27"/>
+          <w:szCs w:val="27"/>
+        </w:rPr>
+        <w:t xml:space="preserve">  </w:t>
+      </w:r>
+      <w:r>
+        <w:rPr>
+          <w:rFonts w:ascii="Consolas" w:eastAsia="Times New Roman" w:hAnsi="Consolas" w:cs="Times New Roman"/>
+          <w:color w:val="9CDCFE"/>
+          <w:sz w:val="27"/>
+          <w:szCs w:val="27"/>
+        </w:rPr>
+        <w:t>console</w:t>
+      </w:r>
+      <w:r>
+        <w:rPr>
+          <w:rFonts w:ascii="Consolas" w:eastAsia="Times New Roman" w:hAnsi="Consolas" w:cs="Times New Roman"/>
+          <w:color w:val="CCCCCC"/>
+          <w:sz w:val="27"/>
+          <w:szCs w:val="27"/>
+        </w:rPr>
+        <w:t>.</w:t>
+      </w:r>
+      <w:r>
+        <w:rPr>
+          <w:rFonts w:ascii="Consolas" w:eastAsia="Times New Roman" w:hAnsi="Consolas" w:cs="Times New Roman"/>
+          <w:color w:val="DCDCAA"/>
+          <w:sz w:val="27"/>
+          <w:szCs w:val="27"/>
+        </w:rPr>
+        <w:t>log</w:t>
+      </w:r>
+      <w:r>
+        <w:rPr>
+          <w:rFonts w:ascii="Consolas" w:eastAsia="Times New Roman" w:hAnsi="Consolas" w:cs="Times New Roman"/>
+          <w:color w:val="CCCCCC"/>
+          <w:sz w:val="27"/>
+          <w:szCs w:val="27"/>
+        </w:rPr>
+        <w:t>(</w:t>
+      </w:r>
+      <w:r>
+        <w:rPr>
+          <w:rFonts w:ascii="Consolas" w:eastAsia="Times New Roman" w:hAnsi="Consolas" w:cs="Times New Roman"/>
+          <w:color w:val="CE9178"/>
+          <w:sz w:val="27"/>
+          <w:szCs w:val="27"/>
+        </w:rPr>
+        <w:t>"this"</w:t>
+      </w:r>
+      <w:r>
+        <w:rPr>
+          <w:rFonts w:ascii="Consolas" w:eastAsia="Times New Roman" w:hAnsi="Consolas" w:cs="Times New Roman"/>
+          <w:color w:val="CCCCCC"/>
+          <w:sz w:val="27"/>
+          <w:szCs w:val="27"/>
+        </w:rPr>
+        <w:t>);</w:t>
+      </w:r>
+    </w:p>
+    <w:p>
+      <w:pPr>
+        <w:shd w:val="clear" w:color="auto" w:fill="1F1F1F"/>
+        <w:spacing w:before="0" w:after="0" w:line="360" w:lineRule="atLeast"/>
+        <w:rPr>
+          <w:rFonts w:ascii="Consolas" w:eastAsia="Times New Roman" w:hAnsi="Consolas" w:cs="Times New Roman"/>
+          <w:color w:val="CCCCCC"/>
+          <w:sz w:val="27"/>
+          <w:szCs w:val="27"/>
+        </w:rPr>
+      </w:pPr>
+      <w:r>
+        <w:rPr>
+          <w:rFonts w:ascii="Consolas" w:eastAsia="Times New Roman" w:hAnsi="Consolas" w:cs="Times New Roman"/>
+          <w:color w:val="CCCCCC"/>
+          <w:sz w:val="27"/>
+          <w:szCs w:val="27"/>
+        </w:rPr>
+        <w:t xml:space="preserve">  </w:t>
+      </w:r>
+      <w:proofErr w:type="spellStart"/>
+      <w:proofErr w:type="gramStart"/>
+      <w:r>
+        <w:rPr>
+          <w:rFonts w:ascii="Consolas" w:eastAsia="Times New Roman" w:hAnsi="Consolas" w:cs="Times New Roman"/>
+          <w:color w:val="9CDCFE"/>
+          <w:sz w:val="27"/>
+          <w:szCs w:val="27"/>
+        </w:rPr>
+        <w:t>res</w:t>
+      </w:r>
+      <w:r>
+        <w:rPr>
+          <w:rFonts w:ascii="Consolas" w:eastAsia="Times New Roman" w:hAnsi="Consolas" w:cs="Times New Roman"/>
+          <w:color w:val="CCCCCC"/>
+          <w:sz w:val="27"/>
+          <w:szCs w:val="27"/>
+        </w:rPr>
+        <w:t>.</w:t>
+      </w:r>
+      <w:r>
+        <w:rPr>
+          <w:rFonts w:ascii="Consolas" w:eastAsia="Times New Roman" w:hAnsi="Consolas" w:cs="Times New Roman"/>
+          <w:color w:val="DCDCAA"/>
+          <w:sz w:val="27"/>
+          <w:szCs w:val="27"/>
+        </w:rPr>
+        <w:t>send</w:t>
+      </w:r>
+      <w:proofErr w:type="spellEnd"/>
+      <w:proofErr w:type="gramEnd"/>
+      <w:r>
+        <w:rPr>
+          <w:rFonts w:ascii="Consolas" w:eastAsia="Times New Roman" w:hAnsi="Consolas" w:cs="Times New Roman"/>
+          <w:color w:val="CCCCCC"/>
+          <w:sz w:val="27"/>
+          <w:szCs w:val="27"/>
+        </w:rPr>
+        <w:t>(</w:t>
+      </w:r>
+      <w:r>
+        <w:rPr>
+          <w:rFonts w:ascii="Consolas" w:eastAsia="Times New Roman" w:hAnsi="Consolas" w:cs="Times New Roman"/>
+          <w:color w:val="9CDCFE"/>
+          <w:sz w:val="27"/>
+          <w:szCs w:val="27"/>
+        </w:rPr>
+        <w:t>a</w:t>
+      </w:r>
+      <w:r>
+        <w:rPr>
+          <w:rFonts w:ascii="Consolas" w:eastAsia="Times New Roman" w:hAnsi="Consolas" w:cs="Times New Roman"/>
+          <w:color w:val="CCCCCC"/>
+          <w:sz w:val="27"/>
+          <w:szCs w:val="27"/>
+        </w:rPr>
+        <w:t>)</w:t>
+      </w:r>
+    </w:p>
+    <w:p>
+      <w:pPr>
+        <w:shd w:val="clear" w:color="auto" w:fill="1F1F1F"/>
+        <w:spacing w:before="0" w:after="0" w:line="360" w:lineRule="atLeast"/>
+        <w:rPr>
+          <w:rFonts w:ascii="Consolas" w:eastAsia="Times New Roman" w:hAnsi="Consolas" w:cs="Times New Roman"/>
+          <w:color w:val="CCCCCC"/>
+          <w:sz w:val="27"/>
+          <w:szCs w:val="27"/>
+        </w:rPr>
+      </w:pPr>
+      <w:r>
+        <w:rPr>
+          <w:rFonts w:ascii="Consolas" w:eastAsia="Times New Roman" w:hAnsi="Consolas" w:cs="Times New Roman"/>
+          <w:color w:val="6A9955"/>
+          <w:sz w:val="27"/>
+          <w:szCs w:val="27"/>
+        </w:rPr>
+        <w:t xml:space="preserve">//   throw new </w:t>
+      </w:r>
+      <w:proofErr w:type="gramStart"/>
+      <w:r>
+        <w:rPr>
+          <w:rFonts w:ascii="Consolas" w:eastAsia="Times New Roman" w:hAnsi="Consolas" w:cs="Times New Roman"/>
+          <w:color w:val="6A9955"/>
+          <w:sz w:val="27"/>
+          <w:szCs w:val="27"/>
+        </w:rPr>
+        <w:t>Error(</w:t>
+      </w:r>
+      <w:proofErr w:type="gramEnd"/>
+      <w:r>
+        <w:rPr>
+          <w:rFonts w:ascii="Consolas" w:eastAsia="Times New Roman" w:hAnsi="Consolas" w:cs="Times New Roman"/>
+          <w:color w:val="6A9955"/>
+          <w:sz w:val="27"/>
+          <w:szCs w:val="27"/>
+        </w:rPr>
+        <w:t>"Not implemented");</w:t>
+      </w:r>
+    </w:p>
+    <w:p>
+      <w:pPr>
+        <w:shd w:val="clear" w:color="auto" w:fill="1F1F1F"/>
+        <w:spacing w:before="0" w:after="0" w:line="360" w:lineRule="atLeast"/>
+        <w:rPr>
+          <w:rFonts w:ascii="Consolas" w:eastAsia="Times New Roman" w:hAnsi="Consolas" w:cs="Times New Roman"/>
+          <w:color w:val="CCCCCC"/>
+          <w:sz w:val="27"/>
+          <w:szCs w:val="27"/>
+        </w:rPr>
+      </w:pPr>
+      <w:r>
+        <w:rPr>
+          <w:rFonts w:ascii="Consolas" w:eastAsia="Times New Roman" w:hAnsi="Consolas" w:cs="Times New Roman"/>
+          <w:color w:val="CCCCCC"/>
+          <w:sz w:val="27"/>
+          <w:szCs w:val="27"/>
+        </w:rPr>
+        <w:t>});</w:t>
+      </w:r>
+    </w:p>
+    <w:p>
+      <w:pPr>
+        <w:shd w:val="clear" w:color="auto" w:fill="1F1F1F"/>
+        <w:spacing w:before="0" w:after="0" w:line="360" w:lineRule="atLeast"/>
+        <w:rPr>
+          <w:rFonts w:ascii="Consolas" w:eastAsia="Times New Roman" w:hAnsi="Consolas" w:cs="Times New Roman"/>
+          <w:color w:val="CCCCCC"/>
+          <w:sz w:val="27"/>
+          <w:szCs w:val="27"/>
+        </w:rPr>
+      </w:pPr>
+      <w:proofErr w:type="spellStart"/>
+      <w:proofErr w:type="gramStart"/>
+      <w:r>
+        <w:rPr>
+          <w:rFonts w:ascii="Consolas" w:eastAsia="Times New Roman" w:hAnsi="Consolas" w:cs="Times New Roman"/>
+          <w:color w:val="4FC1FF"/>
+          <w:sz w:val="27"/>
+          <w:szCs w:val="27"/>
+        </w:rPr>
+        <w:t>app</w:t>
+      </w:r>
+      <w:r>
+        <w:rPr>
+          <w:rFonts w:ascii="Consolas" w:eastAsia="Times New Roman" w:hAnsi="Consolas" w:cs="Times New Roman"/>
+          <w:color w:val="CCCCCC"/>
+          <w:sz w:val="27"/>
+          <w:szCs w:val="27"/>
+        </w:rPr>
+        <w:t>.</w:t>
+      </w:r>
+      <w:r>
+        <w:rPr>
+          <w:rFonts w:ascii="Consolas" w:eastAsia="Times New Roman" w:hAnsi="Consolas" w:cs="Times New Roman"/>
+          <w:color w:val="DCDCAA"/>
+          <w:sz w:val="27"/>
+          <w:szCs w:val="27"/>
+        </w:rPr>
+        <w:t>listen</w:t>
+      </w:r>
+      <w:proofErr w:type="spellEnd"/>
+      <w:proofErr w:type="gramEnd"/>
+      <w:r>
+        <w:rPr>
+          <w:rFonts w:ascii="Consolas" w:eastAsia="Times New Roman" w:hAnsi="Consolas" w:cs="Times New Roman"/>
+          <w:color w:val="CCCCCC"/>
+          <w:sz w:val="27"/>
+          <w:szCs w:val="27"/>
+        </w:rPr>
+        <w:t>(</w:t>
+      </w:r>
+      <w:r>
+        <w:rPr>
+          <w:rFonts w:ascii="Consolas" w:eastAsia="Times New Roman" w:hAnsi="Consolas" w:cs="Times New Roman"/>
+          <w:color w:val="4FC1FF"/>
+          <w:sz w:val="27"/>
+          <w:szCs w:val="27"/>
+        </w:rPr>
+        <w:t>port</w:t>
+      </w:r>
+      <w:r>
+        <w:rPr>
+          <w:rFonts w:ascii="Consolas" w:eastAsia="Times New Roman" w:hAnsi="Consolas" w:cs="Times New Roman"/>
+          <w:color w:val="CCCCCC"/>
+          <w:sz w:val="27"/>
+          <w:szCs w:val="27"/>
+        </w:rPr>
+        <w:t xml:space="preserve">, () </w:t>
+      </w:r>
+      <w:r>
+        <w:rPr>
+          <w:rFonts w:ascii="Consolas" w:eastAsia="Times New Roman" w:hAnsi="Consolas" w:cs="Times New Roman"/>
+          <w:color w:val="569CD6"/>
+          <w:sz w:val="27"/>
+          <w:szCs w:val="27"/>
+        </w:rPr>
+        <w:t>=&gt;</w:t>
+      </w:r>
+      <w:r>
+        <w:rPr>
+          <w:rFonts w:ascii="Consolas" w:eastAsia="Times New Roman" w:hAnsi="Consolas" w:cs="Times New Roman"/>
+          <w:color w:val="CCCCCC"/>
+          <w:sz w:val="27"/>
+          <w:szCs w:val="27"/>
+        </w:rPr>
+        <w:t xml:space="preserve"> {</w:t>
+      </w:r>
+    </w:p>
+    <w:p>
+      <w:pPr>
+        <w:shd w:val="clear" w:color="auto" w:fill="1F1F1F"/>
+        <w:spacing w:before="0" w:after="0" w:line="360" w:lineRule="atLeast"/>
+        <w:rPr>
+          <w:rFonts w:ascii="Consolas" w:eastAsia="Times New Roman" w:hAnsi="Consolas" w:cs="Times New Roman"/>
+          <w:color w:val="CCCCCC"/>
+          <w:sz w:val="27"/>
+          <w:szCs w:val="27"/>
+        </w:rPr>
+      </w:pPr>
+      <w:r>
+        <w:rPr>
+          <w:rFonts w:ascii="Consolas" w:eastAsia="Times New Roman" w:hAnsi="Consolas" w:cs="Times New Roman"/>
+          <w:color w:val="CCCCCC"/>
+          <w:sz w:val="27"/>
+          <w:szCs w:val="27"/>
+        </w:rPr>
+        <w:t xml:space="preserve">  </w:t>
+      </w:r>
+      <w:proofErr w:type="gramStart"/>
+      <w:r>
+        <w:rPr>
+          <w:rFonts w:ascii="Consolas" w:eastAsia="Times New Roman" w:hAnsi="Consolas" w:cs="Times New Roman"/>
+          <w:color w:val="9CDCFE"/>
+          <w:sz w:val="27"/>
+          <w:szCs w:val="27"/>
+        </w:rPr>
+        <w:t>console</w:t>
+      </w:r>
+      <w:r>
+        <w:rPr>
+          <w:rFonts w:ascii="Consolas" w:eastAsia="Times New Roman" w:hAnsi="Consolas" w:cs="Times New Roman"/>
+          <w:color w:val="CCCCCC"/>
+          <w:sz w:val="27"/>
+          <w:szCs w:val="27"/>
+        </w:rPr>
+        <w:t>.</w:t>
+      </w:r>
+      <w:r>
+        <w:rPr>
+          <w:rFonts w:ascii="Consolas" w:eastAsia="Times New Roman" w:hAnsi="Consolas" w:cs="Times New Roman"/>
+          <w:color w:val="DCDCAA"/>
+          <w:sz w:val="27"/>
+          <w:szCs w:val="27"/>
+        </w:rPr>
+        <w:t>log</w:t>
+      </w:r>
+      <w:r>
+        <w:rPr>
+          <w:rFonts w:ascii="Consolas" w:eastAsia="Times New Roman" w:hAnsi="Consolas" w:cs="Times New Roman"/>
+          <w:color w:val="CCCCCC"/>
+          <w:sz w:val="27"/>
+          <w:szCs w:val="27"/>
+        </w:rPr>
+        <w:t>(</w:t>
+      </w:r>
+      <w:proofErr w:type="gramEnd"/>
+      <w:r>
+        <w:rPr>
+          <w:rFonts w:ascii="Consolas" w:eastAsia="Times New Roman" w:hAnsi="Consolas" w:cs="Times New Roman"/>
+          <w:color w:val="CE9178"/>
+          <w:sz w:val="27"/>
+          <w:szCs w:val="27"/>
+        </w:rPr>
+        <w:t>"listening on port "</w:t>
+      </w:r>
+      <w:r>
+        <w:rPr>
+          <w:rFonts w:ascii="Consolas" w:eastAsia="Times New Roman" w:hAnsi="Consolas" w:cs="Times New Roman"/>
+          <w:color w:val="CCCCCC"/>
+          <w:sz w:val="27"/>
+          <w:szCs w:val="27"/>
+        </w:rPr>
+        <w:t xml:space="preserve"> </w:t>
+      </w:r>
+      <w:r>
+        <w:rPr>
+          <w:rFonts w:ascii="Consolas" w:eastAsia="Times New Roman" w:hAnsi="Consolas" w:cs="Times New Roman"/>
+          <w:color w:val="D4D4D4"/>
+          <w:sz w:val="27"/>
+          <w:szCs w:val="27"/>
+        </w:rPr>
+        <w:t>+</w:t>
+      </w:r>
+      <w:r>
+        <w:rPr>
+          <w:rFonts w:ascii="Consolas" w:eastAsia="Times New Roman" w:hAnsi="Consolas" w:cs="Times New Roman"/>
+          <w:color w:val="CCCCCC"/>
+          <w:sz w:val="27"/>
+          <w:szCs w:val="27"/>
+        </w:rPr>
+        <w:t xml:space="preserve"> </w:t>
+      </w:r>
+      <w:r>
+        <w:rPr>
+          <w:rFonts w:ascii="Consolas" w:eastAsia="Times New Roman" w:hAnsi="Consolas" w:cs="Times New Roman"/>
+          <w:color w:val="4FC1FF"/>
+          <w:sz w:val="27"/>
+          <w:szCs w:val="27"/>
+        </w:rPr>
+        <w:t>port</w:t>
+      </w:r>
+      <w:r>
+        <w:rPr>
+          <w:rFonts w:ascii="Consolas" w:eastAsia="Times New Roman" w:hAnsi="Consolas" w:cs="Times New Roman"/>
+          <w:color w:val="CCCCCC"/>
+          <w:sz w:val="27"/>
+          <w:szCs w:val="27"/>
+        </w:rPr>
+        <w:t>);</w:t>
+      </w:r>
+    </w:p>
+    <w:p>
+      <w:pPr>
+        <w:shd w:val="clear" w:color="auto" w:fill="1F1F1F"/>
+        <w:spacing w:before="0" w:after="0" w:line="360" w:lineRule="atLeast"/>
+        <w:rPr>
+          <w:rFonts w:ascii="Consolas" w:eastAsia="Times New Roman" w:hAnsi="Consolas" w:cs="Times New Roman"/>
+          <w:color w:val="CCCCCC"/>
+          <w:sz w:val="27"/>
+          <w:szCs w:val="27"/>
+        </w:rPr>
+      </w:pPr>
+      <w:r>
+        <w:rPr>
+          <w:rFonts w:ascii="Consolas" w:eastAsia="Times New Roman" w:hAnsi="Consolas" w:cs="Times New Roman"/>
+          <w:color w:val="CCCCCC"/>
+          <w:sz w:val="27"/>
+          <w:szCs w:val="27"/>
+        </w:rPr>
+        <w:t>});</w:t>
+      </w:r>
+    </w:p>
+    <w:p>
+      <w:pPr>
+        <w:shd w:val="clear" w:color="auto" w:fill="1F1F1F"/>
+        <w:spacing w:before="0" w:after="0" w:line="360" w:lineRule="atLeast"/>
+        <w:rPr>
+          <w:rFonts w:ascii="Consolas" w:eastAsia="Times New Roman" w:hAnsi="Consolas" w:cs="Times New Roman"/>
+          <w:color w:val="CCCCCC"/>
+          <w:sz w:val="27"/>
+          <w:szCs w:val="27"/>
+        </w:rPr>
+      </w:pPr>
+    </w:p>
+    <w:p>
+      <w:pPr>
+        <w:shd w:val="clear" w:color="auto" w:fill="FFFFFF" w:themeFill="background1"/>
+        <w:spacing w:before="0" w:after="0" w:line="360" w:lineRule="atLeast"/>
+        <w:rPr>
+          <w:rFonts w:ascii="Consolas" w:eastAsia="Times New Roman" w:hAnsi="Consolas" w:cs="Times New Roman"/>
+          <w:color w:val="000000" w:themeColor="text1"/>
+          <w:sz w:val="24"/>
+          <w:szCs w:val="24"/>
+        </w:rPr>
+      </w:pPr>
+      <w:r>
+        <w:rPr>
+          <w:rFonts w:ascii="Consolas" w:eastAsia="Times New Roman" w:hAnsi="Consolas" w:cs="Times New Roman"/>
+          <w:color w:val="000000" w:themeColor="text1"/>
+          <w:sz w:val="24"/>
+          <w:szCs w:val="24"/>
+        </w:rPr>
+        <w:t>By handling error, express just throw this error into console but our express server will not crash</w:t>
+      </w:r>
+    </w:p>
+    <w:p>
+      <w:pPr>
+        <w:shd w:val="clear" w:color="auto" w:fill="FFFFFF" w:themeFill="background1"/>
+        <w:spacing w:before="0" w:after="0" w:line="360" w:lineRule="atLeast"/>
+        <w:rPr>
+          <w:rFonts w:ascii="Consolas" w:eastAsia="Times New Roman" w:hAnsi="Consolas" w:cs="Times New Roman"/>
+          <w:color w:val="000000" w:themeColor="text1"/>
+          <w:sz w:val="24"/>
+          <w:szCs w:val="24"/>
+        </w:rPr>
+      </w:pPr>
+      <w:r>
+        <w:rPr>
+          <w:rFonts w:ascii="Consolas" w:eastAsia="Times New Roman" w:hAnsi="Consolas" w:cs="Times New Roman"/>
+          <w:color w:val="000000" w:themeColor="text1"/>
+          <w:sz w:val="24"/>
+          <w:szCs w:val="24"/>
+        </w:rPr>
+        <w:t>If express</w:t>
+      </w:r>
+      <w:r>
+        <w:rPr>
+          <w:rFonts w:ascii="Consolas" w:eastAsia="Times New Roman" w:hAnsi="Consolas" w:cs="Times New Roman"/>
+          <w:color w:val="000000" w:themeColor="text1"/>
+          <w:sz w:val="24"/>
+          <w:szCs w:val="24"/>
+        </w:rPr>
+        <w:t xml:space="preserve"> get any</w:t>
+      </w:r>
+      <w:r>
+        <w:rPr>
+          <w:rFonts w:ascii="Consolas" w:eastAsia="Times New Roman" w:hAnsi="Consolas" w:cs="Times New Roman"/>
+          <w:color w:val="000000" w:themeColor="text1"/>
+          <w:sz w:val="24"/>
+          <w:szCs w:val="24"/>
+        </w:rPr>
+        <w:t xml:space="preserve"> synchronous error. It </w:t>
+      </w:r>
+      <w:proofErr w:type="gramStart"/>
+      <w:r>
+        <w:rPr>
+          <w:rFonts w:ascii="Consolas" w:eastAsia="Times New Roman" w:hAnsi="Consolas" w:cs="Times New Roman"/>
+          <w:color w:val="000000" w:themeColor="text1"/>
+          <w:sz w:val="24"/>
+          <w:szCs w:val="24"/>
+        </w:rPr>
+        <w:t>pass</w:t>
+      </w:r>
+      <w:proofErr w:type="gramEnd"/>
+      <w:r>
+        <w:rPr>
+          <w:rFonts w:ascii="Consolas" w:eastAsia="Times New Roman" w:hAnsi="Consolas" w:cs="Times New Roman"/>
+          <w:color w:val="000000" w:themeColor="text1"/>
+          <w:sz w:val="24"/>
+          <w:szCs w:val="24"/>
+        </w:rPr>
+        <w:t xml:space="preserve"> this error to the default error handling middleware.</w:t>
+      </w:r>
+      <w:r>
+        <w:rPr>
+          <w:rFonts w:ascii="Consolas" w:eastAsia="Times New Roman" w:hAnsi="Consolas" w:cs="Times New Roman"/>
+          <w:color w:val="000000" w:themeColor="text1"/>
+          <w:sz w:val="24"/>
+          <w:szCs w:val="24"/>
+        </w:rPr>
+        <w:t xml:space="preserve"> This error handling middleware invisible</w:t>
+      </w:r>
+      <w:r>
+        <w:rPr>
+          <w:rFonts w:ascii="Consolas" w:eastAsia="Times New Roman" w:hAnsi="Consolas" w:cs="Times New Roman"/>
+          <w:color w:val="000000" w:themeColor="text1"/>
+          <w:sz w:val="24"/>
+          <w:szCs w:val="24"/>
+        </w:rPr>
+        <w:t>.</w:t>
+      </w:r>
+      <w:r>
+        <w:rPr>
+          <w:rFonts w:ascii="Consolas" w:eastAsia="Times New Roman" w:hAnsi="Consolas" w:cs="Times New Roman"/>
+          <w:color w:val="000000" w:themeColor="text1"/>
+          <w:sz w:val="24"/>
+          <w:szCs w:val="24"/>
+        </w:rPr>
+        <w:t xml:space="preserve"> It </w:t>
+      </w:r>
+      <w:proofErr w:type="gramStart"/>
+      <w:r>
+        <w:rPr>
+          <w:rFonts w:ascii="Consolas" w:eastAsia="Times New Roman" w:hAnsi="Consolas" w:cs="Times New Roman"/>
+          <w:color w:val="000000" w:themeColor="text1"/>
+          <w:sz w:val="24"/>
+          <w:szCs w:val="24"/>
+        </w:rPr>
+        <w:t>print</w:t>
+      </w:r>
+      <w:proofErr w:type="gramEnd"/>
+      <w:r>
+        <w:rPr>
+          <w:rFonts w:ascii="Consolas" w:eastAsia="Times New Roman" w:hAnsi="Consolas" w:cs="Times New Roman"/>
+          <w:color w:val="000000" w:themeColor="text1"/>
+          <w:sz w:val="24"/>
+          <w:szCs w:val="24"/>
+        </w:rPr>
+        <w:t xml:space="preserve"> the stack tress.</w:t>
+      </w:r>
+    </w:p>
+    <w:p>
+      <w:pPr>
+        <w:shd w:val="clear" w:color="auto" w:fill="FFFFFF" w:themeFill="background1"/>
+        <w:spacing w:before="0" w:after="0" w:line="360" w:lineRule="atLeast"/>
+        <w:rPr>
+          <w:rFonts w:ascii="Consolas" w:eastAsia="Times New Roman" w:hAnsi="Consolas" w:cs="Times New Roman"/>
+          <w:color w:val="000000" w:themeColor="text1"/>
+          <w:sz w:val="24"/>
+          <w:szCs w:val="24"/>
+        </w:rPr>
+      </w:pPr>
+      <w:r>
+        <w:rPr>
+          <w:rFonts w:ascii="Consolas" w:eastAsia="Times New Roman" w:hAnsi="Consolas" w:cs="Times New Roman"/>
+          <w:color w:val="000000" w:themeColor="text1"/>
+          <w:sz w:val="24"/>
+          <w:szCs w:val="24"/>
+        </w:rPr>
+        <w:t>Note: if we want to create our own error middleware we need to override this default error handling middleware.</w:t>
+      </w:r>
+      <w:r>
+        <w:rPr>
+          <w:rFonts w:ascii="Consolas" w:eastAsia="Times New Roman" w:hAnsi="Consolas" w:cs="Times New Roman"/>
+          <w:color w:val="000000" w:themeColor="text1"/>
+          <w:sz w:val="24"/>
+          <w:szCs w:val="24"/>
+        </w:rPr>
+        <w:t xml:space="preserve"> </w:t>
+      </w:r>
+    </w:p>
+    <w:p>
+      <w:pPr>
+        <w:pStyle w:val="ListParagraph"/>
+        <w:numPr>
+          <w:ilvl w:val="0"/>
+          <w:numId w:val="1"/>
+        </w:numPr>
+        <w:shd w:val="clear" w:color="auto" w:fill="FFFFFF" w:themeFill="background1"/>
+        <w:spacing w:before="0" w:after="0" w:line="360" w:lineRule="atLeast"/>
+        <w:rPr>
+          <w:rFonts w:ascii="Consolas" w:eastAsia="Times New Roman" w:hAnsi="Consolas" w:cs="Times New Roman"/>
+          <w:color w:val="000000" w:themeColor="text1"/>
+          <w:sz w:val="24"/>
+          <w:szCs w:val="24"/>
+        </w:rPr>
+      </w:pPr>
+      <w:r>
+        <w:rPr>
+          <w:rFonts w:ascii="Consolas" w:eastAsia="Times New Roman" w:hAnsi="Consolas" w:cs="Times New Roman"/>
+          <w:color w:val="000000" w:themeColor="text1"/>
+          <w:sz w:val="24"/>
+          <w:szCs w:val="24"/>
+        </w:rPr>
+        <w:t>Must this overridden middleware need to write end of the server.</w:t>
+      </w:r>
+      <w:r>
+        <w:rPr>
+          <w:rFonts w:ascii="Consolas" w:eastAsia="Times New Roman" w:hAnsi="Consolas" w:cs="Times New Roman"/>
+          <w:color w:val="000000" w:themeColor="text1"/>
+          <w:sz w:val="24"/>
+          <w:szCs w:val="24"/>
+        </w:rPr>
+        <w:t xml:space="preserve"> When any error occurs then this middleware will be called.</w:t>
+      </w:r>
+      <w:r>
+        <w:rPr>
+          <w:rFonts w:ascii="Consolas" w:eastAsia="Times New Roman" w:hAnsi="Consolas" w:cs="Times New Roman"/>
+          <w:color w:val="000000" w:themeColor="text1"/>
+          <w:sz w:val="24"/>
+          <w:szCs w:val="24"/>
+        </w:rPr>
+        <w:t xml:space="preserve"> By </w:t>
+      </w:r>
+      <w:proofErr w:type="gramStart"/>
+      <w:r>
+        <w:rPr>
+          <w:rFonts w:ascii="Consolas" w:eastAsia="Times New Roman" w:hAnsi="Consolas" w:cs="Times New Roman"/>
+          <w:color w:val="000000" w:themeColor="text1"/>
+          <w:sz w:val="24"/>
+          <w:szCs w:val="24"/>
+        </w:rPr>
+        <w:t>default</w:t>
+      </w:r>
+      <w:proofErr w:type="gramEnd"/>
+      <w:r>
+        <w:rPr>
+          <w:rFonts w:ascii="Consolas" w:eastAsia="Times New Roman" w:hAnsi="Consolas" w:cs="Times New Roman"/>
+          <w:color w:val="000000" w:themeColor="text1"/>
+          <w:sz w:val="24"/>
+          <w:szCs w:val="24"/>
+        </w:rPr>
+        <w:t xml:space="preserve"> it send 200 status code.</w:t>
+      </w:r>
+      <w:r>
+        <w:rPr>
+          <w:rFonts w:ascii="Consolas" w:eastAsia="Times New Roman" w:hAnsi="Consolas" w:cs="Times New Roman"/>
+          <w:color w:val="000000" w:themeColor="text1"/>
+          <w:sz w:val="24"/>
+          <w:szCs w:val="24"/>
+        </w:rPr>
+        <w:t xml:space="preserve"> So manually we need to send status code 500.</w:t>
+      </w:r>
+    </w:p>
+    <w:p>
+      <w:pPr>
+        <w:shd w:val="clear" w:color="auto" w:fill="FFFFFF" w:themeFill="background1"/>
+        <w:spacing w:before="0" w:after="0" w:line="360" w:lineRule="atLeast"/>
+        <w:rPr>
+          <w:rFonts w:ascii="Consolas" w:eastAsia="Times New Roman" w:hAnsi="Consolas" w:cs="Times New Roman"/>
+          <w:color w:val="000000" w:themeColor="text1"/>
+          <w:sz w:val="24"/>
+          <w:szCs w:val="24"/>
+        </w:rPr>
+      </w:pPr>
+    </w:p>
+    <w:p>
+      <w:pPr>
+        <w:shd w:val="clear" w:color="auto" w:fill="FFFFFF" w:themeFill="background1"/>
+        <w:spacing w:before="0" w:after="0" w:line="360" w:lineRule="atLeast"/>
+        <w:rPr>
+          <w:rFonts w:ascii="Consolas" w:eastAsia="Times New Roman" w:hAnsi="Consolas" w:cs="Times New Roman"/>
+          <w:color w:val="000000" w:themeColor="text1"/>
+          <w:sz w:val="24"/>
+          <w:szCs w:val="24"/>
+        </w:rPr>
+      </w:pPr>
+    </w:p>
+    <w:p>
+      <w:pPr>
+        <w:shd w:val="clear" w:color="auto" w:fill="FFFFFF" w:themeFill="background1"/>
+        <w:spacing w:before="0" w:after="0" w:line="360" w:lineRule="atLeast"/>
+        <w:rPr>
+          <w:rFonts w:ascii="Consolas" w:eastAsia="Times New Roman" w:hAnsi="Consolas" w:cs="Times New Roman"/>
+          <w:color w:val="000000" w:themeColor="text1"/>
+          <w:sz w:val="24"/>
+          <w:szCs w:val="24"/>
+        </w:rPr>
+      </w:pPr>
+    </w:p>
+    <w:p>
+      <w:pPr>
+        <w:shd w:val="clear" w:color="auto" w:fill="FFFFFF" w:themeFill="background1"/>
+        <w:spacing w:before="0" w:after="0" w:line="360" w:lineRule="atLeast"/>
+        <w:rPr>
+          <w:rFonts w:ascii="Consolas" w:eastAsia="Times New Roman" w:hAnsi="Consolas" w:cs="Times New Roman"/>
+          <w:color w:val="000000" w:themeColor="text1"/>
+          <w:sz w:val="24"/>
+          <w:szCs w:val="24"/>
+        </w:rPr>
+      </w:pPr>
+    </w:p>
+    <w:p>
+      <w:pPr>
+        <w:shd w:val="clear" w:color="auto" w:fill="1F1F1F"/>
+        <w:spacing w:before="0" w:after="0" w:line="360" w:lineRule="atLeast"/>
+        <w:rPr>
+          <w:rFonts w:ascii="Consolas" w:eastAsia="Times New Roman" w:hAnsi="Consolas" w:cs="Times New Roman"/>
+          <w:color w:val="CCCCCC"/>
+          <w:sz w:val="27"/>
+          <w:szCs w:val="27"/>
+        </w:rPr>
+      </w:pPr>
+      <w:r>
+        <w:rPr>
+          <w:rFonts w:ascii="Consolas" w:eastAsia="Times New Roman" w:hAnsi="Consolas" w:cs="Times New Roman"/>
+          <w:color w:val="569CD6"/>
+          <w:sz w:val="27"/>
+          <w:szCs w:val="27"/>
+        </w:rPr>
+        <w:lastRenderedPageBreak/>
+        <w:t>const</w:t>
+      </w:r>
+      <w:r>
+        <w:rPr>
+          <w:rFonts w:ascii="Consolas" w:eastAsia="Times New Roman" w:hAnsi="Consolas" w:cs="Times New Roman"/>
+          <w:color w:val="CCCCCC"/>
+          <w:sz w:val="27"/>
+          <w:szCs w:val="27"/>
+        </w:rPr>
+        <w:t xml:space="preserve"> </w:t>
+      </w:r>
+      <w:r>
+        <w:rPr>
+          <w:rFonts w:ascii="Consolas" w:eastAsia="Times New Roman" w:hAnsi="Consolas" w:cs="Times New Roman"/>
+          <w:color w:val="DCDCAA"/>
+          <w:sz w:val="27"/>
+          <w:szCs w:val="27"/>
+        </w:rPr>
+        <w:t>express</w:t>
+      </w:r>
+      <w:r>
+        <w:rPr>
+          <w:rFonts w:ascii="Consolas" w:eastAsia="Times New Roman" w:hAnsi="Consolas" w:cs="Times New Roman"/>
+          <w:color w:val="CCCCCC"/>
+          <w:sz w:val="27"/>
+          <w:szCs w:val="27"/>
+        </w:rPr>
+        <w:t xml:space="preserve"> </w:t>
+      </w:r>
+      <w:r>
+        <w:rPr>
+          <w:rFonts w:ascii="Consolas" w:eastAsia="Times New Roman" w:hAnsi="Consolas" w:cs="Times New Roman"/>
+          <w:color w:val="D4D4D4"/>
+          <w:sz w:val="27"/>
+          <w:szCs w:val="27"/>
+        </w:rPr>
+        <w:t>=</w:t>
+      </w:r>
+      <w:r>
+        <w:rPr>
+          <w:rFonts w:ascii="Consolas" w:eastAsia="Times New Roman" w:hAnsi="Consolas" w:cs="Times New Roman"/>
+          <w:color w:val="CCCCCC"/>
+          <w:sz w:val="27"/>
+          <w:szCs w:val="27"/>
+        </w:rPr>
+        <w:t xml:space="preserve"> </w:t>
+      </w:r>
+      <w:r>
+        <w:rPr>
+          <w:rFonts w:ascii="Consolas" w:eastAsia="Times New Roman" w:hAnsi="Consolas" w:cs="Times New Roman"/>
+          <w:color w:val="DCDCAA"/>
+          <w:sz w:val="27"/>
+          <w:szCs w:val="27"/>
+        </w:rPr>
+        <w:t>require</w:t>
+      </w:r>
+      <w:r>
+        <w:rPr>
+          <w:rFonts w:ascii="Consolas" w:eastAsia="Times New Roman" w:hAnsi="Consolas" w:cs="Times New Roman"/>
+          <w:color w:val="CCCCCC"/>
+          <w:sz w:val="27"/>
+          <w:szCs w:val="27"/>
+        </w:rPr>
+        <w:t>(</w:t>
+      </w:r>
+      <w:r>
+        <w:rPr>
+          <w:rFonts w:ascii="Consolas" w:eastAsia="Times New Roman" w:hAnsi="Consolas" w:cs="Times New Roman"/>
+          <w:color w:val="CE9178"/>
+          <w:sz w:val="27"/>
+          <w:szCs w:val="27"/>
+        </w:rPr>
+        <w:t>"express"</w:t>
+      </w:r>
+      <w:r>
+        <w:rPr>
+          <w:rFonts w:ascii="Consolas" w:eastAsia="Times New Roman" w:hAnsi="Consolas" w:cs="Times New Roman"/>
+          <w:color w:val="CCCCCC"/>
+          <w:sz w:val="27"/>
+          <w:szCs w:val="27"/>
+        </w:rPr>
+        <w:t>);</w:t>
+      </w:r>
+    </w:p>
+    <w:p>
+      <w:pPr>
+        <w:shd w:val="clear" w:color="auto" w:fill="1F1F1F"/>
+        <w:spacing w:before="0" w:after="0" w:line="360" w:lineRule="atLeast"/>
+        <w:rPr>
+          <w:rFonts w:ascii="Consolas" w:eastAsia="Times New Roman" w:hAnsi="Consolas" w:cs="Times New Roman"/>
+          <w:color w:val="CCCCCC"/>
+          <w:sz w:val="27"/>
+          <w:szCs w:val="27"/>
+        </w:rPr>
+      </w:pPr>
+      <w:r>
+        <w:rPr>
+          <w:rFonts w:ascii="Consolas" w:eastAsia="Times New Roman" w:hAnsi="Consolas" w:cs="Times New Roman"/>
+          <w:color w:val="569CD6"/>
+          <w:sz w:val="27"/>
+          <w:szCs w:val="27"/>
+        </w:rPr>
+        <w:t>const</w:t>
+      </w:r>
+      <w:r>
+        <w:rPr>
+          <w:rFonts w:ascii="Consolas" w:eastAsia="Times New Roman" w:hAnsi="Consolas" w:cs="Times New Roman"/>
+          <w:color w:val="CCCCCC"/>
+          <w:sz w:val="27"/>
+          <w:szCs w:val="27"/>
+        </w:rPr>
+        <w:t xml:space="preserve"> </w:t>
+      </w:r>
+      <w:r>
+        <w:rPr>
+          <w:rFonts w:ascii="Consolas" w:eastAsia="Times New Roman" w:hAnsi="Consolas" w:cs="Times New Roman"/>
+          <w:color w:val="4FC1FF"/>
+          <w:sz w:val="27"/>
+          <w:szCs w:val="27"/>
+        </w:rPr>
+        <w:t>app</w:t>
+      </w:r>
+      <w:r>
+        <w:rPr>
+          <w:rFonts w:ascii="Consolas" w:eastAsia="Times New Roman" w:hAnsi="Consolas" w:cs="Times New Roman"/>
+          <w:color w:val="CCCCCC"/>
+          <w:sz w:val="27"/>
+          <w:szCs w:val="27"/>
+        </w:rPr>
+        <w:t xml:space="preserve"> </w:t>
+      </w:r>
+      <w:r>
+        <w:rPr>
+          <w:rFonts w:ascii="Consolas" w:eastAsia="Times New Roman" w:hAnsi="Consolas" w:cs="Times New Roman"/>
+          <w:color w:val="D4D4D4"/>
+          <w:sz w:val="27"/>
+          <w:szCs w:val="27"/>
+        </w:rPr>
+        <w:t>=</w:t>
+      </w:r>
+      <w:r>
+        <w:rPr>
+          <w:rFonts w:ascii="Consolas" w:eastAsia="Times New Roman" w:hAnsi="Consolas" w:cs="Times New Roman"/>
+          <w:color w:val="CCCCCC"/>
+          <w:sz w:val="27"/>
+          <w:szCs w:val="27"/>
+        </w:rPr>
+        <w:t xml:space="preserve"> </w:t>
+      </w:r>
+      <w:proofErr w:type="gramStart"/>
+      <w:r>
+        <w:rPr>
+          <w:rFonts w:ascii="Consolas" w:eastAsia="Times New Roman" w:hAnsi="Consolas" w:cs="Times New Roman"/>
+          <w:color w:val="DCDCAA"/>
+          <w:sz w:val="27"/>
+          <w:szCs w:val="27"/>
+        </w:rPr>
+        <w:t>express</w:t>
+      </w:r>
+      <w:r>
+        <w:rPr>
+          <w:rFonts w:ascii="Consolas" w:eastAsia="Times New Roman" w:hAnsi="Consolas" w:cs="Times New Roman"/>
+          <w:color w:val="CCCCCC"/>
+          <w:sz w:val="27"/>
+          <w:szCs w:val="27"/>
+        </w:rPr>
+        <w:t>(</w:t>
+      </w:r>
+      <w:proofErr w:type="gramEnd"/>
+      <w:r>
+        <w:rPr>
+          <w:rFonts w:ascii="Consolas" w:eastAsia="Times New Roman" w:hAnsi="Consolas" w:cs="Times New Roman"/>
+          <w:color w:val="CCCCCC"/>
+          <w:sz w:val="27"/>
+          <w:szCs w:val="27"/>
+        </w:rPr>
+        <w:t>);</w:t>
+      </w:r>
+    </w:p>
+    <w:p>
+      <w:pPr>
+        <w:shd w:val="clear" w:color="auto" w:fill="1F1F1F"/>
+        <w:spacing w:before="0" w:after="0" w:line="360" w:lineRule="atLeast"/>
+        <w:rPr>
+          <w:rFonts w:ascii="Consolas" w:eastAsia="Times New Roman" w:hAnsi="Consolas" w:cs="Times New Roman"/>
+          <w:color w:val="CCCCCC"/>
+          <w:sz w:val="27"/>
+          <w:szCs w:val="27"/>
+        </w:rPr>
+      </w:pPr>
+      <w:r>
+        <w:rPr>
+          <w:rFonts w:ascii="Consolas" w:eastAsia="Times New Roman" w:hAnsi="Consolas" w:cs="Times New Roman"/>
+          <w:color w:val="569CD6"/>
+          <w:sz w:val="27"/>
+          <w:szCs w:val="27"/>
+        </w:rPr>
+        <w:t>const</w:t>
+      </w:r>
+      <w:r>
+        <w:rPr>
+          <w:rFonts w:ascii="Consolas" w:eastAsia="Times New Roman" w:hAnsi="Consolas" w:cs="Times New Roman"/>
+          <w:color w:val="CCCCCC"/>
+          <w:sz w:val="27"/>
+          <w:szCs w:val="27"/>
+        </w:rPr>
+        <w:t xml:space="preserve"> </w:t>
+      </w:r>
+      <w:r>
+        <w:rPr>
+          <w:rFonts w:ascii="Consolas" w:eastAsia="Times New Roman" w:hAnsi="Consolas" w:cs="Times New Roman"/>
+          <w:color w:val="4FC1FF"/>
+          <w:sz w:val="27"/>
+          <w:szCs w:val="27"/>
+        </w:rPr>
+        <w:t>port</w:t>
+      </w:r>
+      <w:r>
+        <w:rPr>
+          <w:rFonts w:ascii="Consolas" w:eastAsia="Times New Roman" w:hAnsi="Consolas" w:cs="Times New Roman"/>
+          <w:color w:val="CCCCCC"/>
+          <w:sz w:val="27"/>
+          <w:szCs w:val="27"/>
+        </w:rPr>
+        <w:t xml:space="preserve"> </w:t>
+      </w:r>
+      <w:r>
+        <w:rPr>
+          <w:rFonts w:ascii="Consolas" w:eastAsia="Times New Roman" w:hAnsi="Consolas" w:cs="Times New Roman"/>
+          <w:color w:val="D4D4D4"/>
+          <w:sz w:val="27"/>
+          <w:szCs w:val="27"/>
+        </w:rPr>
+        <w:t>=</w:t>
+      </w:r>
+      <w:r>
+        <w:rPr>
+          <w:rFonts w:ascii="Consolas" w:eastAsia="Times New Roman" w:hAnsi="Consolas" w:cs="Times New Roman"/>
+          <w:color w:val="CCCCCC"/>
+          <w:sz w:val="27"/>
+          <w:szCs w:val="27"/>
+        </w:rPr>
+        <w:t xml:space="preserve"> </w:t>
+      </w:r>
+      <w:r>
+        <w:rPr>
+          <w:rFonts w:ascii="Consolas" w:eastAsia="Times New Roman" w:hAnsi="Consolas" w:cs="Times New Roman"/>
+          <w:color w:val="B5CEA8"/>
+          <w:sz w:val="27"/>
+          <w:szCs w:val="27"/>
+        </w:rPr>
+        <w:t>5000</w:t>
+      </w:r>
+      <w:r>
+        <w:rPr>
+          <w:rFonts w:ascii="Consolas" w:eastAsia="Times New Roman" w:hAnsi="Consolas" w:cs="Times New Roman"/>
+          <w:color w:val="CCCCCC"/>
+          <w:sz w:val="27"/>
+          <w:szCs w:val="27"/>
+        </w:rPr>
+        <w:t>;</w:t>
+      </w:r>
+    </w:p>
+    <w:p>
+      <w:pPr>
+        <w:shd w:val="clear" w:color="auto" w:fill="1F1F1F"/>
+        <w:spacing w:before="0" w:after="0" w:line="360" w:lineRule="atLeast"/>
+        <w:rPr>
+          <w:rFonts w:ascii="Consolas" w:eastAsia="Times New Roman" w:hAnsi="Consolas" w:cs="Times New Roman"/>
+          <w:color w:val="CCCCCC"/>
+          <w:sz w:val="27"/>
+          <w:szCs w:val="27"/>
+        </w:rPr>
+      </w:pPr>
+    </w:p>
+    <w:p>
+      <w:pPr>
+        <w:shd w:val="clear" w:color="auto" w:fill="1F1F1F"/>
+        <w:spacing w:before="0" w:after="0" w:line="360" w:lineRule="atLeast"/>
+        <w:rPr>
+          <w:rFonts w:ascii="Consolas" w:eastAsia="Times New Roman" w:hAnsi="Consolas" w:cs="Times New Roman"/>
+          <w:color w:val="CCCCCC"/>
+          <w:sz w:val="27"/>
+          <w:szCs w:val="27"/>
+        </w:rPr>
+      </w:pPr>
+      <w:proofErr w:type="spellStart"/>
+      <w:proofErr w:type="gramStart"/>
+      <w:r>
+        <w:rPr>
+          <w:rFonts w:ascii="Consolas" w:eastAsia="Times New Roman" w:hAnsi="Consolas" w:cs="Times New Roman"/>
+          <w:color w:val="4FC1FF"/>
+          <w:sz w:val="27"/>
+          <w:szCs w:val="27"/>
+        </w:rPr>
+        <w:t>app</w:t>
+      </w:r>
+      <w:r>
+        <w:rPr>
+          <w:rFonts w:ascii="Consolas" w:eastAsia="Times New Roman" w:hAnsi="Consolas" w:cs="Times New Roman"/>
+          <w:color w:val="CCCCCC"/>
+          <w:sz w:val="27"/>
+          <w:szCs w:val="27"/>
+        </w:rPr>
+        <w:t>.</w:t>
+      </w:r>
+      <w:r>
+        <w:rPr>
+          <w:rFonts w:ascii="Consolas" w:eastAsia="Times New Roman" w:hAnsi="Consolas" w:cs="Times New Roman"/>
+          <w:color w:val="DCDCAA"/>
+          <w:sz w:val="27"/>
+          <w:szCs w:val="27"/>
+        </w:rPr>
+        <w:t>get</w:t>
+      </w:r>
+      <w:proofErr w:type="spellEnd"/>
+      <w:r>
+        <w:rPr>
+          <w:rFonts w:ascii="Consolas" w:eastAsia="Times New Roman" w:hAnsi="Consolas" w:cs="Times New Roman"/>
+          <w:color w:val="CCCCCC"/>
+          <w:sz w:val="27"/>
+          <w:szCs w:val="27"/>
+        </w:rPr>
+        <w:t>(</w:t>
+      </w:r>
+      <w:proofErr w:type="gramEnd"/>
+      <w:r>
+        <w:rPr>
+          <w:rFonts w:ascii="Consolas" w:eastAsia="Times New Roman" w:hAnsi="Consolas" w:cs="Times New Roman"/>
+          <w:color w:val="CE9178"/>
+          <w:sz w:val="27"/>
+          <w:szCs w:val="27"/>
+        </w:rPr>
+        <w:t>"/"</w:t>
+      </w:r>
+      <w:r>
+        <w:rPr>
+          <w:rFonts w:ascii="Consolas" w:eastAsia="Times New Roman" w:hAnsi="Consolas" w:cs="Times New Roman"/>
+          <w:color w:val="CCCCCC"/>
+          <w:sz w:val="27"/>
+          <w:szCs w:val="27"/>
+        </w:rPr>
+        <w:t>, (</w:t>
+      </w:r>
+      <w:r>
+        <w:rPr>
+          <w:rFonts w:ascii="Consolas" w:eastAsia="Times New Roman" w:hAnsi="Consolas" w:cs="Times New Roman"/>
+          <w:color w:val="9CDCFE"/>
+          <w:sz w:val="27"/>
+          <w:szCs w:val="27"/>
+        </w:rPr>
+        <w:t>req</w:t>
+      </w:r>
+      <w:r>
+        <w:rPr>
+          <w:rFonts w:ascii="Consolas" w:eastAsia="Times New Roman" w:hAnsi="Consolas" w:cs="Times New Roman"/>
+          <w:color w:val="CCCCCC"/>
+          <w:sz w:val="27"/>
+          <w:szCs w:val="27"/>
+        </w:rPr>
+        <w:t xml:space="preserve">, </w:t>
+      </w:r>
+      <w:r>
+        <w:rPr>
+          <w:rFonts w:ascii="Consolas" w:eastAsia="Times New Roman" w:hAnsi="Consolas" w:cs="Times New Roman"/>
+          <w:color w:val="9CDCFE"/>
+          <w:sz w:val="27"/>
+          <w:szCs w:val="27"/>
+        </w:rPr>
+        <w:t>res</w:t>
+      </w:r>
+      <w:r>
+        <w:rPr>
+          <w:rFonts w:ascii="Consolas" w:eastAsia="Times New Roman" w:hAnsi="Consolas" w:cs="Times New Roman"/>
+          <w:color w:val="CCCCCC"/>
+          <w:sz w:val="27"/>
+          <w:szCs w:val="27"/>
+        </w:rPr>
+        <w:t xml:space="preserve">) </w:t>
+      </w:r>
+      <w:r>
+        <w:rPr>
+          <w:rFonts w:ascii="Consolas" w:eastAsia="Times New Roman" w:hAnsi="Consolas" w:cs="Times New Roman"/>
+          <w:color w:val="569CD6"/>
+          <w:sz w:val="27"/>
+          <w:szCs w:val="27"/>
+        </w:rPr>
+        <w:t>=&gt;</w:t>
+      </w:r>
+      <w:r>
+        <w:rPr>
+          <w:rFonts w:ascii="Consolas" w:eastAsia="Times New Roman" w:hAnsi="Consolas" w:cs="Times New Roman"/>
+          <w:color w:val="CCCCCC"/>
+          <w:sz w:val="27"/>
+          <w:szCs w:val="27"/>
+        </w:rPr>
+        <w:t xml:space="preserve"> {</w:t>
+      </w:r>
+    </w:p>
+    <w:p>
+      <w:pPr>
+        <w:shd w:val="clear" w:color="auto" w:fill="1F1F1F"/>
+        <w:spacing w:before="0" w:after="0" w:line="360" w:lineRule="atLeast"/>
+        <w:rPr>
+          <w:rFonts w:ascii="Consolas" w:eastAsia="Times New Roman" w:hAnsi="Consolas" w:cs="Times New Roman"/>
+          <w:color w:val="CCCCCC"/>
+          <w:sz w:val="27"/>
+          <w:szCs w:val="27"/>
+        </w:rPr>
+      </w:pPr>
+      <w:r>
+        <w:rPr>
+          <w:rFonts w:ascii="Consolas" w:eastAsia="Times New Roman" w:hAnsi="Consolas" w:cs="Times New Roman"/>
+          <w:color w:val="CCCCCC"/>
+          <w:sz w:val="27"/>
+          <w:szCs w:val="27"/>
+        </w:rPr>
+        <w:t xml:space="preserve">  </w:t>
+      </w:r>
+      <w:r>
+        <w:rPr>
+          <w:rFonts w:ascii="Consolas" w:eastAsia="Times New Roman" w:hAnsi="Consolas" w:cs="Times New Roman"/>
+          <w:color w:val="9CDCFE"/>
+          <w:sz w:val="27"/>
+          <w:szCs w:val="27"/>
+        </w:rPr>
+        <w:t>console</w:t>
+      </w:r>
+      <w:r>
+        <w:rPr>
+          <w:rFonts w:ascii="Consolas" w:eastAsia="Times New Roman" w:hAnsi="Consolas" w:cs="Times New Roman"/>
+          <w:color w:val="CCCCCC"/>
+          <w:sz w:val="27"/>
+          <w:szCs w:val="27"/>
+        </w:rPr>
+        <w:t>.</w:t>
+      </w:r>
+      <w:r>
+        <w:rPr>
+          <w:rFonts w:ascii="Consolas" w:eastAsia="Times New Roman" w:hAnsi="Consolas" w:cs="Times New Roman"/>
+          <w:color w:val="DCDCAA"/>
+          <w:sz w:val="27"/>
+          <w:szCs w:val="27"/>
+        </w:rPr>
+        <w:t>log</w:t>
+      </w:r>
+      <w:r>
+        <w:rPr>
+          <w:rFonts w:ascii="Consolas" w:eastAsia="Times New Roman" w:hAnsi="Consolas" w:cs="Times New Roman"/>
+          <w:color w:val="CCCCCC"/>
+          <w:sz w:val="27"/>
+          <w:szCs w:val="27"/>
+        </w:rPr>
+        <w:t>(</w:t>
+      </w:r>
+      <w:r>
+        <w:rPr>
+          <w:rFonts w:ascii="Consolas" w:eastAsia="Times New Roman" w:hAnsi="Consolas" w:cs="Times New Roman"/>
+          <w:color w:val="CE9178"/>
+          <w:sz w:val="27"/>
+          <w:szCs w:val="27"/>
+        </w:rPr>
+        <w:t>"this"</w:t>
+      </w:r>
+      <w:r>
+        <w:rPr>
+          <w:rFonts w:ascii="Consolas" w:eastAsia="Times New Roman" w:hAnsi="Consolas" w:cs="Times New Roman"/>
+          <w:color w:val="CCCCCC"/>
+          <w:sz w:val="27"/>
+          <w:szCs w:val="27"/>
+        </w:rPr>
+        <w:t>);</w:t>
+      </w:r>
+    </w:p>
+    <w:p>
+      <w:pPr>
+        <w:shd w:val="clear" w:color="auto" w:fill="1F1F1F"/>
+        <w:spacing w:before="0" w:after="0" w:line="360" w:lineRule="atLeast"/>
+        <w:rPr>
+          <w:rFonts w:ascii="Consolas" w:eastAsia="Times New Roman" w:hAnsi="Consolas" w:cs="Times New Roman"/>
+          <w:color w:val="CCCCCC"/>
+          <w:sz w:val="27"/>
+          <w:szCs w:val="27"/>
+        </w:rPr>
+      </w:pPr>
+      <w:r>
+        <w:rPr>
+          <w:rFonts w:ascii="Consolas" w:eastAsia="Times New Roman" w:hAnsi="Consolas" w:cs="Times New Roman"/>
+          <w:color w:val="CCCCCC"/>
+          <w:sz w:val="27"/>
+          <w:szCs w:val="27"/>
+        </w:rPr>
+        <w:t> </w:t>
+      </w:r>
+      <w:proofErr w:type="spellStart"/>
+      <w:proofErr w:type="gramStart"/>
+      <w:r>
+        <w:rPr>
+          <w:rFonts w:ascii="Consolas" w:eastAsia="Times New Roman" w:hAnsi="Consolas" w:cs="Times New Roman"/>
+          <w:color w:val="9CDCFE"/>
+          <w:sz w:val="27"/>
+          <w:szCs w:val="27"/>
+        </w:rPr>
+        <w:t>res</w:t>
+      </w:r>
+      <w:r>
+        <w:rPr>
+          <w:rFonts w:ascii="Consolas" w:eastAsia="Times New Roman" w:hAnsi="Consolas" w:cs="Times New Roman"/>
+          <w:color w:val="CCCCCC"/>
+          <w:sz w:val="27"/>
+          <w:szCs w:val="27"/>
+        </w:rPr>
+        <w:t>.</w:t>
+      </w:r>
+      <w:r>
+        <w:rPr>
+          <w:rFonts w:ascii="Consolas" w:eastAsia="Times New Roman" w:hAnsi="Consolas" w:cs="Times New Roman"/>
+          <w:color w:val="DCDCAA"/>
+          <w:sz w:val="27"/>
+          <w:szCs w:val="27"/>
+        </w:rPr>
+        <w:t>send</w:t>
+      </w:r>
+      <w:proofErr w:type="spellEnd"/>
+      <w:proofErr w:type="gramEnd"/>
+      <w:r>
+        <w:rPr>
+          <w:rFonts w:ascii="Consolas" w:eastAsia="Times New Roman" w:hAnsi="Consolas" w:cs="Times New Roman"/>
+          <w:color w:val="CCCCCC"/>
+          <w:sz w:val="27"/>
+          <w:szCs w:val="27"/>
+        </w:rPr>
+        <w:t>(</w:t>
+      </w:r>
+      <w:r>
+        <w:rPr>
+          <w:rFonts w:ascii="Consolas" w:eastAsia="Times New Roman" w:hAnsi="Consolas" w:cs="Times New Roman"/>
+          <w:color w:val="9CDCFE"/>
+          <w:sz w:val="27"/>
+          <w:szCs w:val="27"/>
+        </w:rPr>
+        <w:t>a</w:t>
+      </w:r>
+      <w:r>
+        <w:rPr>
+          <w:rFonts w:ascii="Consolas" w:eastAsia="Times New Roman" w:hAnsi="Consolas" w:cs="Times New Roman"/>
+          <w:color w:val="CCCCCC"/>
+          <w:sz w:val="27"/>
+          <w:szCs w:val="27"/>
+        </w:rPr>
+        <w:t>);</w:t>
+      </w:r>
+    </w:p>
+    <w:p>
+      <w:pPr>
+        <w:shd w:val="clear" w:color="auto" w:fill="1F1F1F"/>
+        <w:spacing w:before="0" w:after="0" w:line="360" w:lineRule="atLeast"/>
+        <w:rPr>
+          <w:rFonts w:ascii="Consolas" w:eastAsia="Times New Roman" w:hAnsi="Consolas" w:cs="Times New Roman"/>
+          <w:color w:val="CCCCCC"/>
+          <w:sz w:val="27"/>
+          <w:szCs w:val="27"/>
+        </w:rPr>
+      </w:pPr>
+      <w:r>
+        <w:rPr>
+          <w:rFonts w:ascii="Consolas" w:eastAsia="Times New Roman" w:hAnsi="Consolas" w:cs="Times New Roman"/>
+          <w:color w:val="CCCCCC"/>
+          <w:sz w:val="27"/>
+          <w:szCs w:val="27"/>
+        </w:rPr>
+        <w:t xml:space="preserve">  </w:t>
+      </w:r>
+      <w:r>
+        <w:rPr>
+          <w:rFonts w:ascii="Consolas" w:eastAsia="Times New Roman" w:hAnsi="Consolas" w:cs="Times New Roman"/>
+          <w:color w:val="6A9955"/>
+          <w:sz w:val="27"/>
+          <w:szCs w:val="27"/>
+        </w:rPr>
+        <w:t xml:space="preserve">//   throw new </w:t>
+      </w:r>
+      <w:proofErr w:type="gramStart"/>
+      <w:r>
+        <w:rPr>
+          <w:rFonts w:ascii="Consolas" w:eastAsia="Times New Roman" w:hAnsi="Consolas" w:cs="Times New Roman"/>
+          <w:color w:val="6A9955"/>
+          <w:sz w:val="27"/>
+          <w:szCs w:val="27"/>
+        </w:rPr>
+        <w:t>Error(</w:t>
+      </w:r>
+      <w:proofErr w:type="gramEnd"/>
+      <w:r>
+        <w:rPr>
+          <w:rFonts w:ascii="Consolas" w:eastAsia="Times New Roman" w:hAnsi="Consolas" w:cs="Times New Roman"/>
+          <w:color w:val="6A9955"/>
+          <w:sz w:val="27"/>
+          <w:szCs w:val="27"/>
+        </w:rPr>
+        <w:t>"Not implemented");</w:t>
+      </w:r>
+    </w:p>
+    <w:p>
+      <w:pPr>
+        <w:shd w:val="clear" w:color="auto" w:fill="1F1F1F"/>
+        <w:spacing w:before="0" w:after="0" w:line="360" w:lineRule="atLeast"/>
+        <w:rPr>
+          <w:rFonts w:ascii="Consolas" w:eastAsia="Times New Roman" w:hAnsi="Consolas" w:cs="Times New Roman"/>
+          <w:color w:val="CCCCCC"/>
+          <w:sz w:val="27"/>
+          <w:szCs w:val="27"/>
+        </w:rPr>
+      </w:pPr>
+      <w:r>
+        <w:rPr>
+          <w:rFonts w:ascii="Consolas" w:eastAsia="Times New Roman" w:hAnsi="Consolas" w:cs="Times New Roman"/>
+          <w:color w:val="CCCCCC"/>
+          <w:sz w:val="27"/>
+          <w:szCs w:val="27"/>
+        </w:rPr>
+        <w:t>});</w:t>
+      </w:r>
+    </w:p>
+    <w:p>
+      <w:pPr>
+        <w:shd w:val="clear" w:color="auto" w:fill="1F1F1F"/>
+        <w:spacing w:before="0" w:after="0" w:line="360" w:lineRule="atLeast"/>
+        <w:rPr>
+          <w:rFonts w:ascii="Consolas" w:eastAsia="Times New Roman" w:hAnsi="Consolas" w:cs="Times New Roman"/>
+          <w:color w:val="CCCCCC"/>
+          <w:sz w:val="27"/>
+          <w:szCs w:val="27"/>
+        </w:rPr>
+      </w:pPr>
+    </w:p>
+    <w:p>
+      <w:pPr>
+        <w:shd w:val="clear" w:color="auto" w:fill="1F1F1F"/>
+        <w:spacing w:before="0" w:after="0" w:line="360" w:lineRule="atLeast"/>
+        <w:rPr>
+          <w:rFonts w:ascii="Consolas" w:eastAsia="Times New Roman" w:hAnsi="Consolas" w:cs="Times New Roman"/>
+          <w:color w:val="CCCCCC"/>
+          <w:sz w:val="27"/>
+          <w:szCs w:val="27"/>
+        </w:rPr>
+      </w:pPr>
+      <w:r>
+        <w:rPr>
+          <w:rFonts w:ascii="Consolas" w:eastAsia="Times New Roman" w:hAnsi="Consolas" w:cs="Times New Roman"/>
+          <w:color w:val="6A9955"/>
+          <w:sz w:val="27"/>
+          <w:szCs w:val="27"/>
+        </w:rPr>
+        <w:t xml:space="preserve">// </w:t>
+      </w:r>
+      <w:proofErr w:type="spellStart"/>
+      <w:r>
+        <w:rPr>
+          <w:rFonts w:ascii="Consolas" w:eastAsia="Times New Roman" w:hAnsi="Consolas" w:cs="Times New Roman"/>
+          <w:color w:val="6A9955"/>
+          <w:sz w:val="27"/>
+          <w:szCs w:val="27"/>
+        </w:rPr>
+        <w:t>eror</w:t>
+      </w:r>
+      <w:proofErr w:type="spellEnd"/>
+      <w:r>
+        <w:rPr>
+          <w:rFonts w:ascii="Consolas" w:eastAsia="Times New Roman" w:hAnsi="Consolas" w:cs="Times New Roman"/>
+          <w:color w:val="6A9955"/>
+          <w:sz w:val="27"/>
+          <w:szCs w:val="27"/>
+        </w:rPr>
+        <w:t xml:space="preserve"> handling middleware overrides</w:t>
+      </w:r>
+    </w:p>
+    <w:p>
+      <w:pPr>
+        <w:shd w:val="clear" w:color="auto" w:fill="1F1F1F"/>
+        <w:spacing w:before="0" w:after="0" w:line="360" w:lineRule="atLeast"/>
+        <w:rPr>
+          <w:rFonts w:ascii="Consolas" w:eastAsia="Times New Roman" w:hAnsi="Consolas" w:cs="Times New Roman"/>
+          <w:color w:val="CCCCCC"/>
+          <w:sz w:val="27"/>
+          <w:szCs w:val="27"/>
+        </w:rPr>
+      </w:pPr>
+      <w:proofErr w:type="spellStart"/>
+      <w:proofErr w:type="gramStart"/>
+      <w:r>
+        <w:rPr>
+          <w:rFonts w:ascii="Consolas" w:eastAsia="Times New Roman" w:hAnsi="Consolas" w:cs="Times New Roman"/>
+          <w:color w:val="4FC1FF"/>
+          <w:sz w:val="27"/>
+          <w:szCs w:val="27"/>
+        </w:rPr>
+        <w:t>app</w:t>
+      </w:r>
+      <w:r>
+        <w:rPr>
+          <w:rFonts w:ascii="Consolas" w:eastAsia="Times New Roman" w:hAnsi="Consolas" w:cs="Times New Roman"/>
+          <w:color w:val="CCCCCC"/>
+          <w:sz w:val="27"/>
+          <w:szCs w:val="27"/>
+        </w:rPr>
+        <w:t>.</w:t>
+      </w:r>
+      <w:r>
+        <w:rPr>
+          <w:rFonts w:ascii="Consolas" w:eastAsia="Times New Roman" w:hAnsi="Consolas" w:cs="Times New Roman"/>
+          <w:color w:val="DCDCAA"/>
+          <w:sz w:val="27"/>
+          <w:szCs w:val="27"/>
+        </w:rPr>
+        <w:t>use</w:t>
+      </w:r>
+      <w:proofErr w:type="spellEnd"/>
+      <w:r>
+        <w:rPr>
+          <w:rFonts w:ascii="Consolas" w:eastAsia="Times New Roman" w:hAnsi="Consolas" w:cs="Times New Roman"/>
+          <w:color w:val="CCCCCC"/>
+          <w:sz w:val="27"/>
+          <w:szCs w:val="27"/>
+        </w:rPr>
+        <w:t>(</w:t>
+      </w:r>
+      <w:proofErr w:type="gramEnd"/>
+      <w:r>
+        <w:rPr>
+          <w:rFonts w:ascii="Consolas" w:eastAsia="Times New Roman" w:hAnsi="Consolas" w:cs="Times New Roman"/>
+          <w:color w:val="CCCCCC"/>
+          <w:sz w:val="27"/>
+          <w:szCs w:val="27"/>
+        </w:rPr>
+        <w:t>(</w:t>
+      </w:r>
+      <w:r>
+        <w:rPr>
+          <w:rFonts w:ascii="Consolas" w:eastAsia="Times New Roman" w:hAnsi="Consolas" w:cs="Times New Roman"/>
+          <w:color w:val="9CDCFE"/>
+          <w:sz w:val="27"/>
+          <w:szCs w:val="27"/>
+        </w:rPr>
+        <w:t>err</w:t>
+      </w:r>
+      <w:r>
+        <w:rPr>
+          <w:rFonts w:ascii="Consolas" w:eastAsia="Times New Roman" w:hAnsi="Consolas" w:cs="Times New Roman"/>
+          <w:color w:val="CCCCCC"/>
+          <w:sz w:val="27"/>
+          <w:szCs w:val="27"/>
+        </w:rPr>
+        <w:t xml:space="preserve">, </w:t>
+      </w:r>
+      <w:r>
+        <w:rPr>
+          <w:rFonts w:ascii="Consolas" w:eastAsia="Times New Roman" w:hAnsi="Consolas" w:cs="Times New Roman"/>
+          <w:color w:val="9CDCFE"/>
+          <w:sz w:val="27"/>
+          <w:szCs w:val="27"/>
+        </w:rPr>
+        <w:t>req</w:t>
+      </w:r>
+      <w:r>
+        <w:rPr>
+          <w:rFonts w:ascii="Consolas" w:eastAsia="Times New Roman" w:hAnsi="Consolas" w:cs="Times New Roman"/>
+          <w:color w:val="CCCCCC"/>
+          <w:sz w:val="27"/>
+          <w:szCs w:val="27"/>
+        </w:rPr>
+        <w:t xml:space="preserve">, </w:t>
+      </w:r>
+      <w:r>
+        <w:rPr>
+          <w:rFonts w:ascii="Consolas" w:eastAsia="Times New Roman" w:hAnsi="Consolas" w:cs="Times New Roman"/>
+          <w:color w:val="9CDCFE"/>
+          <w:sz w:val="27"/>
+          <w:szCs w:val="27"/>
+        </w:rPr>
+        <w:t>res</w:t>
+      </w:r>
+      <w:r>
+        <w:rPr>
+          <w:rFonts w:ascii="Consolas" w:eastAsia="Times New Roman" w:hAnsi="Consolas" w:cs="Times New Roman"/>
+          <w:color w:val="CCCCCC"/>
+          <w:sz w:val="27"/>
+          <w:szCs w:val="27"/>
+        </w:rPr>
+        <w:t xml:space="preserve">, </w:t>
+      </w:r>
+      <w:r>
+        <w:rPr>
+          <w:rFonts w:ascii="Consolas" w:eastAsia="Times New Roman" w:hAnsi="Consolas" w:cs="Times New Roman"/>
+          <w:color w:val="9CDCFE"/>
+          <w:sz w:val="27"/>
+          <w:szCs w:val="27"/>
+        </w:rPr>
+        <w:t>next</w:t>
+      </w:r>
+      <w:r>
+        <w:rPr>
+          <w:rFonts w:ascii="Consolas" w:eastAsia="Times New Roman" w:hAnsi="Consolas" w:cs="Times New Roman"/>
+          <w:color w:val="CCCCCC"/>
+          <w:sz w:val="27"/>
+          <w:szCs w:val="27"/>
+        </w:rPr>
+        <w:t xml:space="preserve">) </w:t>
+      </w:r>
+      <w:r>
+        <w:rPr>
+          <w:rFonts w:ascii="Consolas" w:eastAsia="Times New Roman" w:hAnsi="Consolas" w:cs="Times New Roman"/>
+          <w:color w:val="569CD6"/>
+          <w:sz w:val="27"/>
+          <w:szCs w:val="27"/>
+        </w:rPr>
+        <w:t>=&gt;</w:t>
+      </w:r>
+      <w:r>
+        <w:rPr>
+          <w:rFonts w:ascii="Consolas" w:eastAsia="Times New Roman" w:hAnsi="Consolas" w:cs="Times New Roman"/>
+          <w:color w:val="CCCCCC"/>
+          <w:sz w:val="27"/>
+          <w:szCs w:val="27"/>
+        </w:rPr>
+        <w:t xml:space="preserve"> {</w:t>
+      </w:r>
+    </w:p>
+    <w:p>
+      <w:pPr>
+        <w:shd w:val="clear" w:color="auto" w:fill="1F1F1F"/>
+        <w:spacing w:before="0" w:after="0" w:line="360" w:lineRule="atLeast"/>
+        <w:rPr>
+          <w:rFonts w:ascii="Consolas" w:eastAsia="Times New Roman" w:hAnsi="Consolas" w:cs="Times New Roman"/>
+          <w:color w:val="CCCCCC"/>
+          <w:sz w:val="27"/>
+          <w:szCs w:val="27"/>
+        </w:rPr>
+      </w:pPr>
+      <w:r>
+        <w:rPr>
+          <w:rFonts w:ascii="Consolas" w:eastAsia="Times New Roman" w:hAnsi="Consolas" w:cs="Times New Roman"/>
+          <w:color w:val="CCCCCC"/>
+          <w:sz w:val="27"/>
+          <w:szCs w:val="27"/>
+        </w:rPr>
+        <w:t xml:space="preserve">  </w:t>
+      </w:r>
+      <w:proofErr w:type="spellStart"/>
+      <w:proofErr w:type="gramStart"/>
+      <w:r>
+        <w:rPr>
+          <w:rFonts w:ascii="Consolas" w:eastAsia="Times New Roman" w:hAnsi="Consolas" w:cs="Times New Roman"/>
+          <w:color w:val="9CDCFE"/>
+          <w:sz w:val="27"/>
+          <w:szCs w:val="27"/>
+        </w:rPr>
+        <w:t>res</w:t>
+      </w:r>
+      <w:r>
+        <w:rPr>
+          <w:rFonts w:ascii="Consolas" w:eastAsia="Times New Roman" w:hAnsi="Consolas" w:cs="Times New Roman"/>
+          <w:color w:val="CCCCCC"/>
+          <w:sz w:val="27"/>
+          <w:szCs w:val="27"/>
+        </w:rPr>
+        <w:t>.</w:t>
+      </w:r>
+      <w:r>
+        <w:rPr>
+          <w:rFonts w:ascii="Consolas" w:eastAsia="Times New Roman" w:hAnsi="Consolas" w:cs="Times New Roman"/>
+          <w:color w:val="DCDCAA"/>
+          <w:sz w:val="27"/>
+          <w:szCs w:val="27"/>
+        </w:rPr>
+        <w:t>send</w:t>
+      </w:r>
+      <w:proofErr w:type="spellEnd"/>
+      <w:proofErr w:type="gramEnd"/>
+      <w:r>
+        <w:rPr>
+          <w:rFonts w:ascii="Consolas" w:eastAsia="Times New Roman" w:hAnsi="Consolas" w:cs="Times New Roman"/>
+          <w:color w:val="CCCCCC"/>
+          <w:sz w:val="27"/>
+          <w:szCs w:val="27"/>
+        </w:rPr>
+        <w:t>(</w:t>
+      </w:r>
+      <w:r>
+        <w:rPr>
+          <w:rFonts w:ascii="Consolas" w:eastAsia="Times New Roman" w:hAnsi="Consolas" w:cs="Times New Roman"/>
+          <w:color w:val="CE9178"/>
+          <w:sz w:val="27"/>
+          <w:szCs w:val="27"/>
+        </w:rPr>
+        <w:t xml:space="preserve">"this middleware called since error is </w:t>
+      </w:r>
+      <w:proofErr w:type="spellStart"/>
+      <w:r>
+        <w:rPr>
+          <w:rFonts w:ascii="Consolas" w:eastAsia="Times New Roman" w:hAnsi="Consolas" w:cs="Times New Roman"/>
+          <w:color w:val="CE9178"/>
+          <w:sz w:val="27"/>
+          <w:szCs w:val="27"/>
+        </w:rPr>
+        <w:t>occuring</w:t>
+      </w:r>
+      <w:proofErr w:type="spellEnd"/>
+      <w:r>
+        <w:rPr>
+          <w:rFonts w:ascii="Consolas" w:eastAsia="Times New Roman" w:hAnsi="Consolas" w:cs="Times New Roman"/>
+          <w:color w:val="CE9178"/>
+          <w:sz w:val="27"/>
+          <w:szCs w:val="27"/>
+        </w:rPr>
+        <w:t>"</w:t>
+      </w:r>
+      <w:r>
+        <w:rPr>
+          <w:rFonts w:ascii="Consolas" w:eastAsia="Times New Roman" w:hAnsi="Consolas" w:cs="Times New Roman"/>
+          <w:color w:val="CCCCCC"/>
+          <w:sz w:val="27"/>
+          <w:szCs w:val="27"/>
+        </w:rPr>
+        <w:t>);</w:t>
+      </w:r>
+    </w:p>
+    <w:p>
+      <w:pPr>
+        <w:shd w:val="clear" w:color="auto" w:fill="1F1F1F"/>
+        <w:spacing w:before="0" w:after="0" w:line="360" w:lineRule="atLeast"/>
+        <w:rPr>
+          <w:rFonts w:ascii="Consolas" w:eastAsia="Times New Roman" w:hAnsi="Consolas" w:cs="Times New Roman"/>
+          <w:color w:val="CCCCCC"/>
+          <w:sz w:val="27"/>
+          <w:szCs w:val="27"/>
+        </w:rPr>
+      </w:pPr>
+      <w:r>
+        <w:rPr>
+          <w:rFonts w:ascii="Consolas" w:eastAsia="Times New Roman" w:hAnsi="Consolas" w:cs="Times New Roman"/>
+          <w:color w:val="CCCCCC"/>
+          <w:sz w:val="27"/>
+          <w:szCs w:val="27"/>
+        </w:rPr>
+        <w:t xml:space="preserve">  </w:t>
+      </w:r>
+      <w:proofErr w:type="gramStart"/>
+      <w:r>
+        <w:rPr>
+          <w:rFonts w:ascii="Consolas" w:eastAsia="Times New Roman" w:hAnsi="Consolas" w:cs="Times New Roman"/>
+          <w:color w:val="9CDCFE"/>
+          <w:sz w:val="27"/>
+          <w:szCs w:val="27"/>
+        </w:rPr>
+        <w:t>console</w:t>
+      </w:r>
+      <w:r>
+        <w:rPr>
+          <w:rFonts w:ascii="Consolas" w:eastAsia="Times New Roman" w:hAnsi="Consolas" w:cs="Times New Roman"/>
+          <w:color w:val="CCCCCC"/>
+          <w:sz w:val="27"/>
+          <w:szCs w:val="27"/>
+        </w:rPr>
+        <w:t>.</w:t>
+      </w:r>
+      <w:r>
+        <w:rPr>
+          <w:rFonts w:ascii="Consolas" w:eastAsia="Times New Roman" w:hAnsi="Consolas" w:cs="Times New Roman"/>
+          <w:color w:val="DCDCAA"/>
+          <w:sz w:val="27"/>
+          <w:szCs w:val="27"/>
+        </w:rPr>
+        <w:t>log</w:t>
+      </w:r>
+      <w:r>
+        <w:rPr>
+          <w:rFonts w:ascii="Consolas" w:eastAsia="Times New Roman" w:hAnsi="Consolas" w:cs="Times New Roman"/>
+          <w:color w:val="CCCCCC"/>
+          <w:sz w:val="27"/>
+          <w:szCs w:val="27"/>
+        </w:rPr>
+        <w:t>(</w:t>
+      </w:r>
+      <w:proofErr w:type="gramEnd"/>
+      <w:r>
+        <w:rPr>
+          <w:rFonts w:ascii="Consolas" w:eastAsia="Times New Roman" w:hAnsi="Consolas" w:cs="Times New Roman"/>
+          <w:color w:val="CE9178"/>
+          <w:sz w:val="27"/>
+          <w:szCs w:val="27"/>
+        </w:rPr>
+        <w:t>"console. print"</w:t>
+      </w:r>
+      <w:r>
+        <w:rPr>
+          <w:rFonts w:ascii="Consolas" w:eastAsia="Times New Roman" w:hAnsi="Consolas" w:cs="Times New Roman"/>
+          <w:color w:val="CCCCCC"/>
+          <w:sz w:val="27"/>
+          <w:szCs w:val="27"/>
+        </w:rPr>
+        <w:t xml:space="preserve">, </w:t>
+      </w:r>
+      <w:r>
+        <w:rPr>
+          <w:rFonts w:ascii="Consolas" w:eastAsia="Times New Roman" w:hAnsi="Consolas" w:cs="Times New Roman"/>
+          <w:color w:val="9CDCFE"/>
+          <w:sz w:val="27"/>
+          <w:szCs w:val="27"/>
+        </w:rPr>
+        <w:t>err</w:t>
+      </w:r>
+      <w:r>
+        <w:rPr>
+          <w:rFonts w:ascii="Consolas" w:eastAsia="Times New Roman" w:hAnsi="Consolas" w:cs="Times New Roman"/>
+          <w:color w:val="CCCCCC"/>
+          <w:sz w:val="27"/>
+          <w:szCs w:val="27"/>
+        </w:rPr>
+        <w:t>);</w:t>
+      </w:r>
+    </w:p>
+    <w:p>
+      <w:pPr>
+        <w:shd w:val="clear" w:color="auto" w:fill="1F1F1F"/>
+        <w:spacing w:before="0" w:after="0" w:line="360" w:lineRule="atLeast"/>
+        <w:rPr>
+          <w:rFonts w:ascii="Consolas" w:eastAsia="Times New Roman" w:hAnsi="Consolas" w:cs="Times New Roman"/>
+          <w:color w:val="CCCCCC"/>
+          <w:sz w:val="27"/>
+          <w:szCs w:val="27"/>
+        </w:rPr>
+      </w:pPr>
+      <w:r>
+        <w:rPr>
+          <w:rFonts w:ascii="Consolas" w:eastAsia="Times New Roman" w:hAnsi="Consolas" w:cs="Times New Roman"/>
+          <w:color w:val="CCCCCC"/>
+          <w:sz w:val="27"/>
+          <w:szCs w:val="27"/>
+        </w:rPr>
+        <w:t>});</w:t>
+      </w:r>
+    </w:p>
+    <w:p>
+      <w:pPr>
+        <w:shd w:val="clear" w:color="auto" w:fill="1F1F1F"/>
+        <w:spacing w:before="0" w:after="0" w:line="360" w:lineRule="atLeast"/>
+        <w:rPr>
+          <w:rFonts w:ascii="Consolas" w:eastAsia="Times New Roman" w:hAnsi="Consolas" w:cs="Times New Roman"/>
+          <w:color w:val="CCCCCC"/>
+          <w:sz w:val="27"/>
+          <w:szCs w:val="27"/>
+        </w:rPr>
+      </w:pPr>
+      <w:proofErr w:type="spellStart"/>
+      <w:proofErr w:type="gramStart"/>
+      <w:r>
+        <w:rPr>
+          <w:rFonts w:ascii="Consolas" w:eastAsia="Times New Roman" w:hAnsi="Consolas" w:cs="Times New Roman"/>
+          <w:color w:val="4FC1FF"/>
+          <w:sz w:val="27"/>
+          <w:szCs w:val="27"/>
+        </w:rPr>
+        <w:t>app</w:t>
+      </w:r>
+      <w:r>
+        <w:rPr>
+          <w:rFonts w:ascii="Consolas" w:eastAsia="Times New Roman" w:hAnsi="Consolas" w:cs="Times New Roman"/>
+          <w:color w:val="CCCCCC"/>
+          <w:sz w:val="27"/>
+          <w:szCs w:val="27"/>
+        </w:rPr>
+        <w:t>.</w:t>
+      </w:r>
+      <w:r>
+        <w:rPr>
+          <w:rFonts w:ascii="Consolas" w:eastAsia="Times New Roman" w:hAnsi="Consolas" w:cs="Times New Roman"/>
+          <w:color w:val="DCDCAA"/>
+          <w:sz w:val="27"/>
+          <w:szCs w:val="27"/>
+        </w:rPr>
+        <w:t>listen</w:t>
+      </w:r>
+      <w:proofErr w:type="spellEnd"/>
+      <w:proofErr w:type="gramEnd"/>
+      <w:r>
+        <w:rPr>
+          <w:rFonts w:ascii="Consolas" w:eastAsia="Times New Roman" w:hAnsi="Consolas" w:cs="Times New Roman"/>
+          <w:color w:val="CCCCCC"/>
+          <w:sz w:val="27"/>
+          <w:szCs w:val="27"/>
+        </w:rPr>
+        <w:t>(</w:t>
+      </w:r>
+      <w:r>
+        <w:rPr>
+          <w:rFonts w:ascii="Consolas" w:eastAsia="Times New Roman" w:hAnsi="Consolas" w:cs="Times New Roman"/>
+          <w:color w:val="4FC1FF"/>
+          <w:sz w:val="27"/>
+          <w:szCs w:val="27"/>
+        </w:rPr>
+        <w:t>port</w:t>
+      </w:r>
+      <w:r>
+        <w:rPr>
+          <w:rFonts w:ascii="Consolas" w:eastAsia="Times New Roman" w:hAnsi="Consolas" w:cs="Times New Roman"/>
+          <w:color w:val="CCCCCC"/>
+          <w:sz w:val="27"/>
+          <w:szCs w:val="27"/>
+        </w:rPr>
+        <w:t xml:space="preserve">, () </w:t>
+      </w:r>
+      <w:r>
+        <w:rPr>
+          <w:rFonts w:ascii="Consolas" w:eastAsia="Times New Roman" w:hAnsi="Consolas" w:cs="Times New Roman"/>
+          <w:color w:val="569CD6"/>
+          <w:sz w:val="27"/>
+          <w:szCs w:val="27"/>
+        </w:rPr>
+        <w:t>=&gt;</w:t>
+      </w:r>
+      <w:r>
+        <w:rPr>
+          <w:rFonts w:ascii="Consolas" w:eastAsia="Times New Roman" w:hAnsi="Consolas" w:cs="Times New Roman"/>
+          <w:color w:val="CCCCCC"/>
+          <w:sz w:val="27"/>
+          <w:szCs w:val="27"/>
+        </w:rPr>
+        <w:t xml:space="preserve"> {</w:t>
+      </w:r>
+    </w:p>
+    <w:p>
+      <w:pPr>
+        <w:shd w:val="clear" w:color="auto" w:fill="1F1F1F"/>
+        <w:spacing w:before="0" w:after="0" w:line="360" w:lineRule="atLeast"/>
+        <w:rPr>
+          <w:rFonts w:ascii="Consolas" w:eastAsia="Times New Roman" w:hAnsi="Consolas" w:cs="Times New Roman"/>
+          <w:color w:val="CCCCCC"/>
+          <w:sz w:val="27"/>
+          <w:szCs w:val="27"/>
+        </w:rPr>
+      </w:pPr>
+      <w:r>
+        <w:rPr>
+          <w:rFonts w:ascii="Consolas" w:eastAsia="Times New Roman" w:hAnsi="Consolas" w:cs="Times New Roman"/>
+          <w:color w:val="CCCCCC"/>
+          <w:sz w:val="27"/>
+          <w:szCs w:val="27"/>
+        </w:rPr>
+        <w:t xml:space="preserve">  </w:t>
+      </w:r>
+      <w:proofErr w:type="gramStart"/>
+      <w:r>
+        <w:rPr>
+          <w:rFonts w:ascii="Consolas" w:eastAsia="Times New Roman" w:hAnsi="Consolas" w:cs="Times New Roman"/>
+          <w:color w:val="9CDCFE"/>
+          <w:sz w:val="27"/>
+          <w:szCs w:val="27"/>
+        </w:rPr>
+        <w:t>console</w:t>
+      </w:r>
+      <w:r>
+        <w:rPr>
+          <w:rFonts w:ascii="Consolas" w:eastAsia="Times New Roman" w:hAnsi="Consolas" w:cs="Times New Roman"/>
+          <w:color w:val="CCCCCC"/>
+          <w:sz w:val="27"/>
+          <w:szCs w:val="27"/>
+        </w:rPr>
+        <w:t>.</w:t>
+      </w:r>
+      <w:r>
+        <w:rPr>
+          <w:rFonts w:ascii="Consolas" w:eastAsia="Times New Roman" w:hAnsi="Consolas" w:cs="Times New Roman"/>
+          <w:color w:val="DCDCAA"/>
+          <w:sz w:val="27"/>
+          <w:szCs w:val="27"/>
+        </w:rPr>
+        <w:t>log</w:t>
+      </w:r>
+      <w:r>
+        <w:rPr>
+          <w:rFonts w:ascii="Consolas" w:eastAsia="Times New Roman" w:hAnsi="Consolas" w:cs="Times New Roman"/>
+          <w:color w:val="CCCCCC"/>
+          <w:sz w:val="27"/>
+          <w:szCs w:val="27"/>
+        </w:rPr>
+        <w:t>(</w:t>
+      </w:r>
+      <w:proofErr w:type="gramEnd"/>
+      <w:r>
+        <w:rPr>
+          <w:rFonts w:ascii="Consolas" w:eastAsia="Times New Roman" w:hAnsi="Consolas" w:cs="Times New Roman"/>
+          <w:color w:val="CE9178"/>
+          <w:sz w:val="27"/>
+          <w:szCs w:val="27"/>
+        </w:rPr>
+        <w:t>"listening on port "</w:t>
+      </w:r>
+      <w:r>
+        <w:rPr>
+          <w:rFonts w:ascii="Consolas" w:eastAsia="Times New Roman" w:hAnsi="Consolas" w:cs="Times New Roman"/>
+          <w:color w:val="CCCCCC"/>
+          <w:sz w:val="27"/>
+          <w:szCs w:val="27"/>
+        </w:rPr>
+        <w:t xml:space="preserve"> </w:t>
+      </w:r>
+      <w:r>
+        <w:rPr>
+          <w:rFonts w:ascii="Consolas" w:eastAsia="Times New Roman" w:hAnsi="Consolas" w:cs="Times New Roman"/>
+          <w:color w:val="D4D4D4"/>
+          <w:sz w:val="27"/>
+          <w:szCs w:val="27"/>
+        </w:rPr>
+        <w:t>+</w:t>
+      </w:r>
+      <w:r>
+        <w:rPr>
+          <w:rFonts w:ascii="Consolas" w:eastAsia="Times New Roman" w:hAnsi="Consolas" w:cs="Times New Roman"/>
+          <w:color w:val="CCCCCC"/>
+          <w:sz w:val="27"/>
+          <w:szCs w:val="27"/>
+        </w:rPr>
+        <w:t xml:space="preserve"> </w:t>
+      </w:r>
+      <w:r>
+        <w:rPr>
+          <w:rFonts w:ascii="Consolas" w:eastAsia="Times New Roman" w:hAnsi="Consolas" w:cs="Times New Roman"/>
+          <w:color w:val="4FC1FF"/>
+          <w:sz w:val="27"/>
+          <w:szCs w:val="27"/>
+        </w:rPr>
+        <w:t>port</w:t>
+      </w:r>
+      <w:r>
+        <w:rPr>
+          <w:rFonts w:ascii="Consolas" w:eastAsia="Times New Roman" w:hAnsi="Consolas" w:cs="Times New Roman"/>
+          <w:color w:val="CCCCCC"/>
+          <w:sz w:val="27"/>
+          <w:szCs w:val="27"/>
+        </w:rPr>
+        <w:t>);</w:t>
+      </w:r>
+    </w:p>
+    <w:p>
+      <w:pPr>
+        <w:shd w:val="clear" w:color="auto" w:fill="1F1F1F"/>
+        <w:spacing w:before="0" w:after="0" w:line="360" w:lineRule="atLeast"/>
+        <w:rPr>
+          <w:rFonts w:ascii="Consolas" w:eastAsia="Times New Roman" w:hAnsi="Consolas" w:cs="Times New Roman"/>
+          <w:color w:val="CCCCCC"/>
+          <w:sz w:val="27"/>
+          <w:szCs w:val="27"/>
+        </w:rPr>
+      </w:pPr>
+      <w:r>
+        <w:rPr>
+          <w:rFonts w:ascii="Consolas" w:eastAsia="Times New Roman" w:hAnsi="Consolas" w:cs="Times New Roman"/>
+          <w:color w:val="CCCCCC"/>
+          <w:sz w:val="27"/>
+          <w:szCs w:val="27"/>
+        </w:rPr>
+        <w:t>});</w:t>
+      </w:r>
+    </w:p>
+    <w:p>
+      <w:pPr>
+        <w:shd w:val="clear" w:color="auto" w:fill="FFFFFF" w:themeFill="background1"/>
+        <w:spacing w:before="0" w:after="0" w:line="360" w:lineRule="atLeast"/>
+        <w:rPr>
+          <w:rFonts w:ascii="Consolas" w:eastAsia="Times New Roman" w:hAnsi="Consolas" w:cs="Times New Roman"/>
+          <w:color w:val="000000" w:themeColor="text1"/>
+          <w:sz w:val="24"/>
+          <w:szCs w:val="24"/>
+        </w:rPr>
+      </w:pPr>
+      <w:r>
+        <w:rPr>
+          <w:rFonts w:ascii="Consolas" w:eastAsia="Times New Roman" w:hAnsi="Consolas" w:cs="Times New Roman"/>
+          <w:color w:val="000000" w:themeColor="text1"/>
+          <w:sz w:val="24"/>
+          <w:szCs w:val="24"/>
+        </w:rPr>
+        <w:t xml:space="preserve">In </w:t>
+      </w:r>
+      <w:proofErr w:type="spellStart"/>
+      <w:r>
+        <w:rPr>
+          <w:rFonts w:ascii="Consolas" w:eastAsia="Times New Roman" w:hAnsi="Consolas" w:cs="Times New Roman"/>
+          <w:color w:val="000000" w:themeColor="text1"/>
+          <w:sz w:val="24"/>
+          <w:szCs w:val="24"/>
+        </w:rPr>
+        <w:t>app.get</w:t>
+      </w:r>
+      <w:proofErr w:type="spellEnd"/>
+      <w:r>
+        <w:rPr>
+          <w:rFonts w:ascii="Consolas" w:eastAsia="Times New Roman" w:hAnsi="Consolas" w:cs="Times New Roman"/>
+          <w:color w:val="000000" w:themeColor="text1"/>
+          <w:sz w:val="24"/>
+          <w:szCs w:val="24"/>
+        </w:rPr>
+        <w:t xml:space="preserve"> route we send a variable a. but a is not define in this </w:t>
+      </w:r>
+      <w:proofErr w:type="spellStart"/>
+      <w:r>
+        <w:rPr>
+          <w:rFonts w:ascii="Consolas" w:eastAsia="Times New Roman" w:hAnsi="Consolas" w:cs="Times New Roman"/>
+          <w:color w:val="000000" w:themeColor="text1"/>
+          <w:sz w:val="24"/>
+          <w:szCs w:val="24"/>
+        </w:rPr>
+        <w:t>api</w:t>
+      </w:r>
+      <w:proofErr w:type="spellEnd"/>
+      <w:r>
+        <w:rPr>
+          <w:rFonts w:ascii="Consolas" w:eastAsia="Times New Roman" w:hAnsi="Consolas" w:cs="Times New Roman"/>
+          <w:color w:val="000000" w:themeColor="text1"/>
+          <w:sz w:val="24"/>
+          <w:szCs w:val="24"/>
+        </w:rPr>
+        <w:t xml:space="preserve"> route.so it should </w:t>
+      </w:r>
+      <w:proofErr w:type="spellStart"/>
+      <w:proofErr w:type="gramStart"/>
+      <w:r>
+        <w:rPr>
+          <w:rFonts w:ascii="Consolas" w:eastAsia="Times New Roman" w:hAnsi="Consolas" w:cs="Times New Roman"/>
+          <w:color w:val="000000" w:themeColor="text1"/>
+          <w:sz w:val="24"/>
+          <w:szCs w:val="24"/>
+        </w:rPr>
+        <w:t>gives</w:t>
+      </w:r>
+      <w:proofErr w:type="spellEnd"/>
+      <w:proofErr w:type="gramEnd"/>
+      <w:r>
+        <w:rPr>
+          <w:rFonts w:ascii="Consolas" w:eastAsia="Times New Roman" w:hAnsi="Consolas" w:cs="Times New Roman"/>
+          <w:color w:val="000000" w:themeColor="text1"/>
+          <w:sz w:val="24"/>
+          <w:szCs w:val="24"/>
+        </w:rPr>
+        <w:t xml:space="preserve"> us error by default in the console. But already we have </w:t>
+      </w:r>
+      <w:proofErr w:type="gramStart"/>
+      <w:r>
+        <w:rPr>
+          <w:rFonts w:ascii="Consolas" w:eastAsia="Times New Roman" w:hAnsi="Consolas" w:cs="Times New Roman"/>
+          <w:color w:val="000000" w:themeColor="text1"/>
+          <w:sz w:val="24"/>
+          <w:szCs w:val="24"/>
+        </w:rPr>
+        <w:t>override</w:t>
+      </w:r>
+      <w:proofErr w:type="gramEnd"/>
+      <w:r>
+        <w:rPr>
+          <w:rFonts w:ascii="Consolas" w:eastAsia="Times New Roman" w:hAnsi="Consolas" w:cs="Times New Roman"/>
+          <w:color w:val="000000" w:themeColor="text1"/>
+          <w:sz w:val="24"/>
+          <w:szCs w:val="24"/>
+        </w:rPr>
+        <w:t xml:space="preserve"> this error handling route.</w:t>
+      </w:r>
+      <w:r>
+        <w:rPr>
+          <w:rFonts w:ascii="Consolas" w:eastAsia="Times New Roman" w:hAnsi="Consolas" w:cs="Times New Roman"/>
+          <w:color w:val="000000" w:themeColor="text1"/>
+          <w:sz w:val="24"/>
+          <w:szCs w:val="24"/>
+        </w:rPr>
+        <w:t xml:space="preserve"> </w:t>
+      </w:r>
+      <w:proofErr w:type="gramStart"/>
+      <w:r>
+        <w:rPr>
+          <w:rFonts w:ascii="Consolas" w:eastAsia="Times New Roman" w:hAnsi="Consolas" w:cs="Times New Roman"/>
+          <w:color w:val="000000" w:themeColor="text1"/>
+          <w:sz w:val="24"/>
+          <w:szCs w:val="24"/>
+        </w:rPr>
+        <w:t>So</w:t>
+      </w:r>
+      <w:proofErr w:type="gramEnd"/>
+      <w:r>
+        <w:rPr>
+          <w:rFonts w:ascii="Consolas" w:eastAsia="Times New Roman" w:hAnsi="Consolas" w:cs="Times New Roman"/>
+          <w:color w:val="000000" w:themeColor="text1"/>
+          <w:sz w:val="24"/>
+          <w:szCs w:val="24"/>
+        </w:rPr>
+        <w:t xml:space="preserve"> whatever we write in this middleware that will show in the console. We can write our own error message or error code.</w:t>
+      </w:r>
+    </w:p>
+    <w:p>
+      <w:pPr>
+        <w:shd w:val="clear" w:color="auto" w:fill="FFFFFF" w:themeFill="background1"/>
+        <w:spacing w:before="0" w:after="0" w:line="360" w:lineRule="atLeast"/>
+        <w:rPr>
+          <w:rFonts w:ascii="Consolas" w:eastAsia="Times New Roman" w:hAnsi="Consolas" w:cs="Times New Roman"/>
+          <w:color w:val="000000" w:themeColor="text1"/>
+          <w:sz w:val="24"/>
+          <w:szCs w:val="24"/>
+        </w:rPr>
+      </w:pPr>
+    </w:p>
+    <w:p>
+      <w:pPr>
+        <w:shd w:val="clear" w:color="auto" w:fill="FFFFFF" w:themeFill="background1"/>
+        <w:spacing w:before="0" w:after="0" w:line="360" w:lineRule="atLeast"/>
+        <w:rPr>
+          <w:rFonts w:ascii="Consolas" w:eastAsia="Times New Roman" w:hAnsi="Consolas" w:cs="Times New Roman"/>
+          <w:color w:val="000000" w:themeColor="text1"/>
+          <w:sz w:val="24"/>
+          <w:szCs w:val="24"/>
+        </w:rPr>
+      </w:pPr>
+      <w:r>
+        <w:rPr>
+          <w:rFonts w:ascii="Consolas" w:eastAsia="Times New Roman" w:hAnsi="Consolas" w:cs="Times New Roman"/>
+          <w:color w:val="000000" w:themeColor="text1"/>
+          <w:sz w:val="24"/>
+          <w:szCs w:val="24"/>
+        </w:rPr>
+        <w:t xml:space="preserve">By overriding error handling </w:t>
+      </w:r>
+      <w:proofErr w:type="gramStart"/>
+      <w:r>
+        <w:rPr>
+          <w:rFonts w:ascii="Consolas" w:eastAsia="Times New Roman" w:hAnsi="Consolas" w:cs="Times New Roman"/>
+          <w:color w:val="000000" w:themeColor="text1"/>
+          <w:sz w:val="24"/>
+          <w:szCs w:val="24"/>
+        </w:rPr>
+        <w:t>middleware</w:t>
+      </w:r>
+      <w:proofErr w:type="gramEnd"/>
+      <w:r>
+        <w:rPr>
+          <w:rFonts w:ascii="Consolas" w:eastAsia="Times New Roman" w:hAnsi="Consolas" w:cs="Times New Roman"/>
+          <w:color w:val="000000" w:themeColor="text1"/>
+          <w:sz w:val="24"/>
+          <w:szCs w:val="24"/>
+        </w:rPr>
+        <w:t xml:space="preserve"> we can now easily receive any error and can modify error message.</w:t>
+      </w:r>
+      <w:r>
+        <w:rPr>
+          <w:rFonts w:ascii="Consolas" w:eastAsia="Times New Roman" w:hAnsi="Consolas" w:cs="Times New Roman"/>
+          <w:color w:val="000000" w:themeColor="text1"/>
+          <w:sz w:val="24"/>
+          <w:szCs w:val="24"/>
+        </w:rPr>
+        <w:t xml:space="preserve"> We can send error message or status code to the client when error will be </w:t>
+      </w:r>
+      <w:proofErr w:type="gramStart"/>
+      <w:r>
+        <w:rPr>
+          <w:rFonts w:ascii="Consolas" w:eastAsia="Times New Roman" w:hAnsi="Consolas" w:cs="Times New Roman"/>
+          <w:color w:val="000000" w:themeColor="text1"/>
+          <w:sz w:val="24"/>
+          <w:szCs w:val="24"/>
+        </w:rPr>
+        <w:t>occur</w:t>
+      </w:r>
+      <w:proofErr w:type="gramEnd"/>
+      <w:r>
+        <w:rPr>
+          <w:rFonts w:ascii="Consolas" w:eastAsia="Times New Roman" w:hAnsi="Consolas" w:cs="Times New Roman"/>
+          <w:color w:val="000000" w:themeColor="text1"/>
+          <w:sz w:val="24"/>
+          <w:szCs w:val="24"/>
+        </w:rPr>
+        <w:t xml:space="preserve">. </w:t>
+      </w:r>
+    </w:p>
+    <w:p>
+      <w:pPr>
+        <w:shd w:val="clear" w:color="auto" w:fill="FFFFFF" w:themeFill="background1"/>
+        <w:spacing w:before="0" w:after="0" w:line="360" w:lineRule="atLeast"/>
+        <w:rPr>
+          <w:rFonts w:ascii="Consolas" w:eastAsia="Times New Roman" w:hAnsi="Consolas" w:cs="Times New Roman"/>
+          <w:color w:val="000000" w:themeColor="text1"/>
+          <w:sz w:val="24"/>
+          <w:szCs w:val="24"/>
+        </w:rPr>
+      </w:pPr>
+      <w:r>
+        <w:rPr>
+          <w:rFonts w:ascii="Consolas" w:eastAsia="Times New Roman" w:hAnsi="Consolas" w:cs="Times New Roman"/>
+          <w:color w:val="000000" w:themeColor="text1"/>
+          <w:sz w:val="24"/>
+          <w:szCs w:val="24"/>
+        </w:rPr>
+        <w:t>This is very important concept</w:t>
+      </w:r>
+    </w:p>
+    <w:p>
+      <w:pPr>
+        <w:shd w:val="clear" w:color="auto" w:fill="FFFFFF" w:themeFill="background1"/>
+        <w:spacing w:before="0" w:after="0" w:line="360" w:lineRule="atLeast"/>
+        <w:rPr>
+          <w:rFonts w:ascii="Consolas" w:eastAsia="Times New Roman" w:hAnsi="Consolas" w:cs="Times New Roman"/>
+          <w:color w:val="000000" w:themeColor="text1"/>
+          <w:sz w:val="24"/>
+          <w:szCs w:val="24"/>
+        </w:rPr>
+      </w:pPr>
+      <w:r>
+        <w:rPr>
+          <w:rFonts w:ascii="Consolas" w:eastAsia="Times New Roman" w:hAnsi="Consolas" w:cs="Times New Roman"/>
+          <w:color w:val="000000" w:themeColor="text1"/>
+          <w:sz w:val="24"/>
+          <w:szCs w:val="24"/>
+        </w:rPr>
+        <w:t xml:space="preserve">404 is not </w:t>
+      </w:r>
+      <w:proofErr w:type="gramStart"/>
+      <w:r>
+        <w:rPr>
+          <w:rFonts w:ascii="Consolas" w:eastAsia="Times New Roman" w:hAnsi="Consolas" w:cs="Times New Roman"/>
+          <w:color w:val="000000" w:themeColor="text1"/>
+          <w:sz w:val="24"/>
+          <w:szCs w:val="24"/>
+        </w:rPr>
+        <w:t>a</w:t>
+      </w:r>
+      <w:proofErr w:type="gramEnd"/>
+      <w:r>
+        <w:rPr>
+          <w:rFonts w:ascii="Consolas" w:eastAsia="Times New Roman" w:hAnsi="Consolas" w:cs="Times New Roman"/>
+          <w:color w:val="000000" w:themeColor="text1"/>
+          <w:sz w:val="24"/>
+          <w:szCs w:val="24"/>
+        </w:rPr>
+        <w:t xml:space="preserve"> error. It is just not found</w:t>
+      </w:r>
+      <w:r>
+        <w:rPr>
+          <w:rFonts w:ascii="Consolas" w:eastAsia="Times New Roman" w:hAnsi="Consolas" w:cs="Times New Roman"/>
+          <w:color w:val="000000" w:themeColor="text1"/>
+          <w:sz w:val="24"/>
+          <w:szCs w:val="24"/>
+        </w:rPr>
+        <w:t>.</w:t>
+      </w:r>
+    </w:p>
+    <w:p>
+      <w:pPr>
+        <w:shd w:val="clear" w:color="auto" w:fill="FFFFFF" w:themeFill="background1"/>
+        <w:spacing w:before="0" w:after="0" w:line="360" w:lineRule="atLeast"/>
+        <w:rPr>
+          <w:rFonts w:ascii="Consolas" w:eastAsia="Times New Roman" w:hAnsi="Consolas" w:cs="Times New Roman"/>
+          <w:color w:val="000000" w:themeColor="text1"/>
+          <w:sz w:val="24"/>
+          <w:szCs w:val="24"/>
+        </w:rPr>
+      </w:pPr>
+      <w:r>
+        <w:rPr>
+          <w:rFonts w:ascii="Consolas" w:eastAsia="Times New Roman" w:hAnsi="Consolas" w:cs="Times New Roman"/>
+          <w:color w:val="000000" w:themeColor="text1"/>
+          <w:sz w:val="24"/>
+          <w:szCs w:val="24"/>
+        </w:rPr>
+        <w:t>// 404 error handler</w:t>
+      </w:r>
+    </w:p>
+    <w:p>
+      <w:pPr>
+        <w:shd w:val="clear" w:color="auto" w:fill="FFFFFF" w:themeFill="background1"/>
+        <w:spacing w:before="0" w:after="0" w:line="360" w:lineRule="atLeast"/>
+        <w:rPr>
+          <w:rFonts w:ascii="Consolas" w:eastAsia="Times New Roman" w:hAnsi="Consolas" w:cs="Times New Roman"/>
+          <w:color w:val="000000" w:themeColor="text1"/>
+          <w:sz w:val="24"/>
+          <w:szCs w:val="24"/>
+        </w:rPr>
+      </w:pPr>
+      <w:r>
+        <w:rPr>
+          <w:rFonts w:ascii="Consolas" w:eastAsia="Times New Roman" w:hAnsi="Consolas" w:cs="Times New Roman"/>
+          <w:color w:val="000000" w:themeColor="text1"/>
+          <w:sz w:val="24"/>
+          <w:szCs w:val="24"/>
+        </w:rPr>
+        <w:t>We need to make a middleware in application level.</w:t>
+      </w:r>
+      <w:r>
+        <w:rPr>
+          <w:rFonts w:ascii="Consolas" w:eastAsia="Times New Roman" w:hAnsi="Consolas" w:cs="Times New Roman"/>
+          <w:color w:val="000000" w:themeColor="text1"/>
+          <w:sz w:val="24"/>
+          <w:szCs w:val="24"/>
+        </w:rPr>
+        <w:t xml:space="preserve"> After checking all the route, if any route is not found. Then application level error will be called.</w:t>
+      </w:r>
+    </w:p>
+    <w:p>
+      <w:pPr>
+        <w:shd w:val="clear" w:color="auto" w:fill="FFFFFF" w:themeFill="background1"/>
+        <w:spacing w:before="0" w:after="0" w:line="360" w:lineRule="atLeast"/>
+        <w:rPr>
+          <w:rFonts w:ascii="Consolas" w:eastAsia="Times New Roman" w:hAnsi="Consolas" w:cs="Times New Roman"/>
+          <w:color w:val="000000" w:themeColor="text1"/>
+          <w:sz w:val="24"/>
+          <w:szCs w:val="24"/>
+        </w:rPr>
+      </w:pPr>
+    </w:p>
+    <w:p>
+      <w:pPr>
+        <w:shd w:val="clear" w:color="auto" w:fill="FFFFFF" w:themeFill="background1"/>
+        <w:spacing w:before="0" w:after="0" w:line="360" w:lineRule="atLeast"/>
+        <w:rPr>
+          <w:rFonts w:ascii="Consolas" w:eastAsia="Times New Roman" w:hAnsi="Consolas" w:cs="Times New Roman"/>
+          <w:color w:val="000000" w:themeColor="text1"/>
+          <w:sz w:val="24"/>
+          <w:szCs w:val="24"/>
+        </w:rPr>
+      </w:pPr>
+    </w:p>
+    <w:p>
+      <w:pPr>
+        <w:shd w:val="clear" w:color="auto" w:fill="FFFFFF" w:themeFill="background1"/>
+        <w:spacing w:before="0" w:after="0" w:line="360" w:lineRule="atLeast"/>
+        <w:rPr>
+          <w:rFonts w:ascii="Consolas" w:eastAsia="Times New Roman" w:hAnsi="Consolas" w:cs="Times New Roman"/>
+          <w:color w:val="000000" w:themeColor="text1"/>
+          <w:sz w:val="24"/>
+          <w:szCs w:val="24"/>
+        </w:rPr>
+      </w:pPr>
+    </w:p>
+    <w:p>
+      <w:pPr>
+        <w:shd w:val="clear" w:color="auto" w:fill="1F1F1F"/>
+        <w:spacing w:before="0" w:after="0" w:line="360" w:lineRule="atLeast"/>
+        <w:rPr>
+          <w:rFonts w:ascii="Consolas" w:eastAsia="Times New Roman" w:hAnsi="Consolas" w:cs="Times New Roman"/>
+          <w:color w:val="CCCCCC"/>
+          <w:sz w:val="27"/>
+          <w:szCs w:val="27"/>
+        </w:rPr>
+      </w:pPr>
+      <w:r>
+        <w:rPr>
+          <w:rFonts w:ascii="Consolas" w:eastAsia="Times New Roman" w:hAnsi="Consolas" w:cs="Times New Roman"/>
+          <w:color w:val="569CD6"/>
+          <w:sz w:val="27"/>
+          <w:szCs w:val="27"/>
+        </w:rPr>
+        <w:lastRenderedPageBreak/>
+        <w:t>const</w:t>
+      </w:r>
+      <w:r>
+        <w:rPr>
+          <w:rFonts w:ascii="Consolas" w:eastAsia="Times New Roman" w:hAnsi="Consolas" w:cs="Times New Roman"/>
+          <w:color w:val="CCCCCC"/>
+          <w:sz w:val="27"/>
+          <w:szCs w:val="27"/>
+        </w:rPr>
+        <w:t xml:space="preserve"> </w:t>
+      </w:r>
+      <w:r>
+        <w:rPr>
+          <w:rFonts w:ascii="Consolas" w:eastAsia="Times New Roman" w:hAnsi="Consolas" w:cs="Times New Roman"/>
+          <w:color w:val="DCDCAA"/>
+          <w:sz w:val="27"/>
+          <w:szCs w:val="27"/>
+        </w:rPr>
+        <w:t>express</w:t>
+      </w:r>
+      <w:r>
+        <w:rPr>
+          <w:rFonts w:ascii="Consolas" w:eastAsia="Times New Roman" w:hAnsi="Consolas" w:cs="Times New Roman"/>
+          <w:color w:val="CCCCCC"/>
+          <w:sz w:val="27"/>
+          <w:szCs w:val="27"/>
+        </w:rPr>
+        <w:t xml:space="preserve"> </w:t>
+      </w:r>
+      <w:r>
+        <w:rPr>
+          <w:rFonts w:ascii="Consolas" w:eastAsia="Times New Roman" w:hAnsi="Consolas" w:cs="Times New Roman"/>
+          <w:color w:val="D4D4D4"/>
+          <w:sz w:val="27"/>
+          <w:szCs w:val="27"/>
+        </w:rPr>
+        <w:t>=</w:t>
+      </w:r>
+      <w:r>
+        <w:rPr>
+          <w:rFonts w:ascii="Consolas" w:eastAsia="Times New Roman" w:hAnsi="Consolas" w:cs="Times New Roman"/>
+          <w:color w:val="CCCCCC"/>
+          <w:sz w:val="27"/>
+          <w:szCs w:val="27"/>
+        </w:rPr>
+        <w:t xml:space="preserve"> </w:t>
+      </w:r>
+      <w:r>
+        <w:rPr>
+          <w:rFonts w:ascii="Consolas" w:eastAsia="Times New Roman" w:hAnsi="Consolas" w:cs="Times New Roman"/>
+          <w:color w:val="DCDCAA"/>
+          <w:sz w:val="27"/>
+          <w:szCs w:val="27"/>
+        </w:rPr>
+        <w:t>require</w:t>
+      </w:r>
+      <w:r>
+        <w:rPr>
+          <w:rFonts w:ascii="Consolas" w:eastAsia="Times New Roman" w:hAnsi="Consolas" w:cs="Times New Roman"/>
+          <w:color w:val="CCCCCC"/>
+          <w:sz w:val="27"/>
+          <w:szCs w:val="27"/>
+        </w:rPr>
+        <w:t>(</w:t>
+      </w:r>
+      <w:r>
+        <w:rPr>
+          <w:rFonts w:ascii="Consolas" w:eastAsia="Times New Roman" w:hAnsi="Consolas" w:cs="Times New Roman"/>
+          <w:color w:val="CE9178"/>
+          <w:sz w:val="27"/>
+          <w:szCs w:val="27"/>
+        </w:rPr>
+        <w:t>"express"</w:t>
+      </w:r>
+      <w:r>
+        <w:rPr>
+          <w:rFonts w:ascii="Consolas" w:eastAsia="Times New Roman" w:hAnsi="Consolas" w:cs="Times New Roman"/>
+          <w:color w:val="CCCCCC"/>
+          <w:sz w:val="27"/>
+          <w:szCs w:val="27"/>
+        </w:rPr>
+        <w:t>);</w:t>
+      </w:r>
+    </w:p>
+    <w:p>
+      <w:pPr>
+        <w:shd w:val="clear" w:color="auto" w:fill="1F1F1F"/>
+        <w:spacing w:before="0" w:after="0" w:line="360" w:lineRule="atLeast"/>
+        <w:rPr>
+          <w:rFonts w:ascii="Consolas" w:eastAsia="Times New Roman" w:hAnsi="Consolas" w:cs="Times New Roman"/>
+          <w:color w:val="CCCCCC"/>
+          <w:sz w:val="27"/>
+          <w:szCs w:val="27"/>
+        </w:rPr>
+      </w:pPr>
+      <w:r>
+        <w:rPr>
+          <w:rFonts w:ascii="Consolas" w:eastAsia="Times New Roman" w:hAnsi="Consolas" w:cs="Times New Roman"/>
+          <w:color w:val="569CD6"/>
+          <w:sz w:val="27"/>
+          <w:szCs w:val="27"/>
+        </w:rPr>
+        <w:t>const</w:t>
+      </w:r>
+      <w:r>
+        <w:rPr>
+          <w:rFonts w:ascii="Consolas" w:eastAsia="Times New Roman" w:hAnsi="Consolas" w:cs="Times New Roman"/>
+          <w:color w:val="CCCCCC"/>
+          <w:sz w:val="27"/>
+          <w:szCs w:val="27"/>
+        </w:rPr>
+        <w:t xml:space="preserve"> </w:t>
+      </w:r>
+      <w:r>
+        <w:rPr>
+          <w:rFonts w:ascii="Consolas" w:eastAsia="Times New Roman" w:hAnsi="Consolas" w:cs="Times New Roman"/>
+          <w:color w:val="4FC1FF"/>
+          <w:sz w:val="27"/>
+          <w:szCs w:val="27"/>
+        </w:rPr>
+        <w:t>app</w:t>
+      </w:r>
+      <w:r>
+        <w:rPr>
+          <w:rFonts w:ascii="Consolas" w:eastAsia="Times New Roman" w:hAnsi="Consolas" w:cs="Times New Roman"/>
+          <w:color w:val="CCCCCC"/>
+          <w:sz w:val="27"/>
+          <w:szCs w:val="27"/>
+        </w:rPr>
+        <w:t xml:space="preserve"> </w:t>
+      </w:r>
+      <w:r>
+        <w:rPr>
+          <w:rFonts w:ascii="Consolas" w:eastAsia="Times New Roman" w:hAnsi="Consolas" w:cs="Times New Roman"/>
+          <w:color w:val="D4D4D4"/>
+          <w:sz w:val="27"/>
+          <w:szCs w:val="27"/>
+        </w:rPr>
+        <w:t>=</w:t>
+      </w:r>
+      <w:r>
+        <w:rPr>
+          <w:rFonts w:ascii="Consolas" w:eastAsia="Times New Roman" w:hAnsi="Consolas" w:cs="Times New Roman"/>
+          <w:color w:val="CCCCCC"/>
+          <w:sz w:val="27"/>
+          <w:szCs w:val="27"/>
+        </w:rPr>
+        <w:t xml:space="preserve"> </w:t>
+      </w:r>
+      <w:proofErr w:type="gramStart"/>
+      <w:r>
+        <w:rPr>
+          <w:rFonts w:ascii="Consolas" w:eastAsia="Times New Roman" w:hAnsi="Consolas" w:cs="Times New Roman"/>
+          <w:color w:val="DCDCAA"/>
+          <w:sz w:val="27"/>
+          <w:szCs w:val="27"/>
+        </w:rPr>
+        <w:t>express</w:t>
+      </w:r>
+      <w:r>
+        <w:rPr>
+          <w:rFonts w:ascii="Consolas" w:eastAsia="Times New Roman" w:hAnsi="Consolas" w:cs="Times New Roman"/>
+          <w:color w:val="CCCCCC"/>
+          <w:sz w:val="27"/>
+          <w:szCs w:val="27"/>
+        </w:rPr>
+        <w:t>(</w:t>
+      </w:r>
+      <w:proofErr w:type="gramEnd"/>
+      <w:r>
+        <w:rPr>
+          <w:rFonts w:ascii="Consolas" w:eastAsia="Times New Roman" w:hAnsi="Consolas" w:cs="Times New Roman"/>
+          <w:color w:val="CCCCCC"/>
+          <w:sz w:val="27"/>
+          <w:szCs w:val="27"/>
+        </w:rPr>
+        <w:t>);</w:t>
+      </w:r>
+    </w:p>
+    <w:p>
+      <w:pPr>
+        <w:shd w:val="clear" w:color="auto" w:fill="1F1F1F"/>
+        <w:spacing w:before="0" w:after="0" w:line="360" w:lineRule="atLeast"/>
+        <w:rPr>
+          <w:rFonts w:ascii="Consolas" w:eastAsia="Times New Roman" w:hAnsi="Consolas" w:cs="Times New Roman"/>
+          <w:color w:val="CCCCCC"/>
+          <w:sz w:val="27"/>
+          <w:szCs w:val="27"/>
+        </w:rPr>
+      </w:pPr>
+      <w:r>
+        <w:rPr>
+          <w:rFonts w:ascii="Consolas" w:eastAsia="Times New Roman" w:hAnsi="Consolas" w:cs="Times New Roman"/>
+          <w:color w:val="569CD6"/>
+          <w:sz w:val="27"/>
+          <w:szCs w:val="27"/>
+        </w:rPr>
+        <w:t>const</w:t>
+      </w:r>
+      <w:r>
+        <w:rPr>
+          <w:rFonts w:ascii="Consolas" w:eastAsia="Times New Roman" w:hAnsi="Consolas" w:cs="Times New Roman"/>
+          <w:color w:val="CCCCCC"/>
+          <w:sz w:val="27"/>
+          <w:szCs w:val="27"/>
+        </w:rPr>
+        <w:t xml:space="preserve"> </w:t>
+      </w:r>
+      <w:r>
+        <w:rPr>
+          <w:rFonts w:ascii="Consolas" w:eastAsia="Times New Roman" w:hAnsi="Consolas" w:cs="Times New Roman"/>
+          <w:color w:val="4FC1FF"/>
+          <w:sz w:val="27"/>
+          <w:szCs w:val="27"/>
+        </w:rPr>
+        <w:t>port</w:t>
+      </w:r>
+      <w:r>
+        <w:rPr>
+          <w:rFonts w:ascii="Consolas" w:eastAsia="Times New Roman" w:hAnsi="Consolas" w:cs="Times New Roman"/>
+          <w:color w:val="CCCCCC"/>
+          <w:sz w:val="27"/>
+          <w:szCs w:val="27"/>
+        </w:rPr>
+        <w:t xml:space="preserve"> </w:t>
+      </w:r>
+      <w:r>
+        <w:rPr>
+          <w:rFonts w:ascii="Consolas" w:eastAsia="Times New Roman" w:hAnsi="Consolas" w:cs="Times New Roman"/>
+          <w:color w:val="D4D4D4"/>
+          <w:sz w:val="27"/>
+          <w:szCs w:val="27"/>
+        </w:rPr>
+        <w:t>=</w:t>
+      </w:r>
+      <w:r>
+        <w:rPr>
+          <w:rFonts w:ascii="Consolas" w:eastAsia="Times New Roman" w:hAnsi="Consolas" w:cs="Times New Roman"/>
+          <w:color w:val="CCCCCC"/>
+          <w:sz w:val="27"/>
+          <w:szCs w:val="27"/>
+        </w:rPr>
+        <w:t xml:space="preserve"> </w:t>
+      </w:r>
+      <w:r>
+        <w:rPr>
+          <w:rFonts w:ascii="Consolas" w:eastAsia="Times New Roman" w:hAnsi="Consolas" w:cs="Times New Roman"/>
+          <w:color w:val="B5CEA8"/>
+          <w:sz w:val="27"/>
+          <w:szCs w:val="27"/>
+        </w:rPr>
+        <w:t>5000</w:t>
+      </w:r>
+      <w:r>
+        <w:rPr>
+          <w:rFonts w:ascii="Consolas" w:eastAsia="Times New Roman" w:hAnsi="Consolas" w:cs="Times New Roman"/>
+          <w:color w:val="CCCCCC"/>
+          <w:sz w:val="27"/>
+          <w:szCs w:val="27"/>
+        </w:rPr>
+        <w:t>;</w:t>
+      </w:r>
+    </w:p>
+    <w:p>
+      <w:pPr>
+        <w:shd w:val="clear" w:color="auto" w:fill="1F1F1F"/>
+        <w:spacing w:before="0" w:after="0" w:line="360" w:lineRule="atLeast"/>
+        <w:rPr>
+          <w:rFonts w:ascii="Consolas" w:eastAsia="Times New Roman" w:hAnsi="Consolas" w:cs="Times New Roman"/>
+          <w:color w:val="CCCCCC"/>
+          <w:sz w:val="27"/>
+          <w:szCs w:val="27"/>
+        </w:rPr>
+      </w:pPr>
+    </w:p>
+    <w:p>
+      <w:pPr>
+        <w:shd w:val="clear" w:color="auto" w:fill="1F1F1F"/>
+        <w:spacing w:before="0" w:after="0" w:line="360" w:lineRule="atLeast"/>
+        <w:rPr>
+          <w:rFonts w:ascii="Consolas" w:eastAsia="Times New Roman" w:hAnsi="Consolas" w:cs="Times New Roman"/>
+          <w:color w:val="CCCCCC"/>
+          <w:sz w:val="27"/>
+          <w:szCs w:val="27"/>
+        </w:rPr>
+      </w:pPr>
+      <w:proofErr w:type="spellStart"/>
+      <w:proofErr w:type="gramStart"/>
+      <w:r>
+        <w:rPr>
+          <w:rFonts w:ascii="Consolas" w:eastAsia="Times New Roman" w:hAnsi="Consolas" w:cs="Times New Roman"/>
+          <w:color w:val="4FC1FF"/>
+          <w:sz w:val="27"/>
+          <w:szCs w:val="27"/>
+        </w:rPr>
+        <w:t>app</w:t>
+      </w:r>
+      <w:r>
+        <w:rPr>
+          <w:rFonts w:ascii="Consolas" w:eastAsia="Times New Roman" w:hAnsi="Consolas" w:cs="Times New Roman"/>
+          <w:color w:val="CCCCCC"/>
+          <w:sz w:val="27"/>
+          <w:szCs w:val="27"/>
+        </w:rPr>
+        <w:t>.</w:t>
+      </w:r>
+      <w:r>
+        <w:rPr>
+          <w:rFonts w:ascii="Consolas" w:eastAsia="Times New Roman" w:hAnsi="Consolas" w:cs="Times New Roman"/>
+          <w:color w:val="DCDCAA"/>
+          <w:sz w:val="27"/>
+          <w:szCs w:val="27"/>
+        </w:rPr>
+        <w:t>get</w:t>
+      </w:r>
+      <w:proofErr w:type="spellEnd"/>
+      <w:r>
+        <w:rPr>
+          <w:rFonts w:ascii="Consolas" w:eastAsia="Times New Roman" w:hAnsi="Consolas" w:cs="Times New Roman"/>
+          <w:color w:val="CCCCCC"/>
+          <w:sz w:val="27"/>
+          <w:szCs w:val="27"/>
+        </w:rPr>
+        <w:t>(</w:t>
+      </w:r>
+      <w:proofErr w:type="gramEnd"/>
+      <w:r>
+        <w:rPr>
+          <w:rFonts w:ascii="Consolas" w:eastAsia="Times New Roman" w:hAnsi="Consolas" w:cs="Times New Roman"/>
+          <w:color w:val="CE9178"/>
+          <w:sz w:val="27"/>
+          <w:szCs w:val="27"/>
+        </w:rPr>
+        <w:t>"/"</w:t>
+      </w:r>
+      <w:r>
+        <w:rPr>
+          <w:rFonts w:ascii="Consolas" w:eastAsia="Times New Roman" w:hAnsi="Consolas" w:cs="Times New Roman"/>
+          <w:color w:val="CCCCCC"/>
+          <w:sz w:val="27"/>
+          <w:szCs w:val="27"/>
+        </w:rPr>
+        <w:t>, (</w:t>
+      </w:r>
+      <w:r>
+        <w:rPr>
+          <w:rFonts w:ascii="Consolas" w:eastAsia="Times New Roman" w:hAnsi="Consolas" w:cs="Times New Roman"/>
+          <w:color w:val="9CDCFE"/>
+          <w:sz w:val="27"/>
+          <w:szCs w:val="27"/>
+        </w:rPr>
+        <w:t>req</w:t>
+      </w:r>
+      <w:r>
+        <w:rPr>
+          <w:rFonts w:ascii="Consolas" w:eastAsia="Times New Roman" w:hAnsi="Consolas" w:cs="Times New Roman"/>
+          <w:color w:val="CCCCCC"/>
+          <w:sz w:val="27"/>
+          <w:szCs w:val="27"/>
+        </w:rPr>
+        <w:t xml:space="preserve">, </w:t>
+      </w:r>
+      <w:r>
+        <w:rPr>
+          <w:rFonts w:ascii="Consolas" w:eastAsia="Times New Roman" w:hAnsi="Consolas" w:cs="Times New Roman"/>
+          <w:color w:val="9CDCFE"/>
+          <w:sz w:val="27"/>
+          <w:szCs w:val="27"/>
+        </w:rPr>
+        <w:t>res</w:t>
+      </w:r>
+      <w:r>
+        <w:rPr>
+          <w:rFonts w:ascii="Consolas" w:eastAsia="Times New Roman" w:hAnsi="Consolas" w:cs="Times New Roman"/>
+          <w:color w:val="CCCCCC"/>
+          <w:sz w:val="27"/>
+          <w:szCs w:val="27"/>
+        </w:rPr>
+        <w:t xml:space="preserve">) </w:t>
+      </w:r>
+      <w:r>
+        <w:rPr>
+          <w:rFonts w:ascii="Consolas" w:eastAsia="Times New Roman" w:hAnsi="Consolas" w:cs="Times New Roman"/>
+          <w:color w:val="569CD6"/>
+          <w:sz w:val="27"/>
+          <w:szCs w:val="27"/>
+        </w:rPr>
+        <w:t>=&gt;</w:t>
+      </w:r>
+      <w:r>
+        <w:rPr>
+          <w:rFonts w:ascii="Consolas" w:eastAsia="Times New Roman" w:hAnsi="Consolas" w:cs="Times New Roman"/>
+          <w:color w:val="CCCCCC"/>
+          <w:sz w:val="27"/>
+          <w:szCs w:val="27"/>
+        </w:rPr>
+        <w:t xml:space="preserve"> {</w:t>
+      </w:r>
+    </w:p>
+    <w:p>
+      <w:pPr>
+        <w:shd w:val="clear" w:color="auto" w:fill="1F1F1F"/>
+        <w:spacing w:before="0" w:after="0" w:line="360" w:lineRule="atLeast"/>
+        <w:rPr>
+          <w:rFonts w:ascii="Consolas" w:eastAsia="Times New Roman" w:hAnsi="Consolas" w:cs="Times New Roman"/>
+          <w:color w:val="CCCCCC"/>
+          <w:sz w:val="27"/>
+          <w:szCs w:val="27"/>
+        </w:rPr>
+      </w:pPr>
+      <w:r>
+        <w:rPr>
+          <w:rFonts w:ascii="Consolas" w:eastAsia="Times New Roman" w:hAnsi="Consolas" w:cs="Times New Roman"/>
+          <w:color w:val="CCCCCC"/>
+          <w:sz w:val="27"/>
+          <w:szCs w:val="27"/>
+        </w:rPr>
+        <w:t xml:space="preserve">  </w:t>
+      </w:r>
+      <w:r>
+        <w:rPr>
+          <w:rFonts w:ascii="Consolas" w:eastAsia="Times New Roman" w:hAnsi="Consolas" w:cs="Times New Roman"/>
+          <w:color w:val="9CDCFE"/>
+          <w:sz w:val="27"/>
+          <w:szCs w:val="27"/>
+        </w:rPr>
+        <w:t>console</w:t>
+      </w:r>
+      <w:r>
+        <w:rPr>
+          <w:rFonts w:ascii="Consolas" w:eastAsia="Times New Roman" w:hAnsi="Consolas" w:cs="Times New Roman"/>
+          <w:color w:val="CCCCCC"/>
+          <w:sz w:val="27"/>
+          <w:szCs w:val="27"/>
+        </w:rPr>
+        <w:t>.</w:t>
+      </w:r>
+      <w:r>
+        <w:rPr>
+          <w:rFonts w:ascii="Consolas" w:eastAsia="Times New Roman" w:hAnsi="Consolas" w:cs="Times New Roman"/>
+          <w:color w:val="DCDCAA"/>
+          <w:sz w:val="27"/>
+          <w:szCs w:val="27"/>
+        </w:rPr>
+        <w:t>log</w:t>
+      </w:r>
+      <w:r>
+        <w:rPr>
+          <w:rFonts w:ascii="Consolas" w:eastAsia="Times New Roman" w:hAnsi="Consolas" w:cs="Times New Roman"/>
+          <w:color w:val="CCCCCC"/>
+          <w:sz w:val="27"/>
+          <w:szCs w:val="27"/>
+        </w:rPr>
+        <w:t>(</w:t>
+      </w:r>
+      <w:r>
+        <w:rPr>
+          <w:rFonts w:ascii="Consolas" w:eastAsia="Times New Roman" w:hAnsi="Consolas" w:cs="Times New Roman"/>
+          <w:color w:val="CE9178"/>
+          <w:sz w:val="27"/>
+          <w:szCs w:val="27"/>
+        </w:rPr>
+        <w:t>"this"</w:t>
+      </w:r>
+      <w:r>
+        <w:rPr>
+          <w:rFonts w:ascii="Consolas" w:eastAsia="Times New Roman" w:hAnsi="Consolas" w:cs="Times New Roman"/>
+          <w:color w:val="CCCCCC"/>
+          <w:sz w:val="27"/>
+          <w:szCs w:val="27"/>
+        </w:rPr>
+        <w:t>);</w:t>
+      </w:r>
+    </w:p>
+    <w:p>
+      <w:pPr>
+        <w:shd w:val="clear" w:color="auto" w:fill="1F1F1F"/>
+        <w:spacing w:before="0" w:after="0" w:line="360" w:lineRule="atLeast"/>
+        <w:rPr>
+          <w:rFonts w:ascii="Consolas" w:eastAsia="Times New Roman" w:hAnsi="Consolas" w:cs="Times New Roman"/>
+          <w:color w:val="CCCCCC"/>
+          <w:sz w:val="27"/>
+          <w:szCs w:val="27"/>
+        </w:rPr>
+      </w:pPr>
+      <w:r>
+        <w:rPr>
+          <w:rFonts w:ascii="Consolas" w:eastAsia="Times New Roman" w:hAnsi="Consolas" w:cs="Times New Roman"/>
+          <w:color w:val="CCCCCC"/>
+          <w:sz w:val="27"/>
+          <w:szCs w:val="27"/>
+        </w:rPr>
+        <w:t xml:space="preserve">  </w:t>
+      </w:r>
+      <w:proofErr w:type="spellStart"/>
+      <w:proofErr w:type="gramStart"/>
+      <w:r>
+        <w:rPr>
+          <w:rFonts w:ascii="Consolas" w:eastAsia="Times New Roman" w:hAnsi="Consolas" w:cs="Times New Roman"/>
+          <w:color w:val="9CDCFE"/>
+          <w:sz w:val="27"/>
+          <w:szCs w:val="27"/>
+        </w:rPr>
+        <w:t>res</w:t>
+      </w:r>
+      <w:r>
+        <w:rPr>
+          <w:rFonts w:ascii="Consolas" w:eastAsia="Times New Roman" w:hAnsi="Consolas" w:cs="Times New Roman"/>
+          <w:color w:val="CCCCCC"/>
+          <w:sz w:val="27"/>
+          <w:szCs w:val="27"/>
+        </w:rPr>
+        <w:t>.</w:t>
+      </w:r>
+      <w:r>
+        <w:rPr>
+          <w:rFonts w:ascii="Consolas" w:eastAsia="Times New Roman" w:hAnsi="Consolas" w:cs="Times New Roman"/>
+          <w:color w:val="DCDCAA"/>
+          <w:sz w:val="27"/>
+          <w:szCs w:val="27"/>
+        </w:rPr>
+        <w:t>send</w:t>
+      </w:r>
+      <w:proofErr w:type="spellEnd"/>
+      <w:proofErr w:type="gramEnd"/>
+      <w:r>
+        <w:rPr>
+          <w:rFonts w:ascii="Consolas" w:eastAsia="Times New Roman" w:hAnsi="Consolas" w:cs="Times New Roman"/>
+          <w:color w:val="CCCCCC"/>
+          <w:sz w:val="27"/>
+          <w:szCs w:val="27"/>
+        </w:rPr>
+        <w:t>(</w:t>
+      </w:r>
+      <w:r>
+        <w:rPr>
+          <w:rFonts w:ascii="Consolas" w:eastAsia="Times New Roman" w:hAnsi="Consolas" w:cs="Times New Roman"/>
+          <w:color w:val="9CDCFE"/>
+          <w:sz w:val="27"/>
+          <w:szCs w:val="27"/>
+        </w:rPr>
+        <w:t>a</w:t>
+      </w:r>
+      <w:r>
+        <w:rPr>
+          <w:rFonts w:ascii="Consolas" w:eastAsia="Times New Roman" w:hAnsi="Consolas" w:cs="Times New Roman"/>
+          <w:color w:val="CCCCCC"/>
+          <w:sz w:val="27"/>
+          <w:szCs w:val="27"/>
+        </w:rPr>
+        <w:t>);</w:t>
+      </w:r>
+    </w:p>
+    <w:p>
+      <w:pPr>
+        <w:shd w:val="clear" w:color="auto" w:fill="1F1F1F"/>
+        <w:spacing w:before="0" w:after="0" w:line="360" w:lineRule="atLeast"/>
+        <w:rPr>
+          <w:rFonts w:ascii="Consolas" w:eastAsia="Times New Roman" w:hAnsi="Consolas" w:cs="Times New Roman"/>
+          <w:color w:val="CCCCCC"/>
+          <w:sz w:val="27"/>
+          <w:szCs w:val="27"/>
+        </w:rPr>
+      </w:pPr>
+      <w:r>
+        <w:rPr>
+          <w:rFonts w:ascii="Consolas" w:eastAsia="Times New Roman" w:hAnsi="Consolas" w:cs="Times New Roman"/>
+          <w:color w:val="CCCCCC"/>
+          <w:sz w:val="27"/>
+          <w:szCs w:val="27"/>
+        </w:rPr>
+        <w:t xml:space="preserve">  </w:t>
+      </w:r>
+      <w:r>
+        <w:rPr>
+          <w:rFonts w:ascii="Consolas" w:eastAsia="Times New Roman" w:hAnsi="Consolas" w:cs="Times New Roman"/>
+          <w:color w:val="6A9955"/>
+          <w:sz w:val="27"/>
+          <w:szCs w:val="27"/>
+        </w:rPr>
+        <w:t xml:space="preserve">//   throw new </w:t>
+      </w:r>
+      <w:proofErr w:type="gramStart"/>
+      <w:r>
+        <w:rPr>
+          <w:rFonts w:ascii="Consolas" w:eastAsia="Times New Roman" w:hAnsi="Consolas" w:cs="Times New Roman"/>
+          <w:color w:val="6A9955"/>
+          <w:sz w:val="27"/>
+          <w:szCs w:val="27"/>
+        </w:rPr>
+        <w:t>Error(</w:t>
+      </w:r>
+      <w:proofErr w:type="gramEnd"/>
+      <w:r>
+        <w:rPr>
+          <w:rFonts w:ascii="Consolas" w:eastAsia="Times New Roman" w:hAnsi="Consolas" w:cs="Times New Roman"/>
+          <w:color w:val="6A9955"/>
+          <w:sz w:val="27"/>
+          <w:szCs w:val="27"/>
+        </w:rPr>
+        <w:t>"Not implemented");</w:t>
+      </w:r>
+    </w:p>
+    <w:p>
+      <w:pPr>
+        <w:shd w:val="clear" w:color="auto" w:fill="1F1F1F"/>
+        <w:spacing w:before="0" w:after="0" w:line="360" w:lineRule="atLeast"/>
+        <w:rPr>
+          <w:rFonts w:ascii="Consolas" w:eastAsia="Times New Roman" w:hAnsi="Consolas" w:cs="Times New Roman"/>
+          <w:color w:val="CCCCCC"/>
+          <w:sz w:val="27"/>
+          <w:szCs w:val="27"/>
+        </w:rPr>
+      </w:pPr>
+      <w:r>
+        <w:rPr>
+          <w:rFonts w:ascii="Consolas" w:eastAsia="Times New Roman" w:hAnsi="Consolas" w:cs="Times New Roman"/>
+          <w:color w:val="CCCCCC"/>
+          <w:sz w:val="27"/>
+          <w:szCs w:val="27"/>
+        </w:rPr>
+        <w:t>});</w:t>
+      </w:r>
+    </w:p>
+    <w:p>
+      <w:pPr>
+        <w:shd w:val="clear" w:color="auto" w:fill="1F1F1F"/>
+        <w:spacing w:before="0" w:after="0" w:line="360" w:lineRule="atLeast"/>
+        <w:rPr>
+          <w:rFonts w:ascii="Consolas" w:eastAsia="Times New Roman" w:hAnsi="Consolas" w:cs="Times New Roman"/>
+          <w:color w:val="CCCCCC"/>
+          <w:sz w:val="27"/>
+          <w:szCs w:val="27"/>
+        </w:rPr>
+      </w:pPr>
+    </w:p>
+    <w:p>
+      <w:pPr>
+        <w:shd w:val="clear" w:color="auto" w:fill="1F1F1F"/>
+        <w:spacing w:before="0" w:after="0" w:line="360" w:lineRule="atLeast"/>
+        <w:rPr>
+          <w:rFonts w:ascii="Consolas" w:eastAsia="Times New Roman" w:hAnsi="Consolas" w:cs="Times New Roman"/>
+          <w:color w:val="CCCCCC"/>
+          <w:sz w:val="27"/>
+          <w:szCs w:val="27"/>
+        </w:rPr>
+      </w:pPr>
+      <w:r>
+        <w:rPr>
+          <w:rFonts w:ascii="Consolas" w:eastAsia="Times New Roman" w:hAnsi="Consolas" w:cs="Times New Roman"/>
+          <w:color w:val="6A9955"/>
+          <w:sz w:val="27"/>
+          <w:szCs w:val="27"/>
+        </w:rPr>
+        <w:t>//this is application level middleware to handle 404 not found errors</w:t>
+      </w:r>
+    </w:p>
+    <w:p>
+      <w:pPr>
+        <w:shd w:val="clear" w:color="auto" w:fill="1F1F1F"/>
+        <w:spacing w:before="0" w:after="0" w:line="360" w:lineRule="atLeast"/>
+        <w:rPr>
+          <w:rFonts w:ascii="Consolas" w:eastAsia="Times New Roman" w:hAnsi="Consolas" w:cs="Times New Roman"/>
+          <w:color w:val="CCCCCC"/>
+          <w:sz w:val="27"/>
+          <w:szCs w:val="27"/>
+        </w:rPr>
+      </w:pPr>
+      <w:r>
+        <w:rPr>
+          <w:rFonts w:ascii="Consolas" w:eastAsia="Times New Roman" w:hAnsi="Consolas" w:cs="Times New Roman"/>
+          <w:color w:val="6A9955"/>
+          <w:sz w:val="27"/>
+          <w:szCs w:val="27"/>
+        </w:rPr>
+        <w:t>//this middleware called when none of the route is matching</w:t>
+      </w:r>
+    </w:p>
+    <w:p>
+      <w:pPr>
+        <w:shd w:val="clear" w:color="auto" w:fill="1F1F1F"/>
+        <w:spacing w:before="0" w:after="0" w:line="360" w:lineRule="atLeast"/>
+        <w:rPr>
+          <w:rFonts w:ascii="Consolas" w:eastAsia="Times New Roman" w:hAnsi="Consolas" w:cs="Times New Roman"/>
+          <w:color w:val="CCCCCC"/>
+          <w:sz w:val="27"/>
+          <w:szCs w:val="27"/>
+        </w:rPr>
+      </w:pPr>
+      <w:proofErr w:type="spellStart"/>
+      <w:proofErr w:type="gramStart"/>
+      <w:r>
+        <w:rPr>
+          <w:rFonts w:ascii="Consolas" w:eastAsia="Times New Roman" w:hAnsi="Consolas" w:cs="Times New Roman"/>
+          <w:color w:val="4FC1FF"/>
+          <w:sz w:val="27"/>
+          <w:szCs w:val="27"/>
+        </w:rPr>
+        <w:t>app</w:t>
+      </w:r>
+      <w:r>
+        <w:rPr>
+          <w:rFonts w:ascii="Consolas" w:eastAsia="Times New Roman" w:hAnsi="Consolas" w:cs="Times New Roman"/>
+          <w:color w:val="CCCCCC"/>
+          <w:sz w:val="27"/>
+          <w:szCs w:val="27"/>
+        </w:rPr>
+        <w:t>.</w:t>
+      </w:r>
+      <w:r>
+        <w:rPr>
+          <w:rFonts w:ascii="Consolas" w:eastAsia="Times New Roman" w:hAnsi="Consolas" w:cs="Times New Roman"/>
+          <w:color w:val="DCDCAA"/>
+          <w:sz w:val="27"/>
+          <w:szCs w:val="27"/>
+        </w:rPr>
+        <w:t>use</w:t>
+      </w:r>
+      <w:proofErr w:type="spellEnd"/>
+      <w:r>
+        <w:rPr>
+          <w:rFonts w:ascii="Consolas" w:eastAsia="Times New Roman" w:hAnsi="Consolas" w:cs="Times New Roman"/>
+          <w:color w:val="CCCCCC"/>
+          <w:sz w:val="27"/>
+          <w:szCs w:val="27"/>
+        </w:rPr>
+        <w:t>(</w:t>
+      </w:r>
+      <w:proofErr w:type="gramEnd"/>
+      <w:r>
+        <w:rPr>
+          <w:rFonts w:ascii="Consolas" w:eastAsia="Times New Roman" w:hAnsi="Consolas" w:cs="Times New Roman"/>
+          <w:color w:val="CCCCCC"/>
+          <w:sz w:val="27"/>
+          <w:szCs w:val="27"/>
+        </w:rPr>
+        <w:t>(</w:t>
+      </w:r>
+      <w:r>
+        <w:rPr>
+          <w:rFonts w:ascii="Consolas" w:eastAsia="Times New Roman" w:hAnsi="Consolas" w:cs="Times New Roman"/>
+          <w:color w:val="9CDCFE"/>
+          <w:sz w:val="27"/>
+          <w:szCs w:val="27"/>
+        </w:rPr>
+        <w:t>req</w:t>
+      </w:r>
+      <w:r>
+        <w:rPr>
+          <w:rFonts w:ascii="Consolas" w:eastAsia="Times New Roman" w:hAnsi="Consolas" w:cs="Times New Roman"/>
+          <w:color w:val="CCCCCC"/>
+          <w:sz w:val="27"/>
+          <w:szCs w:val="27"/>
+        </w:rPr>
+        <w:t xml:space="preserve">, </w:t>
+      </w:r>
+      <w:r>
+        <w:rPr>
+          <w:rFonts w:ascii="Consolas" w:eastAsia="Times New Roman" w:hAnsi="Consolas" w:cs="Times New Roman"/>
+          <w:color w:val="9CDCFE"/>
+          <w:sz w:val="27"/>
+          <w:szCs w:val="27"/>
+        </w:rPr>
+        <w:t>res</w:t>
+      </w:r>
+      <w:r>
+        <w:rPr>
+          <w:rFonts w:ascii="Consolas" w:eastAsia="Times New Roman" w:hAnsi="Consolas" w:cs="Times New Roman"/>
+          <w:color w:val="CCCCCC"/>
+          <w:sz w:val="27"/>
+          <w:szCs w:val="27"/>
+        </w:rPr>
+        <w:t xml:space="preserve">) </w:t>
+      </w:r>
+      <w:r>
+        <w:rPr>
+          <w:rFonts w:ascii="Consolas" w:eastAsia="Times New Roman" w:hAnsi="Consolas" w:cs="Times New Roman"/>
+          <w:color w:val="569CD6"/>
+          <w:sz w:val="27"/>
+          <w:szCs w:val="27"/>
+        </w:rPr>
+        <w:t>=&gt;</w:t>
+      </w:r>
+      <w:r>
+        <w:rPr>
+          <w:rFonts w:ascii="Consolas" w:eastAsia="Times New Roman" w:hAnsi="Consolas" w:cs="Times New Roman"/>
+          <w:color w:val="CCCCCC"/>
+          <w:sz w:val="27"/>
+          <w:szCs w:val="27"/>
+        </w:rPr>
+        <w:t xml:space="preserve"> {</w:t>
+      </w:r>
+    </w:p>
+    <w:p>
+      <w:pPr>
+        <w:shd w:val="clear" w:color="auto" w:fill="1F1F1F"/>
+        <w:spacing w:before="0" w:after="0" w:line="360" w:lineRule="atLeast"/>
+        <w:rPr>
+          <w:rFonts w:ascii="Consolas" w:eastAsia="Times New Roman" w:hAnsi="Consolas" w:cs="Times New Roman"/>
+          <w:color w:val="CCCCCC"/>
+          <w:sz w:val="27"/>
+          <w:szCs w:val="27"/>
+        </w:rPr>
+      </w:pPr>
+      <w:r>
+        <w:rPr>
+          <w:rFonts w:ascii="Consolas" w:eastAsia="Times New Roman" w:hAnsi="Consolas" w:cs="Times New Roman"/>
+          <w:color w:val="CCCCCC"/>
+          <w:sz w:val="27"/>
+          <w:szCs w:val="27"/>
+        </w:rPr>
+        <w:t xml:space="preserve">  </w:t>
+      </w:r>
+      <w:proofErr w:type="gramStart"/>
+      <w:r>
+        <w:rPr>
+          <w:rFonts w:ascii="Consolas" w:eastAsia="Times New Roman" w:hAnsi="Consolas" w:cs="Times New Roman"/>
+          <w:color w:val="9CDCFE"/>
+          <w:sz w:val="27"/>
+          <w:szCs w:val="27"/>
+        </w:rPr>
+        <w:t>console</w:t>
+      </w:r>
+      <w:r>
+        <w:rPr>
+          <w:rFonts w:ascii="Consolas" w:eastAsia="Times New Roman" w:hAnsi="Consolas" w:cs="Times New Roman"/>
+          <w:color w:val="CCCCCC"/>
+          <w:sz w:val="27"/>
+          <w:szCs w:val="27"/>
+        </w:rPr>
+        <w:t>.</w:t>
+      </w:r>
+      <w:r>
+        <w:rPr>
+          <w:rFonts w:ascii="Consolas" w:eastAsia="Times New Roman" w:hAnsi="Consolas" w:cs="Times New Roman"/>
+          <w:color w:val="DCDCAA"/>
+          <w:sz w:val="27"/>
+          <w:szCs w:val="27"/>
+        </w:rPr>
+        <w:t>log</w:t>
+      </w:r>
+      <w:r>
+        <w:rPr>
+          <w:rFonts w:ascii="Consolas" w:eastAsia="Times New Roman" w:hAnsi="Consolas" w:cs="Times New Roman"/>
+          <w:color w:val="CCCCCC"/>
+          <w:sz w:val="27"/>
+          <w:szCs w:val="27"/>
+        </w:rPr>
+        <w:t>(</w:t>
+      </w:r>
+      <w:proofErr w:type="gramEnd"/>
+      <w:r>
+        <w:rPr>
+          <w:rFonts w:ascii="Consolas" w:eastAsia="Times New Roman" w:hAnsi="Consolas" w:cs="Times New Roman"/>
+          <w:color w:val="CE9178"/>
+          <w:sz w:val="27"/>
+          <w:szCs w:val="27"/>
+        </w:rPr>
+        <w:t>"this is not found error handler"</w:t>
+      </w:r>
+      <w:r>
+        <w:rPr>
+          <w:rFonts w:ascii="Consolas" w:eastAsia="Times New Roman" w:hAnsi="Consolas" w:cs="Times New Roman"/>
+          <w:color w:val="CCCCCC"/>
+          <w:sz w:val="27"/>
+          <w:szCs w:val="27"/>
+        </w:rPr>
+        <w:t>);</w:t>
+      </w:r>
+    </w:p>
+    <w:p>
+      <w:pPr>
+        <w:shd w:val="clear" w:color="auto" w:fill="1F1F1F"/>
+        <w:spacing w:before="0" w:after="0" w:line="360" w:lineRule="atLeast"/>
+        <w:rPr>
+          <w:rFonts w:ascii="Consolas" w:eastAsia="Times New Roman" w:hAnsi="Consolas" w:cs="Times New Roman"/>
+          <w:color w:val="CCCCCC"/>
+          <w:sz w:val="27"/>
+          <w:szCs w:val="27"/>
+        </w:rPr>
+      </w:pPr>
+      <w:r>
+        <w:rPr>
+          <w:rFonts w:ascii="Consolas" w:eastAsia="Times New Roman" w:hAnsi="Consolas" w:cs="Times New Roman"/>
+          <w:color w:val="CCCCCC"/>
+          <w:sz w:val="27"/>
+          <w:szCs w:val="27"/>
+        </w:rPr>
+        <w:t>});</w:t>
+      </w:r>
+    </w:p>
+    <w:p>
+      <w:pPr>
+        <w:shd w:val="clear" w:color="auto" w:fill="1F1F1F"/>
+        <w:spacing w:before="0" w:after="0" w:line="360" w:lineRule="atLeast"/>
+        <w:rPr>
+          <w:rFonts w:ascii="Consolas" w:eastAsia="Times New Roman" w:hAnsi="Consolas" w:cs="Times New Roman"/>
+          <w:color w:val="CCCCCC"/>
+          <w:sz w:val="27"/>
+          <w:szCs w:val="27"/>
+        </w:rPr>
+      </w:pPr>
+      <w:r>
+        <w:rPr>
+          <w:rFonts w:ascii="Consolas" w:eastAsia="Times New Roman" w:hAnsi="Consolas" w:cs="Times New Roman"/>
+          <w:color w:val="6A9955"/>
+          <w:sz w:val="27"/>
+          <w:szCs w:val="27"/>
+        </w:rPr>
+        <w:t xml:space="preserve">// </w:t>
+      </w:r>
+      <w:proofErr w:type="spellStart"/>
+      <w:r>
+        <w:rPr>
+          <w:rFonts w:ascii="Consolas" w:eastAsia="Times New Roman" w:hAnsi="Consolas" w:cs="Times New Roman"/>
+          <w:color w:val="6A9955"/>
+          <w:sz w:val="27"/>
+          <w:szCs w:val="27"/>
+        </w:rPr>
+        <w:t>eror</w:t>
+      </w:r>
+      <w:proofErr w:type="spellEnd"/>
+      <w:r>
+        <w:rPr>
+          <w:rFonts w:ascii="Consolas" w:eastAsia="Times New Roman" w:hAnsi="Consolas" w:cs="Times New Roman"/>
+          <w:color w:val="6A9955"/>
+          <w:sz w:val="27"/>
+          <w:szCs w:val="27"/>
+        </w:rPr>
+        <w:t xml:space="preserve"> handling middleware overrides when any error occurs</w:t>
+      </w:r>
+    </w:p>
+    <w:p>
+      <w:pPr>
+        <w:shd w:val="clear" w:color="auto" w:fill="1F1F1F"/>
+        <w:spacing w:before="0" w:after="0" w:line="360" w:lineRule="atLeast"/>
+        <w:rPr>
+          <w:rFonts w:ascii="Consolas" w:eastAsia="Times New Roman" w:hAnsi="Consolas" w:cs="Times New Roman"/>
+          <w:color w:val="CCCCCC"/>
+          <w:sz w:val="27"/>
+          <w:szCs w:val="27"/>
+        </w:rPr>
+      </w:pPr>
+      <w:proofErr w:type="spellStart"/>
+      <w:proofErr w:type="gramStart"/>
+      <w:r>
+        <w:rPr>
+          <w:rFonts w:ascii="Consolas" w:eastAsia="Times New Roman" w:hAnsi="Consolas" w:cs="Times New Roman"/>
+          <w:color w:val="4FC1FF"/>
+          <w:sz w:val="27"/>
+          <w:szCs w:val="27"/>
+        </w:rPr>
+        <w:t>app</w:t>
+      </w:r>
+      <w:r>
+        <w:rPr>
+          <w:rFonts w:ascii="Consolas" w:eastAsia="Times New Roman" w:hAnsi="Consolas" w:cs="Times New Roman"/>
+          <w:color w:val="CCCCCC"/>
+          <w:sz w:val="27"/>
+          <w:szCs w:val="27"/>
+        </w:rPr>
+        <w:t>.</w:t>
+      </w:r>
+      <w:r>
+        <w:rPr>
+          <w:rFonts w:ascii="Consolas" w:eastAsia="Times New Roman" w:hAnsi="Consolas" w:cs="Times New Roman"/>
+          <w:color w:val="DCDCAA"/>
+          <w:sz w:val="27"/>
+          <w:szCs w:val="27"/>
+        </w:rPr>
+        <w:t>use</w:t>
+      </w:r>
+      <w:proofErr w:type="spellEnd"/>
+      <w:r>
+        <w:rPr>
+          <w:rFonts w:ascii="Consolas" w:eastAsia="Times New Roman" w:hAnsi="Consolas" w:cs="Times New Roman"/>
+          <w:color w:val="CCCCCC"/>
+          <w:sz w:val="27"/>
+          <w:szCs w:val="27"/>
+        </w:rPr>
+        <w:t>(</w:t>
+      </w:r>
+      <w:proofErr w:type="gramEnd"/>
+      <w:r>
+        <w:rPr>
+          <w:rFonts w:ascii="Consolas" w:eastAsia="Times New Roman" w:hAnsi="Consolas" w:cs="Times New Roman"/>
+          <w:color w:val="CCCCCC"/>
+          <w:sz w:val="27"/>
+          <w:szCs w:val="27"/>
+        </w:rPr>
+        <w:t>(</w:t>
+      </w:r>
+      <w:r>
+        <w:rPr>
+          <w:rFonts w:ascii="Consolas" w:eastAsia="Times New Roman" w:hAnsi="Consolas" w:cs="Times New Roman"/>
+          <w:color w:val="9CDCFE"/>
+          <w:sz w:val="27"/>
+          <w:szCs w:val="27"/>
+        </w:rPr>
+        <w:t>err</w:t>
+      </w:r>
+      <w:r>
+        <w:rPr>
+          <w:rFonts w:ascii="Consolas" w:eastAsia="Times New Roman" w:hAnsi="Consolas" w:cs="Times New Roman"/>
+          <w:color w:val="CCCCCC"/>
+          <w:sz w:val="27"/>
+          <w:szCs w:val="27"/>
+        </w:rPr>
+        <w:t xml:space="preserve">, </w:t>
+      </w:r>
+      <w:r>
+        <w:rPr>
+          <w:rFonts w:ascii="Consolas" w:eastAsia="Times New Roman" w:hAnsi="Consolas" w:cs="Times New Roman"/>
+          <w:color w:val="9CDCFE"/>
+          <w:sz w:val="27"/>
+          <w:szCs w:val="27"/>
+        </w:rPr>
+        <w:t>req</w:t>
+      </w:r>
+      <w:r>
+        <w:rPr>
+          <w:rFonts w:ascii="Consolas" w:eastAsia="Times New Roman" w:hAnsi="Consolas" w:cs="Times New Roman"/>
+          <w:color w:val="CCCCCC"/>
+          <w:sz w:val="27"/>
+          <w:szCs w:val="27"/>
+        </w:rPr>
+        <w:t xml:space="preserve">, </w:t>
+      </w:r>
+      <w:r>
+        <w:rPr>
+          <w:rFonts w:ascii="Consolas" w:eastAsia="Times New Roman" w:hAnsi="Consolas" w:cs="Times New Roman"/>
+          <w:color w:val="9CDCFE"/>
+          <w:sz w:val="27"/>
+          <w:szCs w:val="27"/>
+        </w:rPr>
+        <w:t>res</w:t>
+      </w:r>
+      <w:r>
+        <w:rPr>
+          <w:rFonts w:ascii="Consolas" w:eastAsia="Times New Roman" w:hAnsi="Consolas" w:cs="Times New Roman"/>
+          <w:color w:val="CCCCCC"/>
+          <w:sz w:val="27"/>
+          <w:szCs w:val="27"/>
+        </w:rPr>
+        <w:t xml:space="preserve">, </w:t>
+      </w:r>
+      <w:r>
+        <w:rPr>
+          <w:rFonts w:ascii="Consolas" w:eastAsia="Times New Roman" w:hAnsi="Consolas" w:cs="Times New Roman"/>
+          <w:color w:val="9CDCFE"/>
+          <w:sz w:val="27"/>
+          <w:szCs w:val="27"/>
+        </w:rPr>
+        <w:t>next</w:t>
+      </w:r>
+      <w:r>
+        <w:rPr>
+          <w:rFonts w:ascii="Consolas" w:eastAsia="Times New Roman" w:hAnsi="Consolas" w:cs="Times New Roman"/>
+          <w:color w:val="CCCCCC"/>
+          <w:sz w:val="27"/>
+          <w:szCs w:val="27"/>
+        </w:rPr>
+        <w:t xml:space="preserve">) </w:t>
+      </w:r>
+      <w:r>
+        <w:rPr>
+          <w:rFonts w:ascii="Consolas" w:eastAsia="Times New Roman" w:hAnsi="Consolas" w:cs="Times New Roman"/>
+          <w:color w:val="569CD6"/>
+          <w:sz w:val="27"/>
+          <w:szCs w:val="27"/>
+        </w:rPr>
+        <w:t>=&gt;</w:t>
+      </w:r>
+      <w:r>
+        <w:rPr>
+          <w:rFonts w:ascii="Consolas" w:eastAsia="Times New Roman" w:hAnsi="Consolas" w:cs="Times New Roman"/>
+          <w:color w:val="CCCCCC"/>
+          <w:sz w:val="27"/>
+          <w:szCs w:val="27"/>
+        </w:rPr>
+        <w:t xml:space="preserve"> {</w:t>
+      </w:r>
+    </w:p>
+    <w:p>
+      <w:pPr>
+        <w:shd w:val="clear" w:color="auto" w:fill="1F1F1F"/>
+        <w:spacing w:before="0" w:after="0" w:line="360" w:lineRule="atLeast"/>
+        <w:rPr>
+          <w:rFonts w:ascii="Consolas" w:eastAsia="Times New Roman" w:hAnsi="Consolas" w:cs="Times New Roman"/>
+          <w:color w:val="CCCCCC"/>
+          <w:sz w:val="27"/>
+          <w:szCs w:val="27"/>
+        </w:rPr>
+      </w:pPr>
+      <w:r>
+        <w:rPr>
+          <w:rFonts w:ascii="Consolas" w:eastAsia="Times New Roman" w:hAnsi="Consolas" w:cs="Times New Roman"/>
+          <w:color w:val="CCCCCC"/>
+          <w:sz w:val="27"/>
+          <w:szCs w:val="27"/>
+        </w:rPr>
+        <w:t xml:space="preserve">  </w:t>
+      </w:r>
+      <w:proofErr w:type="spellStart"/>
+      <w:proofErr w:type="gramStart"/>
+      <w:r>
+        <w:rPr>
+          <w:rFonts w:ascii="Consolas" w:eastAsia="Times New Roman" w:hAnsi="Consolas" w:cs="Times New Roman"/>
+          <w:color w:val="9CDCFE"/>
+          <w:sz w:val="27"/>
+          <w:szCs w:val="27"/>
+        </w:rPr>
+        <w:t>res</w:t>
+      </w:r>
+      <w:r>
+        <w:rPr>
+          <w:rFonts w:ascii="Consolas" w:eastAsia="Times New Roman" w:hAnsi="Consolas" w:cs="Times New Roman"/>
+          <w:color w:val="CCCCCC"/>
+          <w:sz w:val="27"/>
+          <w:szCs w:val="27"/>
+        </w:rPr>
+        <w:t>.</w:t>
+      </w:r>
+      <w:r>
+        <w:rPr>
+          <w:rFonts w:ascii="Consolas" w:eastAsia="Times New Roman" w:hAnsi="Consolas" w:cs="Times New Roman"/>
+          <w:color w:val="DCDCAA"/>
+          <w:sz w:val="27"/>
+          <w:szCs w:val="27"/>
+        </w:rPr>
+        <w:t>send</w:t>
+      </w:r>
+      <w:proofErr w:type="spellEnd"/>
+      <w:proofErr w:type="gramEnd"/>
+      <w:r>
+        <w:rPr>
+          <w:rFonts w:ascii="Consolas" w:eastAsia="Times New Roman" w:hAnsi="Consolas" w:cs="Times New Roman"/>
+          <w:color w:val="CCCCCC"/>
+          <w:sz w:val="27"/>
+          <w:szCs w:val="27"/>
+        </w:rPr>
+        <w:t>(</w:t>
+      </w:r>
+      <w:r>
+        <w:rPr>
+          <w:rFonts w:ascii="Consolas" w:eastAsia="Times New Roman" w:hAnsi="Consolas" w:cs="Times New Roman"/>
+          <w:color w:val="CE9178"/>
+          <w:sz w:val="27"/>
+          <w:szCs w:val="27"/>
+        </w:rPr>
+        <w:t xml:space="preserve">"this middleware called since error is </w:t>
+      </w:r>
+      <w:proofErr w:type="spellStart"/>
+      <w:r>
+        <w:rPr>
+          <w:rFonts w:ascii="Consolas" w:eastAsia="Times New Roman" w:hAnsi="Consolas" w:cs="Times New Roman"/>
+          <w:color w:val="CE9178"/>
+          <w:sz w:val="27"/>
+          <w:szCs w:val="27"/>
+        </w:rPr>
+        <w:t>occuring</w:t>
+      </w:r>
+      <w:proofErr w:type="spellEnd"/>
+      <w:r>
+        <w:rPr>
+          <w:rFonts w:ascii="Consolas" w:eastAsia="Times New Roman" w:hAnsi="Consolas" w:cs="Times New Roman"/>
+          <w:color w:val="CE9178"/>
+          <w:sz w:val="27"/>
+          <w:szCs w:val="27"/>
+        </w:rPr>
+        <w:t>"</w:t>
+      </w:r>
+      <w:r>
+        <w:rPr>
+          <w:rFonts w:ascii="Consolas" w:eastAsia="Times New Roman" w:hAnsi="Consolas" w:cs="Times New Roman"/>
+          <w:color w:val="CCCCCC"/>
+          <w:sz w:val="27"/>
+          <w:szCs w:val="27"/>
+        </w:rPr>
+        <w:t>);</w:t>
+      </w:r>
+    </w:p>
+    <w:p>
+      <w:pPr>
+        <w:shd w:val="clear" w:color="auto" w:fill="1F1F1F"/>
+        <w:spacing w:before="0" w:after="0" w:line="360" w:lineRule="atLeast"/>
+        <w:rPr>
+          <w:rFonts w:ascii="Consolas" w:eastAsia="Times New Roman" w:hAnsi="Consolas" w:cs="Times New Roman"/>
+          <w:color w:val="CCCCCC"/>
+          <w:sz w:val="27"/>
+          <w:szCs w:val="27"/>
+        </w:rPr>
+      </w:pPr>
+      <w:r>
+        <w:rPr>
+          <w:rFonts w:ascii="Consolas" w:eastAsia="Times New Roman" w:hAnsi="Consolas" w:cs="Times New Roman"/>
+          <w:color w:val="CCCCCC"/>
+          <w:sz w:val="27"/>
+          <w:szCs w:val="27"/>
+        </w:rPr>
+        <w:t xml:space="preserve">  </w:t>
+      </w:r>
+      <w:proofErr w:type="gramStart"/>
+      <w:r>
+        <w:rPr>
+          <w:rFonts w:ascii="Consolas" w:eastAsia="Times New Roman" w:hAnsi="Consolas" w:cs="Times New Roman"/>
+          <w:color w:val="9CDCFE"/>
+          <w:sz w:val="27"/>
+          <w:szCs w:val="27"/>
+        </w:rPr>
+        <w:t>console</w:t>
+      </w:r>
+      <w:r>
+        <w:rPr>
+          <w:rFonts w:ascii="Consolas" w:eastAsia="Times New Roman" w:hAnsi="Consolas" w:cs="Times New Roman"/>
+          <w:color w:val="CCCCCC"/>
+          <w:sz w:val="27"/>
+          <w:szCs w:val="27"/>
+        </w:rPr>
+        <w:t>.</w:t>
+      </w:r>
+      <w:r>
+        <w:rPr>
+          <w:rFonts w:ascii="Consolas" w:eastAsia="Times New Roman" w:hAnsi="Consolas" w:cs="Times New Roman"/>
+          <w:color w:val="DCDCAA"/>
+          <w:sz w:val="27"/>
+          <w:szCs w:val="27"/>
+        </w:rPr>
+        <w:t>log</w:t>
+      </w:r>
+      <w:r>
+        <w:rPr>
+          <w:rFonts w:ascii="Consolas" w:eastAsia="Times New Roman" w:hAnsi="Consolas" w:cs="Times New Roman"/>
+          <w:color w:val="CCCCCC"/>
+          <w:sz w:val="27"/>
+          <w:szCs w:val="27"/>
+        </w:rPr>
+        <w:t>(</w:t>
+      </w:r>
+      <w:proofErr w:type="gramEnd"/>
+      <w:r>
+        <w:rPr>
+          <w:rFonts w:ascii="Consolas" w:eastAsia="Times New Roman" w:hAnsi="Consolas" w:cs="Times New Roman"/>
+          <w:color w:val="CE9178"/>
+          <w:sz w:val="27"/>
+          <w:szCs w:val="27"/>
+        </w:rPr>
+        <w:t>"console. print"</w:t>
+      </w:r>
+      <w:r>
+        <w:rPr>
+          <w:rFonts w:ascii="Consolas" w:eastAsia="Times New Roman" w:hAnsi="Consolas" w:cs="Times New Roman"/>
+          <w:color w:val="CCCCCC"/>
+          <w:sz w:val="27"/>
+          <w:szCs w:val="27"/>
+        </w:rPr>
+        <w:t xml:space="preserve">, </w:t>
+      </w:r>
+      <w:r>
+        <w:rPr>
+          <w:rFonts w:ascii="Consolas" w:eastAsia="Times New Roman" w:hAnsi="Consolas" w:cs="Times New Roman"/>
+          <w:color w:val="9CDCFE"/>
+          <w:sz w:val="27"/>
+          <w:szCs w:val="27"/>
+        </w:rPr>
+        <w:t>err</w:t>
+      </w:r>
+      <w:r>
+        <w:rPr>
+          <w:rFonts w:ascii="Consolas" w:eastAsia="Times New Roman" w:hAnsi="Consolas" w:cs="Times New Roman"/>
+          <w:color w:val="CCCCCC"/>
+          <w:sz w:val="27"/>
+          <w:szCs w:val="27"/>
+        </w:rPr>
+        <w:t>);</w:t>
+      </w:r>
+    </w:p>
+    <w:p>
+      <w:pPr>
+        <w:shd w:val="clear" w:color="auto" w:fill="1F1F1F"/>
+        <w:spacing w:before="0" w:after="0" w:line="360" w:lineRule="atLeast"/>
+        <w:rPr>
+          <w:rFonts w:ascii="Consolas" w:eastAsia="Times New Roman" w:hAnsi="Consolas" w:cs="Times New Roman"/>
+          <w:color w:val="CCCCCC"/>
+          <w:sz w:val="27"/>
+          <w:szCs w:val="27"/>
+        </w:rPr>
+      </w:pPr>
+      <w:r>
+        <w:rPr>
+          <w:rFonts w:ascii="Consolas" w:eastAsia="Times New Roman" w:hAnsi="Consolas" w:cs="Times New Roman"/>
+          <w:color w:val="CCCCCC"/>
+          <w:sz w:val="27"/>
+          <w:szCs w:val="27"/>
+        </w:rPr>
+        <w:t>});</w:t>
+      </w:r>
+    </w:p>
+    <w:p>
+      <w:pPr>
+        <w:shd w:val="clear" w:color="auto" w:fill="1F1F1F"/>
+        <w:spacing w:before="0" w:after="0" w:line="360" w:lineRule="atLeast"/>
+        <w:rPr>
+          <w:rFonts w:ascii="Consolas" w:eastAsia="Times New Roman" w:hAnsi="Consolas" w:cs="Times New Roman"/>
+          <w:color w:val="CCCCCC"/>
+          <w:sz w:val="27"/>
+          <w:szCs w:val="27"/>
+        </w:rPr>
+      </w:pPr>
+      <w:proofErr w:type="spellStart"/>
+      <w:proofErr w:type="gramStart"/>
+      <w:r>
+        <w:rPr>
+          <w:rFonts w:ascii="Consolas" w:eastAsia="Times New Roman" w:hAnsi="Consolas" w:cs="Times New Roman"/>
+          <w:color w:val="4FC1FF"/>
+          <w:sz w:val="27"/>
+          <w:szCs w:val="27"/>
+        </w:rPr>
+        <w:t>app</w:t>
+      </w:r>
+      <w:r>
+        <w:rPr>
+          <w:rFonts w:ascii="Consolas" w:eastAsia="Times New Roman" w:hAnsi="Consolas" w:cs="Times New Roman"/>
+          <w:color w:val="CCCCCC"/>
+          <w:sz w:val="27"/>
+          <w:szCs w:val="27"/>
+        </w:rPr>
+        <w:t>.</w:t>
+      </w:r>
+      <w:r>
+        <w:rPr>
+          <w:rFonts w:ascii="Consolas" w:eastAsia="Times New Roman" w:hAnsi="Consolas" w:cs="Times New Roman"/>
+          <w:color w:val="DCDCAA"/>
+          <w:sz w:val="27"/>
+          <w:szCs w:val="27"/>
+        </w:rPr>
+        <w:t>listen</w:t>
+      </w:r>
+      <w:proofErr w:type="spellEnd"/>
+      <w:proofErr w:type="gramEnd"/>
+      <w:r>
+        <w:rPr>
+          <w:rFonts w:ascii="Consolas" w:eastAsia="Times New Roman" w:hAnsi="Consolas" w:cs="Times New Roman"/>
+          <w:color w:val="CCCCCC"/>
+          <w:sz w:val="27"/>
+          <w:szCs w:val="27"/>
+        </w:rPr>
+        <w:t>(</w:t>
+      </w:r>
+      <w:r>
+        <w:rPr>
+          <w:rFonts w:ascii="Consolas" w:eastAsia="Times New Roman" w:hAnsi="Consolas" w:cs="Times New Roman"/>
+          <w:color w:val="4FC1FF"/>
+          <w:sz w:val="27"/>
+          <w:szCs w:val="27"/>
+        </w:rPr>
+        <w:t>port</w:t>
+      </w:r>
+      <w:r>
+        <w:rPr>
+          <w:rFonts w:ascii="Consolas" w:eastAsia="Times New Roman" w:hAnsi="Consolas" w:cs="Times New Roman"/>
+          <w:color w:val="CCCCCC"/>
+          <w:sz w:val="27"/>
+          <w:szCs w:val="27"/>
+        </w:rPr>
+        <w:t xml:space="preserve">, () </w:t>
+      </w:r>
+      <w:r>
+        <w:rPr>
+          <w:rFonts w:ascii="Consolas" w:eastAsia="Times New Roman" w:hAnsi="Consolas" w:cs="Times New Roman"/>
+          <w:color w:val="569CD6"/>
+          <w:sz w:val="27"/>
+          <w:szCs w:val="27"/>
+        </w:rPr>
+        <w:t>=&gt;</w:t>
+      </w:r>
+      <w:r>
+        <w:rPr>
+          <w:rFonts w:ascii="Consolas" w:eastAsia="Times New Roman" w:hAnsi="Consolas" w:cs="Times New Roman"/>
+          <w:color w:val="CCCCCC"/>
+          <w:sz w:val="27"/>
+          <w:szCs w:val="27"/>
+        </w:rPr>
+        <w:t xml:space="preserve"> {</w:t>
+      </w:r>
+    </w:p>
+    <w:p>
+      <w:pPr>
+        <w:shd w:val="clear" w:color="auto" w:fill="1F1F1F"/>
+        <w:spacing w:before="0" w:after="0" w:line="360" w:lineRule="atLeast"/>
+        <w:rPr>
+          <w:rFonts w:ascii="Consolas" w:eastAsia="Times New Roman" w:hAnsi="Consolas" w:cs="Times New Roman"/>
+          <w:color w:val="CCCCCC"/>
+          <w:sz w:val="27"/>
+          <w:szCs w:val="27"/>
+        </w:rPr>
+      </w:pPr>
+      <w:r>
+        <w:rPr>
+          <w:rFonts w:ascii="Consolas" w:eastAsia="Times New Roman" w:hAnsi="Consolas" w:cs="Times New Roman"/>
+          <w:color w:val="CCCCCC"/>
+          <w:sz w:val="27"/>
+          <w:szCs w:val="27"/>
+        </w:rPr>
+        <w:t xml:space="preserve">  </w:t>
+      </w:r>
+      <w:proofErr w:type="gramStart"/>
+      <w:r>
+        <w:rPr>
+          <w:rFonts w:ascii="Consolas" w:eastAsia="Times New Roman" w:hAnsi="Consolas" w:cs="Times New Roman"/>
+          <w:color w:val="9CDCFE"/>
+          <w:sz w:val="27"/>
+          <w:szCs w:val="27"/>
+        </w:rPr>
+        <w:t>console</w:t>
+      </w:r>
+      <w:r>
+        <w:rPr>
+          <w:rFonts w:ascii="Consolas" w:eastAsia="Times New Roman" w:hAnsi="Consolas" w:cs="Times New Roman"/>
+          <w:color w:val="CCCCCC"/>
+          <w:sz w:val="27"/>
+          <w:szCs w:val="27"/>
+        </w:rPr>
+        <w:t>.</w:t>
+      </w:r>
+      <w:r>
+        <w:rPr>
+          <w:rFonts w:ascii="Consolas" w:eastAsia="Times New Roman" w:hAnsi="Consolas" w:cs="Times New Roman"/>
+          <w:color w:val="DCDCAA"/>
+          <w:sz w:val="27"/>
+          <w:szCs w:val="27"/>
+        </w:rPr>
+        <w:t>log</w:t>
+      </w:r>
+      <w:r>
+        <w:rPr>
+          <w:rFonts w:ascii="Consolas" w:eastAsia="Times New Roman" w:hAnsi="Consolas" w:cs="Times New Roman"/>
+          <w:color w:val="CCCCCC"/>
+          <w:sz w:val="27"/>
+          <w:szCs w:val="27"/>
+        </w:rPr>
+        <w:t>(</w:t>
+      </w:r>
+      <w:proofErr w:type="gramEnd"/>
+      <w:r>
+        <w:rPr>
+          <w:rFonts w:ascii="Consolas" w:eastAsia="Times New Roman" w:hAnsi="Consolas" w:cs="Times New Roman"/>
+          <w:color w:val="CE9178"/>
+          <w:sz w:val="27"/>
+          <w:szCs w:val="27"/>
+        </w:rPr>
+        <w:t>"listening on port "</w:t>
+      </w:r>
+      <w:r>
+        <w:rPr>
+          <w:rFonts w:ascii="Consolas" w:eastAsia="Times New Roman" w:hAnsi="Consolas" w:cs="Times New Roman"/>
+          <w:color w:val="CCCCCC"/>
+          <w:sz w:val="27"/>
+          <w:szCs w:val="27"/>
+        </w:rPr>
+        <w:t xml:space="preserve"> </w:t>
+      </w:r>
+      <w:r>
+        <w:rPr>
+          <w:rFonts w:ascii="Consolas" w:eastAsia="Times New Roman" w:hAnsi="Consolas" w:cs="Times New Roman"/>
+          <w:color w:val="D4D4D4"/>
+          <w:sz w:val="27"/>
+          <w:szCs w:val="27"/>
+        </w:rPr>
+        <w:t>+</w:t>
+      </w:r>
+      <w:r>
+        <w:rPr>
+          <w:rFonts w:ascii="Consolas" w:eastAsia="Times New Roman" w:hAnsi="Consolas" w:cs="Times New Roman"/>
+          <w:color w:val="CCCCCC"/>
+          <w:sz w:val="27"/>
+          <w:szCs w:val="27"/>
+        </w:rPr>
+        <w:t xml:space="preserve"> </w:t>
+      </w:r>
+      <w:r>
+        <w:rPr>
+          <w:rFonts w:ascii="Consolas" w:eastAsia="Times New Roman" w:hAnsi="Consolas" w:cs="Times New Roman"/>
+          <w:color w:val="4FC1FF"/>
+          <w:sz w:val="27"/>
+          <w:szCs w:val="27"/>
+        </w:rPr>
+        <w:t>port</w:t>
+      </w:r>
+      <w:r>
+        <w:rPr>
+          <w:rFonts w:ascii="Consolas" w:eastAsia="Times New Roman" w:hAnsi="Consolas" w:cs="Times New Roman"/>
+          <w:color w:val="CCCCCC"/>
+          <w:sz w:val="27"/>
+          <w:szCs w:val="27"/>
+        </w:rPr>
+        <w:t>);</w:t>
+      </w:r>
+    </w:p>
+    <w:p>
+      <w:pPr>
+        <w:shd w:val="clear" w:color="auto" w:fill="1F1F1F"/>
+        <w:spacing w:before="0" w:after="0" w:line="360" w:lineRule="atLeast"/>
+        <w:rPr>
+          <w:rFonts w:ascii="Consolas" w:eastAsia="Times New Roman" w:hAnsi="Consolas" w:cs="Times New Roman"/>
+          <w:color w:val="CCCCCC"/>
+          <w:sz w:val="27"/>
+          <w:szCs w:val="27"/>
+        </w:rPr>
+      </w:pPr>
+      <w:r>
+        <w:rPr>
+          <w:rFonts w:ascii="Consolas" w:eastAsia="Times New Roman" w:hAnsi="Consolas" w:cs="Times New Roman"/>
+          <w:color w:val="CCCCCC"/>
+          <w:sz w:val="27"/>
+          <w:szCs w:val="27"/>
+        </w:rPr>
+        <w:t>});</w:t>
+      </w:r>
     </w:p>
     <w:p>
       <w:pPr>
@@ -29983,6 +34390,102 @@
       </w:pPr>
       <w:bookmarkStart w:id="0" w:name="_GoBack"/>
       <w:bookmarkEnd w:id="0"/>
+    </w:p>
+    <w:p>
+      <w:pPr>
+        <w:shd w:val="clear" w:color="auto" w:fill="FFFFFF" w:themeFill="background1"/>
+        <w:spacing w:before="0" w:after="0" w:line="360" w:lineRule="atLeast"/>
+        <w:rPr>
+          <w:rFonts w:ascii="Consolas" w:eastAsia="Times New Roman" w:hAnsi="Consolas" w:cs="Times New Roman"/>
+          <w:color w:val="000000" w:themeColor="text1"/>
+          <w:sz w:val="24"/>
+          <w:szCs w:val="24"/>
+        </w:rPr>
+      </w:pPr>
+    </w:p>
+    <w:p>
+      <w:pPr>
+        <w:shd w:val="clear" w:color="auto" w:fill="FFFFFF" w:themeFill="background1"/>
+        <w:spacing w:before="0" w:after="0" w:line="360" w:lineRule="atLeast"/>
+        <w:rPr>
+          <w:rFonts w:ascii="Consolas" w:eastAsia="Times New Roman" w:hAnsi="Consolas" w:cs="Times New Roman"/>
+          <w:color w:val="000000" w:themeColor="text1"/>
+          <w:sz w:val="24"/>
+          <w:szCs w:val="24"/>
+        </w:rPr>
+      </w:pPr>
+    </w:p>
+    <w:p>
+      <w:pPr>
+        <w:shd w:val="clear" w:color="auto" w:fill="FFFFFF" w:themeFill="background1"/>
+        <w:spacing w:before="0" w:after="0" w:line="360" w:lineRule="atLeast"/>
+        <w:rPr>
+          <w:rFonts w:ascii="Consolas" w:eastAsia="Times New Roman" w:hAnsi="Consolas" w:cs="Times New Roman"/>
+          <w:color w:val="000000" w:themeColor="text1"/>
+          <w:sz w:val="24"/>
+          <w:szCs w:val="24"/>
+        </w:rPr>
+      </w:pPr>
+    </w:p>
+    <w:p>
+      <w:pPr>
+        <w:shd w:val="clear" w:color="auto" w:fill="FFFFFF" w:themeFill="background1"/>
+        <w:spacing w:before="0" w:after="0" w:line="360" w:lineRule="atLeast"/>
+        <w:rPr>
+          <w:rFonts w:ascii="Consolas" w:eastAsia="Times New Roman" w:hAnsi="Consolas" w:cs="Times New Roman"/>
+          <w:color w:val="000000" w:themeColor="text1"/>
+          <w:sz w:val="24"/>
+          <w:szCs w:val="24"/>
+        </w:rPr>
+      </w:pPr>
+    </w:p>
+    <w:p>
+      <w:pPr>
+        <w:shd w:val="clear" w:color="auto" w:fill="FFFFFF" w:themeFill="background1"/>
+        <w:spacing w:before="0" w:after="0" w:line="360" w:lineRule="atLeast"/>
+        <w:rPr>
+          <w:rFonts w:ascii="Consolas" w:eastAsia="Times New Roman" w:hAnsi="Consolas" w:cs="Times New Roman"/>
+          <w:color w:val="000000" w:themeColor="text1"/>
+          <w:sz w:val="24"/>
+          <w:szCs w:val="24"/>
+        </w:rPr>
+      </w:pPr>
+    </w:p>
+    <w:p>
+      <w:pPr>
+        <w:shd w:val="clear" w:color="auto" w:fill="FFFFFF" w:themeFill="background1"/>
+        <w:spacing w:before="0" w:after="0" w:line="360" w:lineRule="atLeast"/>
+        <w:rPr>
+          <w:rFonts w:ascii="Consolas" w:eastAsia="Times New Roman" w:hAnsi="Consolas" w:cs="Times New Roman"/>
+          <w:color w:val="000000" w:themeColor="text1"/>
+          <w:sz w:val="24"/>
+          <w:szCs w:val="24"/>
+        </w:rPr>
+      </w:pPr>
+    </w:p>
+    <w:p>
+      <w:pPr>
+        <w:shd w:val="clear" w:color="auto" w:fill="FFFFFF" w:themeFill="background1"/>
+        <w:spacing w:before="0" w:after="0" w:line="360" w:lineRule="atLeast"/>
+        <w:rPr>
+          <w:rFonts w:ascii="Consolas" w:eastAsia="Times New Roman" w:hAnsi="Consolas" w:cs="Times New Roman"/>
+          <w:color w:val="000000" w:themeColor="text1"/>
+          <w:sz w:val="24"/>
+          <w:szCs w:val="24"/>
+        </w:rPr>
+      </w:pPr>
+    </w:p>
+    <w:p>
+      <w:pPr>
+        <w:shd w:val="clear" w:color="auto" w:fill="FFFFFF" w:themeFill="background1"/>
+        <w:spacing w:before="0" w:after="0" w:line="360" w:lineRule="atLeast"/>
+        <w:rPr>
+          <w:rFonts w:ascii="Consolas" w:eastAsia="Times New Roman" w:hAnsi="Consolas" w:cs="Times New Roman"/>
+          <w:color w:val="000000" w:themeColor="text1"/>
+          <w:sz w:val="24"/>
+          <w:szCs w:val="24"/>
+        </w:rPr>
+      </w:pPr>
     </w:p>
     <w:sectPr>
       <w:pgSz w:w="12240" w:h="15840"/>

</xml_diff>